<commit_message>
- Updated system requirements specifications
</commit_message>
<xml_diff>
--- a/Software Requirements Specifications.docx
+++ b/Software Requirements Specifications.docx
@@ -1,6 +1,6 @@
 
 <file path=word/document.xml><?xml version="1.0" encoding="utf-8"?>
-<w:document xmlns:wpc="http://schemas.microsoft.com/office/word/2010/wordprocessingCanvas" xmlns:mo="http://schemas.microsoft.com/office/mac/office/2008/main" xmlns:mc="http://schemas.openxmlformats.org/markup-compatibility/2006" xmlns:mv="urn:schemas-microsoft-com:mac:vml" xmlns:o="urn:schemas-microsoft-com:office:office" xmlns:r="http://schemas.openxmlformats.org/officeDocument/2006/relationships" xmlns:m="http://schemas.openxmlformats.org/officeDocument/2006/math" xmlns:v="urn:schemas-microsoft-com:vml" xmlns:wp14="http://schemas.microsoft.com/office/word/2010/wordprocessingDrawing" xmlns:wp="http://schemas.openxmlformats.org/drawingml/2006/wordprocessingDrawing" xmlns:w10="urn:schemas-microsoft-com:office:word" xmlns:w="http://schemas.openxmlformats.org/wordprocessingml/2006/main" xmlns:w14="http://schemas.microsoft.com/office/word/2010/wordml" xmlns:wpg="http://schemas.microsoft.com/office/word/2010/wordprocessingGroup" xmlns:wpi="http://schemas.microsoft.com/office/word/2010/wordprocessingInk" xmlns:wne="http://schemas.microsoft.com/office/word/2006/wordml" xmlns:wps="http://schemas.microsoft.com/office/word/2010/wordprocessingShape" mc:Ignorable="w14 wp14">
+<w:document xmlns:wpc="http://schemas.microsoft.com/office/word/2010/wordprocessingCanvas" xmlns:mc="http://schemas.openxmlformats.org/markup-compatibility/2006" xmlns:o="urn:schemas-microsoft-com:office:office" xmlns:r="http://schemas.openxmlformats.org/officeDocument/2006/relationships" xmlns:m="http://schemas.openxmlformats.org/officeDocument/2006/math" xmlns:v="urn:schemas-microsoft-com:vml" xmlns:wp14="http://schemas.microsoft.com/office/word/2010/wordprocessingDrawing" xmlns:wp="http://schemas.openxmlformats.org/drawingml/2006/wordprocessingDrawing" xmlns:w10="urn:schemas-microsoft-com:office:word" xmlns:w="http://schemas.openxmlformats.org/wordprocessingml/2006/main" xmlns:w14="http://schemas.microsoft.com/office/word/2010/wordml" xmlns:wpg="http://schemas.microsoft.com/office/word/2010/wordprocessingGroup" xmlns:wpi="http://schemas.microsoft.com/office/word/2010/wordprocessingInk" xmlns:wne="http://schemas.microsoft.com/office/word/2006/wordml" xmlns:wps="http://schemas.microsoft.com/office/word/2010/wordprocessingShape" mc:Ignorable="w14 wp14">
   <w:body>
     <w:p>
       <w:pPr>
@@ -477,6 +477,89 @@
           </w:p>
         </w:tc>
       </w:tr>
+      <w:tr>
+        <w:trPr>
+          <w:jc w:val="center"/>
+        </w:trPr>
+        <w:tc>
+          <w:tcPr>
+            <w:tcW w:w="2530" w:type="dxa"/>
+            <w:tcBorders>
+              <w:top w:val="single" w:sz="6" w:space="0" w:color="auto"/>
+              <w:left w:val="single" w:sz="6" w:space="0" w:color="auto"/>
+              <w:bottom w:val="single" w:sz="6" w:space="0" w:color="auto"/>
+              <w:right w:val="single" w:sz="6" w:space="0" w:color="auto"/>
+            </w:tcBorders>
+          </w:tcPr>
+          <w:p>
+            <w:pPr>
+              <w:pStyle w:val="Tabletext"/>
+            </w:pPr>
+            <w:r>
+              <w:t>12/03/14</w:t>
+            </w:r>
+          </w:p>
+        </w:tc>
+        <w:tc>
+          <w:tcPr>
+            <w:tcW w:w="1152" w:type="dxa"/>
+            <w:tcBorders>
+              <w:top w:val="single" w:sz="6" w:space="0" w:color="auto"/>
+              <w:left w:val="single" w:sz="6" w:space="0" w:color="auto"/>
+              <w:bottom w:val="single" w:sz="6" w:space="0" w:color="auto"/>
+              <w:right w:val="single" w:sz="6" w:space="0" w:color="auto"/>
+            </w:tcBorders>
+          </w:tcPr>
+          <w:p>
+            <w:pPr>
+              <w:pStyle w:val="Tabletext"/>
+            </w:pPr>
+            <w:r>
+              <w:t>1.4</w:t>
+            </w:r>
+          </w:p>
+        </w:tc>
+        <w:tc>
+          <w:tcPr>
+            <w:tcW w:w="3243" w:type="dxa"/>
+            <w:tcBorders>
+              <w:top w:val="single" w:sz="6" w:space="0" w:color="auto"/>
+              <w:left w:val="single" w:sz="6" w:space="0" w:color="auto"/>
+              <w:bottom w:val="single" w:sz="6" w:space="0" w:color="auto"/>
+              <w:right w:val="single" w:sz="6" w:space="0" w:color="auto"/>
+            </w:tcBorders>
+          </w:tcPr>
+          <w:p>
+            <w:pPr>
+              <w:pStyle w:val="Tabletext"/>
+            </w:pPr>
+            <w:r>
+              <w:t>Update system requirements specifications</w:t>
+            </w:r>
+          </w:p>
+        </w:tc>
+        <w:tc>
+          <w:tcPr>
+            <w:tcW w:w="2096" w:type="dxa"/>
+            <w:tcBorders>
+              <w:top w:val="single" w:sz="6" w:space="0" w:color="auto"/>
+              <w:left w:val="single" w:sz="6" w:space="0" w:color="auto"/>
+              <w:bottom w:val="single" w:sz="6" w:space="0" w:color="auto"/>
+              <w:right w:val="single" w:sz="6" w:space="0" w:color="auto"/>
+            </w:tcBorders>
+          </w:tcPr>
+          <w:p>
+            <w:pPr>
+              <w:pStyle w:val="Tabletext"/>
+            </w:pPr>
+            <w:r>
+              <w:t>Deniz Sökmen</w:t>
+            </w:r>
+            <w:bookmarkStart w:id="2" w:name="_GoBack"/>
+            <w:bookmarkEnd w:id="2"/>
+          </w:p>
+        </w:tc>
+      </w:tr>
     </w:tbl>
     <w:p>
       <w:pPr>
@@ -1474,28 +1557,28 @@
       <w:pPr>
         <w:pStyle w:val="Heading1"/>
       </w:pPr>
-      <w:bookmarkStart w:id="2" w:name="_Toc115956195"/>
-      <w:bookmarkStart w:id="3" w:name="_Toc381709603"/>
+      <w:bookmarkStart w:id="3" w:name="_Toc115956195"/>
+      <w:bookmarkStart w:id="4" w:name="_Toc381709603"/>
       <w:r>
         <w:lastRenderedPageBreak/>
         <w:t>INTRODUCTION</w:t>
       </w:r>
-      <w:bookmarkEnd w:id="2"/>
       <w:bookmarkEnd w:id="3"/>
+      <w:bookmarkEnd w:id="4"/>
     </w:p>
     <w:p>
       <w:pPr>
         <w:pStyle w:val="Heading2"/>
       </w:pPr>
-      <w:bookmarkStart w:id="4" w:name="_Toc511458419"/>
-      <w:bookmarkStart w:id="5" w:name="_Toc115956196"/>
-      <w:bookmarkStart w:id="6" w:name="_Toc381709604"/>
+      <w:bookmarkStart w:id="5" w:name="_Toc511458419"/>
+      <w:bookmarkStart w:id="6" w:name="_Toc115956196"/>
+      <w:bookmarkStart w:id="7" w:name="_Toc381709604"/>
       <w:r>
         <w:t>Document overview</w:t>
       </w:r>
-      <w:bookmarkEnd w:id="4"/>
       <w:bookmarkEnd w:id="5"/>
       <w:bookmarkEnd w:id="6"/>
+      <w:bookmarkEnd w:id="7"/>
     </w:p>
     <w:p>
       <w:r>
@@ -1654,17 +1737,17 @@
       <w:pPr>
         <w:pStyle w:val="Heading2"/>
       </w:pPr>
-      <w:bookmarkStart w:id="7" w:name="_Toc511458433"/>
-      <w:bookmarkStart w:id="8" w:name="_Toc115956198"/>
-      <w:bookmarkStart w:id="9" w:name="_Toc126126694"/>
-      <w:bookmarkStart w:id="10" w:name="_Toc381709605"/>
+      <w:bookmarkStart w:id="8" w:name="_Toc511458433"/>
+      <w:bookmarkStart w:id="9" w:name="_Toc115956198"/>
+      <w:bookmarkStart w:id="10" w:name="_Toc126126694"/>
+      <w:bookmarkStart w:id="11" w:name="_Toc381709605"/>
       <w:r>
         <w:t>Abbreviations</w:t>
       </w:r>
-      <w:bookmarkEnd w:id="7"/>
       <w:bookmarkEnd w:id="8"/>
       <w:bookmarkEnd w:id="9"/>
       <w:bookmarkEnd w:id="10"/>
+      <w:bookmarkEnd w:id="11"/>
     </w:p>
     <w:p>
       <w:r>
@@ -1680,15 +1763,15 @@
       <w:pPr>
         <w:pStyle w:val="Heading2"/>
       </w:pPr>
-      <w:bookmarkStart w:id="11" w:name="_Toc115956199"/>
-      <w:bookmarkStart w:id="12" w:name="_Toc126126697"/>
-      <w:bookmarkStart w:id="13" w:name="_Toc381709606"/>
+      <w:bookmarkStart w:id="12" w:name="_Toc115956199"/>
+      <w:bookmarkStart w:id="13" w:name="_Toc126126697"/>
+      <w:bookmarkStart w:id="14" w:name="_Toc381709606"/>
       <w:r>
         <w:t>References</w:t>
       </w:r>
-      <w:bookmarkEnd w:id="11"/>
       <w:bookmarkEnd w:id="12"/>
       <w:bookmarkEnd w:id="13"/>
+      <w:bookmarkEnd w:id="14"/>
     </w:p>
     <w:tbl>
       <w:tblPr>
@@ -1800,13 +1883,13 @@
       <w:pPr>
         <w:pStyle w:val="Heading2"/>
       </w:pPr>
-      <w:bookmarkStart w:id="14" w:name="_Toc126126698"/>
-      <w:bookmarkStart w:id="15" w:name="_Toc381709607"/>
+      <w:bookmarkStart w:id="15" w:name="_Toc126126698"/>
+      <w:bookmarkStart w:id="16" w:name="_Toc381709607"/>
       <w:r>
         <w:t>Conventions</w:t>
       </w:r>
-      <w:bookmarkEnd w:id="14"/>
       <w:bookmarkEnd w:id="15"/>
+      <w:bookmarkEnd w:id="16"/>
     </w:p>
     <w:p>
       <w:r>
@@ -1859,28 +1942,28 @@
       <w:pPr>
         <w:pStyle w:val="Heading1"/>
       </w:pPr>
-      <w:bookmarkStart w:id="16" w:name="_Toc209586371"/>
-      <w:bookmarkStart w:id="17" w:name="_Toc220952142"/>
-      <w:bookmarkStart w:id="18" w:name="_Toc106612450"/>
-      <w:bookmarkStart w:id="19" w:name="_Toc381709608"/>
+      <w:bookmarkStart w:id="17" w:name="_Toc209586371"/>
+      <w:bookmarkStart w:id="18" w:name="_Toc220952142"/>
+      <w:bookmarkStart w:id="19" w:name="_Toc106612450"/>
+      <w:bookmarkStart w:id="20" w:name="_Toc381709608"/>
       <w:r>
         <w:lastRenderedPageBreak/>
         <w:t>REQUIREMENTS</w:t>
       </w:r>
-      <w:bookmarkEnd w:id="16"/>
       <w:bookmarkEnd w:id="17"/>
       <w:bookmarkEnd w:id="18"/>
       <w:bookmarkEnd w:id="19"/>
+      <w:bookmarkEnd w:id="20"/>
     </w:p>
     <w:p>
       <w:pPr>
         <w:pStyle w:val="Heading2"/>
       </w:pPr>
-      <w:bookmarkStart w:id="20" w:name="_Toc381709609"/>
+      <w:bookmarkStart w:id="21" w:name="_Toc381709609"/>
       <w:r>
         <w:t>User Requirements Specification</w:t>
       </w:r>
-      <w:bookmarkEnd w:id="20"/>
+      <w:bookmarkEnd w:id="21"/>
     </w:p>
     <w:p>
       <w:pPr>
@@ -1918,19 +2001,7 @@
         <w:pStyle w:val="Requirement"/>
       </w:pPr>
       <w:r>
-        <w:t>T</w:t>
-      </w:r>
-      <w:r>
-        <w:t xml:space="preserve">he user </w:t>
-      </w:r>
-      <w:r>
-        <w:t xml:space="preserve">should be able to play a </w:t>
-      </w:r>
-      <w:r>
-        <w:t>local game,</w:t>
-      </w:r>
-      <w:r>
-        <w:t xml:space="preserve"> with 2 players in one computer.</w:t>
+        <w:t>The user should be able to play a local game, with 2 players in one computer.</w:t>
       </w:r>
     </w:p>
     <w:p>
@@ -1995,13 +2066,7 @@
         </w:rPr>
       </w:pPr>
       <w:r>
-        <w:t xml:space="preserve">The user should be able to </w:t>
-      </w:r>
-      <w:r>
-        <w:t>join</w:t>
-      </w:r>
-      <w:r>
-        <w:t xml:space="preserve"> a game through the network, to play with a remote opponent.</w:t>
+        <w:t>The user should be able to join a game through the network, to play with a remote opponent.</w:t>
       </w:r>
     </w:p>
     <w:p>
@@ -2026,15 +2091,9 @@
       <w:pPr>
         <w:pStyle w:val="RequirementID"/>
       </w:pPr>
-      <w:bookmarkStart w:id="21" w:name="_Toc381709610"/>
-      <w:r>
-        <w:t>SRS-REQ</w:t>
-      </w:r>
-      <w:r>
-        <w:t>-003</w:t>
-      </w:r>
-      <w:r>
-        <w:t xml:space="preserve"> HOST</w:t>
+      <w:bookmarkStart w:id="22" w:name="_Toc381709610"/>
+      <w:r>
+        <w:t>SRS-REQ-003 HOST</w:t>
       </w:r>
     </w:p>
     <w:p>
@@ -2042,13 +2101,7 @@
         <w:pStyle w:val="RequirementTitle"/>
       </w:pPr>
       <w:r>
-        <w:t xml:space="preserve">Hosting a </w:t>
-      </w:r>
-      <w:r>
-        <w:t>remote g</w:t>
-      </w:r>
-      <w:r>
-        <w:t>ame</w:t>
+        <w:t>Hosting a remote game</w:t>
       </w:r>
     </w:p>
     <w:p>
@@ -2095,7 +2148,7 @@
         </w:rPr>
         <w:t>System Architecture</w:t>
       </w:r>
-      <w:bookmarkEnd w:id="21"/>
+      <w:bookmarkEnd w:id="22"/>
     </w:p>
     <w:p>
       <w:pPr>
@@ -2170,7 +2223,7 @@
           <w:lang w:val="en-GB"/>
         </w:rPr>
       </w:pPr>
-      <w:bookmarkStart w:id="22" w:name="_Toc381709611"/>
+      <w:bookmarkStart w:id="23" w:name="_Toc381709611"/>
       <w:r>
         <w:rPr>
           <w:lang w:val="en-GB"/>
@@ -2178,7 +2231,7 @@
         <w:lastRenderedPageBreak/>
         <w:t>Use Cases and Usage Scenarios</w:t>
       </w:r>
-      <w:bookmarkEnd w:id="22"/>
+      <w:bookmarkEnd w:id="23"/>
     </w:p>
     <w:p>
       <w:pPr>
@@ -2204,30 +2257,30 @@
           <w:lang w:val="en-GB"/>
         </w:rPr>
       </w:pPr>
-      <w:bookmarkStart w:id="23" w:name="_Toc511458447"/>
-      <w:bookmarkStart w:id="24" w:name="_Toc527540666"/>
-      <w:bookmarkStart w:id="25" w:name="_Toc209586374"/>
-      <w:bookmarkStart w:id="26" w:name="_Toc220952145"/>
-      <w:bookmarkStart w:id="27" w:name="_Toc106612453"/>
-      <w:bookmarkStart w:id="28" w:name="_Toc381709612"/>
+      <w:bookmarkStart w:id="24" w:name="_Toc511458447"/>
+      <w:bookmarkStart w:id="25" w:name="_Toc527540666"/>
+      <w:bookmarkStart w:id="26" w:name="_Toc209586374"/>
+      <w:bookmarkStart w:id="27" w:name="_Toc220952145"/>
+      <w:bookmarkStart w:id="28" w:name="_Toc106612453"/>
+      <w:bookmarkStart w:id="29" w:name="_Toc381709612"/>
       <w:r>
         <w:rPr>
           <w:lang w:val="en-GB"/>
         </w:rPr>
         <w:t>S</w:t>
       </w:r>
-      <w:bookmarkEnd w:id="23"/>
       <w:bookmarkEnd w:id="24"/>
       <w:bookmarkEnd w:id="25"/>
       <w:bookmarkEnd w:id="26"/>
       <w:bookmarkEnd w:id="27"/>
+      <w:bookmarkEnd w:id="28"/>
       <w:r>
         <w:rPr>
           <w:lang w:val="en-GB"/>
         </w:rPr>
         <w:t>ystem Requirements Specification</w:t>
       </w:r>
-      <w:bookmarkEnd w:id="28"/>
+      <w:bookmarkEnd w:id="29"/>
     </w:p>
     <w:p>
       <w:pPr>
@@ -2436,7 +2489,10 @@
         <w:t>.1</w:t>
       </w:r>
       <w:r>
-        <w:t xml:space="preserve"> NETWORK</w:t>
+        <w:t xml:space="preserve"> </w:t>
+      </w:r>
+      <w:r>
+        <w:t>LOCAL</w:t>
       </w:r>
     </w:p>
     <w:p>
@@ -2444,84 +2500,290 @@
         <w:pStyle w:val="RequirementTitle"/>
       </w:pPr>
       <w:r>
-        <w:t>Network Packets</w:t>
+        <w:t>Creating a Local Game</w:t>
+      </w:r>
+    </w:p>
+    <w:p>
+      <w:pPr>
+        <w:pStyle w:val="RequirementTitle"/>
+        <w:ind w:left="0"/>
+        <w:rPr>
+          <w:i w:val="0"/>
+        </w:rPr>
+      </w:pPr>
+      <w:r>
+        <w:rPr>
+          <w:i w:val="0"/>
+        </w:rPr>
+        <w:t>When one player plays, the system should check whether the game is finished.</w:t>
+      </w:r>
+    </w:p>
+    <w:p>
+      <w:pPr>
+        <w:pStyle w:val="Requirement"/>
+      </w:pPr>
+    </w:p>
+    <w:p>
+      <w:pPr>
+        <w:pStyle w:val="RequirementVersion"/>
+      </w:pPr>
+      <w:r>
+        <w:t>V1.0</w:t>
+      </w:r>
+    </w:p>
+    <w:p>
+      <w:pPr>
+        <w:pStyle w:val="RequirementEnd"/>
+      </w:pPr>
+    </w:p>
+    <w:p>
+      <w:pPr>
+        <w:pStyle w:val="RequirementID"/>
+      </w:pPr>
+      <w:r>
+        <w:t>SRS-</w:t>
+      </w:r>
+      <w:r>
+        <w:t>REQ-001</w:t>
+      </w:r>
+      <w:r>
+        <w:t>.2</w:t>
+      </w:r>
+      <w:r>
+        <w:t xml:space="preserve"> LOCAL</w:t>
+      </w:r>
+    </w:p>
+    <w:p>
+      <w:pPr>
+        <w:pStyle w:val="RequirementTitle"/>
+      </w:pPr>
+      <w:r>
+        <w:t>Creating a Local Game</w:t>
+      </w:r>
+    </w:p>
+    <w:p>
+      <w:pPr>
+        <w:pStyle w:val="RequirementTitle"/>
+        <w:ind w:left="0"/>
+        <w:rPr>
+          <w:i w:val="0"/>
+        </w:rPr>
+      </w:pPr>
+      <w:r>
+        <w:rPr>
+          <w:i w:val="0"/>
+        </w:rPr>
+        <w:t>Provided the game is not finished, the system should change the turn.</w:t>
+      </w:r>
+    </w:p>
+    <w:p>
+      <w:pPr>
+        <w:pStyle w:val="Requirement"/>
+      </w:pPr>
+    </w:p>
+    <w:p>
+      <w:pPr>
+        <w:pStyle w:val="RequirementVersion"/>
+      </w:pPr>
+      <w:r>
+        <w:t>V1.0</w:t>
+      </w:r>
+    </w:p>
+    <w:p>
+      <w:pPr>
+        <w:pStyle w:val="RequirementEnd"/>
+      </w:pPr>
+    </w:p>
+    <w:p>
+      <w:pPr>
+        <w:rPr>
+          <w:lang w:eastAsia="en-US"/>
+        </w:rPr>
+      </w:pPr>
+    </w:p>
+    <w:p>
+      <w:pPr>
+        <w:pStyle w:val="RequirementID"/>
+      </w:pPr>
+      <w:r>
+        <w:t>SRS-</w:t>
+      </w:r>
+      <w:r>
+        <w:t>REQ</w:t>
+      </w:r>
+      <w:r>
+        <w:t>-</w:t>
+      </w:r>
+      <w:r>
+        <w:t>002.1</w:t>
       </w:r>
       <w:r>
         <w:t xml:space="preserve"> </w:t>
       </w:r>
-    </w:p>
-    <w:p>
-      <w:pPr>
-        <w:pStyle w:val="Requirement"/>
-      </w:pPr>
-      <w:r>
-        <w:t>TicTacToe uses TCP/IP protocol, therefore ensures that every game action shall be delivered to the other player as a packet completely and shall drop the connection in case of delivery problems. These packets</w:t>
+      <w:r>
+        <w:t>JOIN</w:t>
+      </w:r>
+    </w:p>
+    <w:p>
+      <w:pPr>
+        <w:pStyle w:val="RequirementTitle"/>
+      </w:pPr>
+      <w:r>
+        <w:t>Connecting a Game</w:t>
+      </w:r>
+    </w:p>
+    <w:p>
+      <w:pPr>
+        <w:pStyle w:val="RequirementVersion"/>
+      </w:pPr>
+      <w:r>
+        <w:t xml:space="preserve">The game should be able to connect to the internet. </w:t>
+      </w:r>
+    </w:p>
+    <w:p>
+      <w:pPr>
+        <w:pStyle w:val="RequirementVersion"/>
+      </w:pPr>
+    </w:p>
+    <w:p>
+      <w:pPr>
+        <w:pStyle w:val="RequirementVersion"/>
+      </w:pPr>
+      <w:r>
+        <w:t>V1.0</w:t>
+      </w:r>
+    </w:p>
+    <w:p>
+      <w:pPr>
+        <w:pStyle w:val="RequirementEnd"/>
+      </w:pPr>
+    </w:p>
+    <w:p>
+      <w:pPr>
+        <w:pStyle w:val="RequirementID"/>
+      </w:pPr>
+      <w:r>
+        <w:t>SRS-</w:t>
+      </w:r>
+      <w:r>
+        <w:t>REQ</w:t>
+      </w:r>
+      <w:r>
+        <w:t>-</w:t>
+      </w:r>
+      <w:r>
+        <w:t>002.2</w:t>
       </w:r>
       <w:r>
         <w:t xml:space="preserve"> </w:t>
       </w:r>
       <w:r>
-        <w:t>&amp;</w:t>
+        <w:t>JOIN</w:t>
+      </w:r>
+    </w:p>
+    <w:p>
+      <w:pPr>
+        <w:pStyle w:val="RequirementTitle"/>
+      </w:pPr>
+      <w:r>
+        <w:t>Connecting a Game</w:t>
+      </w:r>
+    </w:p>
+    <w:p>
+      <w:pPr>
+        <w:pStyle w:val="RequirementVersion"/>
+      </w:pPr>
+      <w:r>
+        <w:t>The game should be able to</w:t>
+      </w:r>
+      <w:r>
+        <w:t xml:space="preserve"> register a socket to join a game</w:t>
+      </w:r>
+      <w:r>
+        <w:t xml:space="preserve">. </w:t>
+      </w:r>
+    </w:p>
+    <w:p>
+      <w:pPr>
+        <w:pStyle w:val="RequirementVersion"/>
+      </w:pPr>
+    </w:p>
+    <w:p>
+      <w:pPr>
+        <w:pStyle w:val="RequirementVersion"/>
+      </w:pPr>
+      <w:r>
+        <w:lastRenderedPageBreak/>
+        <w:t>V1.0</w:t>
+      </w:r>
+    </w:p>
+    <w:p>
+      <w:pPr>
+        <w:pStyle w:val="RequirementEnd"/>
+      </w:pPr>
+    </w:p>
+    <w:p>
+      <w:pPr>
+        <w:rPr>
+          <w:lang w:eastAsia="en-US"/>
+        </w:rPr>
+      </w:pPr>
+    </w:p>
+    <w:p>
+      <w:pPr>
+        <w:pStyle w:val="RequirementID"/>
+        <w:pBdr>
+          <w:top w:val="double" w:sz="4" w:space="2" w:color="auto"/>
+        </w:pBdr>
+      </w:pPr>
+      <w:r>
+        <w:t>SRS-</w:t>
+      </w:r>
+      <w:r>
+        <w:t>REQ</w:t>
+      </w:r>
+      <w:r>
+        <w:t>-</w:t>
+      </w:r>
+      <w:r>
+        <w:t>003</w:t>
+      </w:r>
+      <w:r>
+        <w:t>.1</w:t>
       </w:r>
       <w:r>
         <w:t xml:space="preserve"> </w:t>
       </w:r>
       <w:r>
-        <w:t>actions are</w:t>
-      </w:r>
-      <w:r>
-        <w:t>:</w:t>
-      </w:r>
-    </w:p>
-    <w:p>
-      <w:pPr>
-        <w:pStyle w:val="Requirement"/>
-        <w:numPr>
-          <w:ilvl w:val="0"/>
-          <w:numId w:val="21"/>
-        </w:numPr>
-      </w:pPr>
-      <w:r>
-        <w:t>Clicked on a button</w:t>
-      </w:r>
-      <w:r>
-        <w:t>,</w:t>
-      </w:r>
-    </w:p>
-    <w:p>
-      <w:pPr>
-        <w:pStyle w:val="Requirement"/>
-        <w:numPr>
-          <w:ilvl w:val="0"/>
-          <w:numId w:val="21"/>
-        </w:numPr>
-      </w:pPr>
-      <w:r>
-        <w:t>Joined the game,</w:t>
-      </w:r>
-    </w:p>
-    <w:p>
-      <w:pPr>
-        <w:pStyle w:val="Requirement"/>
-        <w:numPr>
-          <w:ilvl w:val="0"/>
-          <w:numId w:val="21"/>
-        </w:numPr>
-      </w:pPr>
-      <w:r>
-        <w:t>Left the game</w:t>
-      </w:r>
-    </w:p>
-    <w:p>
-      <w:pPr>
-        <w:pStyle w:val="Requirement"/>
-      </w:pPr>
+        <w:t>HOST</w:t>
+      </w:r>
+    </w:p>
+    <w:p>
+      <w:pPr>
+        <w:pStyle w:val="RequirementTitle"/>
+      </w:pPr>
+      <w:r>
+        <w:t>Hosting a game</w:t>
+      </w:r>
     </w:p>
     <w:p>
       <w:pPr>
         <w:pStyle w:val="RequirementVersion"/>
       </w:pPr>
       <w:r>
+        <w:t>The game should be able to connect to the internet.</w:t>
+      </w:r>
+    </w:p>
+    <w:p>
+      <w:pPr>
+        <w:pStyle w:val="RequirementVersion"/>
+      </w:pPr>
+    </w:p>
+    <w:p>
+      <w:pPr>
+        <w:pStyle w:val="RequirementVersion"/>
+      </w:pPr>
+      <w:r>
         <w:t>V1.0</w:t>
       </w:r>
     </w:p>
@@ -2533,6 +2795,9 @@
     <w:p>
       <w:pPr>
         <w:pStyle w:val="RequirementID"/>
+        <w:pBdr>
+          <w:top w:val="double" w:sz="4" w:space="2" w:color="auto"/>
+        </w:pBdr>
       </w:pPr>
       <w:r>
         <w:t>SRS-</w:t>
@@ -2544,16 +2809,16 @@
         <w:t>-</w:t>
       </w:r>
       <w:r>
-        <w:t>04</w:t>
-      </w:r>
-      <w:r>
-        <w:t>0</w:t>
+        <w:t>003</w:t>
+      </w:r>
+      <w:r>
+        <w:t>.2</w:t>
       </w:r>
       <w:r>
         <w:t xml:space="preserve"> </w:t>
       </w:r>
       <w:r>
-        <w:t>CONNECTION</w:t>
+        <w:t>HOST</w:t>
       </w:r>
     </w:p>
     <w:p>
@@ -2561,7 +2826,7 @@
         <w:pStyle w:val="RequirementTitle"/>
       </w:pPr>
       <w:r>
-        <w:t>Connecting a Game</w:t>
+        <w:t>Hosting a game</w:t>
       </w:r>
     </w:p>
     <w:p>
@@ -2569,15 +2834,16 @@
         <w:pStyle w:val="RequirementVersion"/>
       </w:pPr>
       <w:r>
-        <w:t>In the network mode, attempting to connect a game shall create a TCP/IP socket and shall connect to the specified IP address on port 2593 and shall wait for 5 seconds until timeout, If there is no response in 5 seconds, the socket shall be closed.</w:t>
+        <w:t xml:space="preserve">The game should be able to </w:t>
+      </w:r>
+      <w:r>
+        <w:t>bind a socket to a port to host a game.</w:t>
       </w:r>
     </w:p>
     <w:p>
       <w:pPr>
         <w:pStyle w:val="RequirementVersion"/>
       </w:pPr>
-      <w:bookmarkStart w:id="29" w:name="_GoBack"/>
-      <w:bookmarkEnd w:id="29"/>
     </w:p>
     <w:p>
       <w:pPr>
@@ -2590,6 +2856,13 @@
     <w:p>
       <w:pPr>
         <w:pStyle w:val="RequirementEnd"/>
+      </w:pPr>
+    </w:p>
+    <w:p>
+      <w:pPr>
+        <w:rPr>
+          <w:lang w:eastAsia="en-US"/>
+        </w:rPr>
       </w:pPr>
     </w:p>
     <w:sectPr>
@@ -2604,7 +2877,7 @@
 </file>
 
 <file path=word/endnotes.xml><?xml version="1.0" encoding="utf-8"?>
-<w:endnotes xmlns:wpc="http://schemas.microsoft.com/office/word/2010/wordprocessingCanvas" xmlns:mo="http://schemas.microsoft.com/office/mac/office/2008/main" xmlns:mc="http://schemas.openxmlformats.org/markup-compatibility/2006" xmlns:mv="urn:schemas-microsoft-com:mac:vml" xmlns:o="urn:schemas-microsoft-com:office:office" xmlns:r="http://schemas.openxmlformats.org/officeDocument/2006/relationships" xmlns:m="http://schemas.openxmlformats.org/officeDocument/2006/math" xmlns:v="urn:schemas-microsoft-com:vml" xmlns:wp14="http://schemas.microsoft.com/office/word/2010/wordprocessingDrawing" xmlns:wp="http://schemas.openxmlformats.org/drawingml/2006/wordprocessingDrawing" xmlns:w10="urn:schemas-microsoft-com:office:word" xmlns:w="http://schemas.openxmlformats.org/wordprocessingml/2006/main" xmlns:w14="http://schemas.microsoft.com/office/word/2010/wordml" xmlns:wpg="http://schemas.microsoft.com/office/word/2010/wordprocessingGroup" xmlns:wpi="http://schemas.microsoft.com/office/word/2010/wordprocessingInk" xmlns:wne="http://schemas.microsoft.com/office/word/2006/wordml" xmlns:wps="http://schemas.microsoft.com/office/word/2010/wordprocessingShape" mc:Ignorable="w14 wp14">
+<w:endnotes xmlns:wpc="http://schemas.microsoft.com/office/word/2010/wordprocessingCanvas" xmlns:mc="http://schemas.openxmlformats.org/markup-compatibility/2006" xmlns:o="urn:schemas-microsoft-com:office:office" xmlns:r="http://schemas.openxmlformats.org/officeDocument/2006/relationships" xmlns:m="http://schemas.openxmlformats.org/officeDocument/2006/math" xmlns:v="urn:schemas-microsoft-com:vml" xmlns:wp14="http://schemas.microsoft.com/office/word/2010/wordprocessingDrawing" xmlns:wp="http://schemas.openxmlformats.org/drawingml/2006/wordprocessingDrawing" xmlns:w10="urn:schemas-microsoft-com:office:word" xmlns:w="http://schemas.openxmlformats.org/wordprocessingml/2006/main" xmlns:w14="http://schemas.microsoft.com/office/word/2010/wordml" xmlns:wpg="http://schemas.microsoft.com/office/word/2010/wordprocessingGroup" xmlns:wpi="http://schemas.microsoft.com/office/word/2010/wordprocessingInk" xmlns:wne="http://schemas.microsoft.com/office/word/2006/wordml" xmlns:wps="http://schemas.microsoft.com/office/word/2010/wordprocessingShape" mc:Ignorable="w14 wp14">
   <w:endnote w:type="separator" w:id="-1">
     <w:p>
       <w:r>
@@ -2623,7 +2896,7 @@
 </file>
 
 <file path=word/footer1.xml><?xml version="1.0" encoding="utf-8"?>
-<w:ftr xmlns:wpc="http://schemas.microsoft.com/office/word/2010/wordprocessingCanvas" xmlns:mo="http://schemas.microsoft.com/office/mac/office/2008/main" xmlns:mc="http://schemas.openxmlformats.org/markup-compatibility/2006" xmlns:mv="urn:schemas-microsoft-com:mac:vml" xmlns:o="urn:schemas-microsoft-com:office:office" xmlns:r="http://schemas.openxmlformats.org/officeDocument/2006/relationships" xmlns:m="http://schemas.openxmlformats.org/officeDocument/2006/math" xmlns:v="urn:schemas-microsoft-com:vml" xmlns:wp14="http://schemas.microsoft.com/office/word/2010/wordprocessingDrawing" xmlns:wp="http://schemas.openxmlformats.org/drawingml/2006/wordprocessingDrawing" xmlns:w10="urn:schemas-microsoft-com:office:word" xmlns:w="http://schemas.openxmlformats.org/wordprocessingml/2006/main" xmlns:w14="http://schemas.microsoft.com/office/word/2010/wordml" xmlns:wpg="http://schemas.microsoft.com/office/word/2010/wordprocessingGroup" xmlns:wpi="http://schemas.microsoft.com/office/word/2010/wordprocessingInk" xmlns:wne="http://schemas.microsoft.com/office/word/2006/wordml" xmlns:wps="http://schemas.microsoft.com/office/word/2010/wordprocessingShape" mc:Ignorable="w14 wp14">
+<w:ftr xmlns:wpc="http://schemas.microsoft.com/office/word/2010/wordprocessingCanvas" xmlns:mc="http://schemas.openxmlformats.org/markup-compatibility/2006" xmlns:o="urn:schemas-microsoft-com:office:office" xmlns:r="http://schemas.openxmlformats.org/officeDocument/2006/relationships" xmlns:m="http://schemas.openxmlformats.org/officeDocument/2006/math" xmlns:v="urn:schemas-microsoft-com:vml" xmlns:wp14="http://schemas.microsoft.com/office/word/2010/wordprocessingDrawing" xmlns:wp="http://schemas.openxmlformats.org/drawingml/2006/wordprocessingDrawing" xmlns:w10="urn:schemas-microsoft-com:office:word" xmlns:w="http://schemas.openxmlformats.org/wordprocessingml/2006/main" xmlns:w14="http://schemas.microsoft.com/office/word/2010/wordml" xmlns:wpg="http://schemas.microsoft.com/office/word/2010/wordprocessingGroup" xmlns:wpi="http://schemas.microsoft.com/office/word/2010/wordprocessingInk" xmlns:wne="http://schemas.microsoft.com/office/word/2006/wordml" xmlns:wps="http://schemas.microsoft.com/office/word/2010/wordprocessingShape" mc:Ignorable="w14 wp14">
   <w:p>
     <w:pPr>
       <w:jc w:val="center"/>
@@ -2688,7 +2961,7 @@
 </file>
 
 <file path=word/footnotes.xml><?xml version="1.0" encoding="utf-8"?>
-<w:footnotes xmlns:wpc="http://schemas.microsoft.com/office/word/2010/wordprocessingCanvas" xmlns:mo="http://schemas.microsoft.com/office/mac/office/2008/main" xmlns:mc="http://schemas.openxmlformats.org/markup-compatibility/2006" xmlns:mv="urn:schemas-microsoft-com:mac:vml" xmlns:o="urn:schemas-microsoft-com:office:office" xmlns:r="http://schemas.openxmlformats.org/officeDocument/2006/relationships" xmlns:m="http://schemas.openxmlformats.org/officeDocument/2006/math" xmlns:v="urn:schemas-microsoft-com:vml" xmlns:wp14="http://schemas.microsoft.com/office/word/2010/wordprocessingDrawing" xmlns:wp="http://schemas.openxmlformats.org/drawingml/2006/wordprocessingDrawing" xmlns:w10="urn:schemas-microsoft-com:office:word" xmlns:w="http://schemas.openxmlformats.org/wordprocessingml/2006/main" xmlns:w14="http://schemas.microsoft.com/office/word/2010/wordml" xmlns:wpg="http://schemas.microsoft.com/office/word/2010/wordprocessingGroup" xmlns:wpi="http://schemas.microsoft.com/office/word/2010/wordprocessingInk" xmlns:wne="http://schemas.microsoft.com/office/word/2006/wordml" xmlns:wps="http://schemas.microsoft.com/office/word/2010/wordprocessingShape" mc:Ignorable="w14 wp14">
+<w:footnotes xmlns:wpc="http://schemas.microsoft.com/office/word/2010/wordprocessingCanvas" xmlns:mc="http://schemas.openxmlformats.org/markup-compatibility/2006" xmlns:o="urn:schemas-microsoft-com:office:office" xmlns:r="http://schemas.openxmlformats.org/officeDocument/2006/relationships" xmlns:m="http://schemas.openxmlformats.org/officeDocument/2006/math" xmlns:v="urn:schemas-microsoft-com:vml" xmlns:wp14="http://schemas.microsoft.com/office/word/2010/wordprocessingDrawing" xmlns:wp="http://schemas.openxmlformats.org/drawingml/2006/wordprocessingDrawing" xmlns:w10="urn:schemas-microsoft-com:office:word" xmlns:w="http://schemas.openxmlformats.org/wordprocessingml/2006/main" xmlns:w14="http://schemas.microsoft.com/office/word/2010/wordml" xmlns:wpg="http://schemas.microsoft.com/office/word/2010/wordprocessingGroup" xmlns:wpi="http://schemas.microsoft.com/office/word/2010/wordprocessingInk" xmlns:wne="http://schemas.microsoft.com/office/word/2006/wordml" xmlns:wps="http://schemas.microsoft.com/office/word/2010/wordprocessingShape" mc:Ignorable="w14 wp14">
   <w:footnote w:type="separator" w:id="-1">
     <w:p>
       <w:r>
@@ -2707,7 +2980,7 @@
 </file>
 
 <file path=word/header1.xml><?xml version="1.0" encoding="utf-8"?>
-<w:hdr xmlns:wpc="http://schemas.microsoft.com/office/word/2010/wordprocessingCanvas" xmlns:mo="http://schemas.microsoft.com/office/mac/office/2008/main" xmlns:mc="http://schemas.openxmlformats.org/markup-compatibility/2006" xmlns:mv="urn:schemas-microsoft-com:mac:vml" xmlns:o="urn:schemas-microsoft-com:office:office" xmlns:r="http://schemas.openxmlformats.org/officeDocument/2006/relationships" xmlns:m="http://schemas.openxmlformats.org/officeDocument/2006/math" xmlns:v="urn:schemas-microsoft-com:vml" xmlns:wp14="http://schemas.microsoft.com/office/word/2010/wordprocessingDrawing" xmlns:wp="http://schemas.openxmlformats.org/drawingml/2006/wordprocessingDrawing" xmlns:w10="urn:schemas-microsoft-com:office:word" xmlns:w="http://schemas.openxmlformats.org/wordprocessingml/2006/main" xmlns:w14="http://schemas.microsoft.com/office/word/2010/wordml" xmlns:wpg="http://schemas.microsoft.com/office/word/2010/wordprocessingGroup" xmlns:wpi="http://schemas.microsoft.com/office/word/2010/wordprocessingInk" xmlns:wne="http://schemas.microsoft.com/office/word/2006/wordml" xmlns:wps="http://schemas.microsoft.com/office/word/2010/wordprocessingShape" mc:Ignorable="w14 wp14">
+<w:hdr xmlns:wpc="http://schemas.microsoft.com/office/word/2010/wordprocessingCanvas" xmlns:mc="http://schemas.openxmlformats.org/markup-compatibility/2006" xmlns:o="urn:schemas-microsoft-com:office:office" xmlns:r="http://schemas.openxmlformats.org/officeDocument/2006/relationships" xmlns:m="http://schemas.openxmlformats.org/officeDocument/2006/math" xmlns:v="urn:schemas-microsoft-com:vml" xmlns:wp14="http://schemas.microsoft.com/office/word/2010/wordprocessingDrawing" xmlns:wp="http://schemas.openxmlformats.org/drawingml/2006/wordprocessingDrawing" xmlns:w10="urn:schemas-microsoft-com:office:word" xmlns:w="http://schemas.openxmlformats.org/wordprocessingml/2006/main" xmlns:w14="http://schemas.microsoft.com/office/word/2010/wordml" xmlns:wpg="http://schemas.microsoft.com/office/word/2010/wordprocessingGroup" xmlns:wpi="http://schemas.microsoft.com/office/word/2010/wordprocessingInk" xmlns:wne="http://schemas.microsoft.com/office/word/2006/wordml" xmlns:wps="http://schemas.microsoft.com/office/word/2010/wordprocessingShape" mc:Ignorable="w14 wp14">
   <w:tbl>
     <w:tblPr>
       <w:tblW w:w="9356" w:type="dxa"/>
@@ -2895,7 +3168,7 @@
               <w:noProof/>
               <w:snapToGrid w:val="0"/>
             </w:rPr>
-            <w:t>5</w:t>
+            <w:t>1</w:t>
           </w:r>
           <w:r>
             <w:rPr>
@@ -2952,7 +3225,7 @@
               <w:noProof/>
               <w:snapToGrid w:val="0"/>
             </w:rPr>
-            <w:t>5</w:t>
+            <w:t>6</w:t>
           </w:r>
           <w:r>
             <w:rPr>
@@ -2970,7 +3243,7 @@
 </file>
 
 <file path=word/numbering.xml><?xml version="1.0" encoding="utf-8"?>
-<w:numbering xmlns:wpc="http://schemas.microsoft.com/office/word/2010/wordprocessingCanvas" xmlns:mo="http://schemas.microsoft.com/office/mac/office/2008/main" xmlns:mc="http://schemas.openxmlformats.org/markup-compatibility/2006" xmlns:mv="urn:schemas-microsoft-com:mac:vml" xmlns:o="urn:schemas-microsoft-com:office:office" xmlns:r="http://schemas.openxmlformats.org/officeDocument/2006/relationships" xmlns:m="http://schemas.openxmlformats.org/officeDocument/2006/math" xmlns:v="urn:schemas-microsoft-com:vml" xmlns:wp14="http://schemas.microsoft.com/office/word/2010/wordprocessingDrawing" xmlns:wp="http://schemas.openxmlformats.org/drawingml/2006/wordprocessingDrawing" xmlns:w10="urn:schemas-microsoft-com:office:word" xmlns:w="http://schemas.openxmlformats.org/wordprocessingml/2006/main" xmlns:w14="http://schemas.microsoft.com/office/word/2010/wordml" xmlns:wpg="http://schemas.microsoft.com/office/word/2010/wordprocessingGroup" xmlns:wpi="http://schemas.microsoft.com/office/word/2010/wordprocessingInk" xmlns:wne="http://schemas.microsoft.com/office/word/2006/wordml" xmlns:wps="http://schemas.microsoft.com/office/word/2010/wordprocessingShape" mc:Ignorable="w14 wp14">
+<w:numbering xmlns:wpc="http://schemas.microsoft.com/office/word/2010/wordprocessingCanvas" xmlns:mc="http://schemas.openxmlformats.org/markup-compatibility/2006" xmlns:o="urn:schemas-microsoft-com:office:office" xmlns:r="http://schemas.openxmlformats.org/officeDocument/2006/relationships" xmlns:m="http://schemas.openxmlformats.org/officeDocument/2006/math" xmlns:v="urn:schemas-microsoft-com:vml" xmlns:wp14="http://schemas.microsoft.com/office/word/2010/wordprocessingDrawing" xmlns:wp="http://schemas.openxmlformats.org/drawingml/2006/wordprocessingDrawing" xmlns:w10="urn:schemas-microsoft-com:office:word" xmlns:w="http://schemas.openxmlformats.org/wordprocessingml/2006/main" xmlns:w14="http://schemas.microsoft.com/office/word/2010/wordml" xmlns:wpg="http://schemas.microsoft.com/office/word/2010/wordprocessingGroup" xmlns:wpi="http://schemas.microsoft.com/office/word/2010/wordprocessingInk" xmlns:wne="http://schemas.microsoft.com/office/word/2006/wordml" xmlns:wps="http://schemas.microsoft.com/office/word/2010/wordprocessingShape" mc:Ignorable="w14 wp14">
   <w:abstractNum w:abstractNumId="0">
     <w:nsid w:val="FFFFFF1D"/>
     <w:multiLevelType w:val="multilevel"/>
@@ -7944,7 +8217,7 @@
     </w:rPrDefault>
     <w:pPrDefault/>
   </w:docDefaults>
-  <w:latentStyles w:defLockedState="0" w:defUIPriority="0" w:defSemiHidden="0" w:defUnhideWhenUsed="0" w:defQFormat="0" w:count="276">
+  <w:latentStyles w:defLockedState="0" w:defUIPriority="0" w:defSemiHidden="0" w:defUnhideWhenUsed="0" w:defQFormat="0" w:count="267">
     <w:lsdException w:name="Normal" w:qFormat="1"/>
     <w:lsdException w:name="heading 1" w:qFormat="1"/>
     <w:lsdException w:name="heading 2" w:qFormat="1"/>
@@ -8700,7 +8973,7 @@
 </file>
 
 <file path=word/stylesWithEffects.xml><?xml version="1.0" encoding="utf-8"?>
-<w:styles xmlns:wpc="http://schemas.microsoft.com/office/word/2010/wordprocessingCanvas" xmlns:mo="http://schemas.microsoft.com/office/mac/office/2008/main" xmlns:mc="http://schemas.openxmlformats.org/markup-compatibility/2006" xmlns:mv="urn:schemas-microsoft-com:mac:vml" xmlns:o="urn:schemas-microsoft-com:office:office" xmlns:r="http://schemas.openxmlformats.org/officeDocument/2006/relationships" xmlns:m="http://schemas.openxmlformats.org/officeDocument/2006/math" xmlns:v="urn:schemas-microsoft-com:vml" xmlns:wp14="http://schemas.microsoft.com/office/word/2010/wordprocessingDrawing" xmlns:wp="http://schemas.openxmlformats.org/drawingml/2006/wordprocessingDrawing" xmlns:w10="urn:schemas-microsoft-com:office:word" xmlns:w="http://schemas.openxmlformats.org/wordprocessingml/2006/main" xmlns:w14="http://schemas.microsoft.com/office/word/2010/wordml" xmlns:wpg="http://schemas.microsoft.com/office/word/2010/wordprocessingGroup" xmlns:wpi="http://schemas.microsoft.com/office/word/2010/wordprocessingInk" xmlns:wne="http://schemas.microsoft.com/office/word/2006/wordml" xmlns:wps="http://schemas.microsoft.com/office/word/2010/wordprocessingShape" mc:Ignorable="w14 wp14">
+<w:styles xmlns:wpc="http://schemas.microsoft.com/office/word/2010/wordprocessingCanvas" xmlns:mc="http://schemas.openxmlformats.org/markup-compatibility/2006" xmlns:o="urn:schemas-microsoft-com:office:office" xmlns:r="http://schemas.openxmlformats.org/officeDocument/2006/relationships" xmlns:m="http://schemas.openxmlformats.org/officeDocument/2006/math" xmlns:v="urn:schemas-microsoft-com:vml" xmlns:wp14="http://schemas.microsoft.com/office/word/2010/wordprocessingDrawing" xmlns:wp="http://schemas.openxmlformats.org/drawingml/2006/wordprocessingDrawing" xmlns:w10="urn:schemas-microsoft-com:office:word" xmlns:w="http://schemas.openxmlformats.org/wordprocessingml/2006/main" xmlns:w14="http://schemas.microsoft.com/office/word/2010/wordml" xmlns:wpg="http://schemas.microsoft.com/office/word/2010/wordprocessingGroup" xmlns:wpi="http://schemas.microsoft.com/office/word/2010/wordprocessingInk" xmlns:wne="http://schemas.microsoft.com/office/word/2006/wordml" xmlns:wps="http://schemas.microsoft.com/office/word/2010/wordprocessingShape" mc:Ignorable="w14 wp14">
   <w:docDefaults>
     <w:rPrDefault>
       <w:rPr>
@@ -8710,7 +8983,7 @@
     </w:rPrDefault>
     <w:pPrDefault/>
   </w:docDefaults>
-  <w:latentStyles w:defLockedState="0" w:defUIPriority="0" w:defSemiHidden="0" w:defUnhideWhenUsed="0" w:defQFormat="0" w:count="276">
+  <w:latentStyles w:defLockedState="0" w:defUIPriority="0" w:defSemiHidden="0" w:defUnhideWhenUsed="0" w:defQFormat="0" w:count="267">
     <w:lsdException w:name="Normal" w:qFormat="1"/>
     <w:lsdException w:name="heading 1" w:qFormat="1"/>
     <w:lsdException w:name="heading 2" w:qFormat="1"/>

</xml_diff>

<commit_message>
Update system requirements in SRS.
</commit_message>
<xml_diff>
--- a/Software Requirements Specifications.docx
+++ b/Software Requirements Specifications.docx
@@ -1,6 +1,6 @@
 
 <file path=word/document.xml><?xml version="1.0" encoding="utf-8"?>
-<w:document xmlns:wpc="http://schemas.microsoft.com/office/word/2010/wordprocessingCanvas" xmlns:mc="http://schemas.openxmlformats.org/markup-compatibility/2006" xmlns:o="urn:schemas-microsoft-com:office:office" xmlns:r="http://schemas.openxmlformats.org/officeDocument/2006/relationships" xmlns:m="http://schemas.openxmlformats.org/officeDocument/2006/math" xmlns:v="urn:schemas-microsoft-com:vml" xmlns:wp14="http://schemas.microsoft.com/office/word/2010/wordprocessingDrawing" xmlns:wp="http://schemas.openxmlformats.org/drawingml/2006/wordprocessingDrawing" xmlns:w10="urn:schemas-microsoft-com:office:word" xmlns:w="http://schemas.openxmlformats.org/wordprocessingml/2006/main" xmlns:w14="http://schemas.microsoft.com/office/word/2010/wordml" xmlns:wpg="http://schemas.microsoft.com/office/word/2010/wordprocessingGroup" xmlns:wpi="http://schemas.microsoft.com/office/word/2010/wordprocessingInk" xmlns:wne="http://schemas.microsoft.com/office/word/2006/wordml" xmlns:wps="http://schemas.microsoft.com/office/word/2010/wordprocessingShape" mc:Ignorable="w14 wp14">
+<w:document xmlns:wpc="http://schemas.microsoft.com/office/word/2010/wordprocessingCanvas" xmlns:mo="http://schemas.microsoft.com/office/mac/office/2008/main" xmlns:mc="http://schemas.openxmlformats.org/markup-compatibility/2006" xmlns:mv="urn:schemas-microsoft-com:mac:vml" xmlns:o="urn:schemas-microsoft-com:office:office" xmlns:r="http://schemas.openxmlformats.org/officeDocument/2006/relationships" xmlns:m="http://schemas.openxmlformats.org/officeDocument/2006/math" xmlns:v="urn:schemas-microsoft-com:vml" xmlns:wp14="http://schemas.microsoft.com/office/word/2010/wordprocessingDrawing" xmlns:wp="http://schemas.openxmlformats.org/drawingml/2006/wordprocessingDrawing" xmlns:w10="urn:schemas-microsoft-com:office:word" xmlns:w="http://schemas.openxmlformats.org/wordprocessingml/2006/main" xmlns:w14="http://schemas.microsoft.com/office/word/2010/wordml" xmlns:wpg="http://schemas.microsoft.com/office/word/2010/wordprocessingGroup" xmlns:wpi="http://schemas.microsoft.com/office/word/2010/wordprocessingInk" xmlns:wne="http://schemas.microsoft.com/office/word/2006/wordml" xmlns:wps="http://schemas.microsoft.com/office/word/2010/wordprocessingShape" mc:Ignorable="w14 wp14">
   <w:body>
     <w:p>
       <w:pPr>
@@ -555,8 +555,6 @@
             <w:r>
               <w:t>Deniz Sökmen</w:t>
             </w:r>
-            <w:bookmarkStart w:id="2" w:name="_GoBack"/>
-            <w:bookmarkEnd w:id="2"/>
           </w:p>
         </w:tc>
       </w:tr>
@@ -1557,28 +1555,28 @@
       <w:pPr>
         <w:pStyle w:val="Heading1"/>
       </w:pPr>
-      <w:bookmarkStart w:id="3" w:name="_Toc115956195"/>
-      <w:bookmarkStart w:id="4" w:name="_Toc381709603"/>
+      <w:bookmarkStart w:id="2" w:name="_Toc115956195"/>
+      <w:bookmarkStart w:id="3" w:name="_Toc381709603"/>
       <w:r>
         <w:lastRenderedPageBreak/>
         <w:t>INTRODUCTION</w:t>
       </w:r>
+      <w:bookmarkEnd w:id="2"/>
       <w:bookmarkEnd w:id="3"/>
+    </w:p>
+    <w:p>
+      <w:pPr>
+        <w:pStyle w:val="Heading2"/>
+      </w:pPr>
+      <w:bookmarkStart w:id="4" w:name="_Toc511458419"/>
+      <w:bookmarkStart w:id="5" w:name="_Toc115956196"/>
+      <w:bookmarkStart w:id="6" w:name="_Toc381709604"/>
+      <w:r>
+        <w:t>Document overview</w:t>
+      </w:r>
       <w:bookmarkEnd w:id="4"/>
-    </w:p>
-    <w:p>
-      <w:pPr>
-        <w:pStyle w:val="Heading2"/>
-      </w:pPr>
-      <w:bookmarkStart w:id="5" w:name="_Toc511458419"/>
-      <w:bookmarkStart w:id="6" w:name="_Toc115956196"/>
-      <w:bookmarkStart w:id="7" w:name="_Toc381709604"/>
-      <w:r>
-        <w:t>Document overview</w:t>
-      </w:r>
       <w:bookmarkEnd w:id="5"/>
       <w:bookmarkEnd w:id="6"/>
-      <w:bookmarkEnd w:id="7"/>
     </w:p>
     <w:p>
       <w:r>
@@ -1715,7 +1713,22 @@
         <w:t>Turkey's national sport since Sir</w:t>
       </w:r>
       <w:r>
-        <w:t xml:space="preserve"> Muharrem Tic-Tac-Toe invented the game in 500 BC.  Although the game is popular in many Kahvehanes (Turkish Cafe), the game is rarely played on the Internet due to the lack of high q</w:t>
+        <w:t xml:space="preserve"> Muharrem Tic</w:t>
+      </w:r>
+      <w:r>
+        <w:t>-Tac-Toe invente</w:t>
+      </w:r>
+      <w:r>
+        <w:t>d the game in around 500</w:t>
+      </w:r>
+      <w:r>
+        <w:t xml:space="preserve"> BC.  Although the game is popular </w:t>
+      </w:r>
+      <w:r>
+        <w:t>in many Kahvehanes (Turkish Cafés</w:t>
+      </w:r>
+      <w:r>
+        <w:t>), the game is rarely played on the Internet due to the lack of high q</w:t>
       </w:r>
       <w:r>
         <w:t>uality software. TicTacToe Project aims to fill this gap by enabling users to play Tic-Tac-Toe against each other. The game will h</w:t>
@@ -1737,41 +1750,41 @@
       <w:pPr>
         <w:pStyle w:val="Heading2"/>
       </w:pPr>
-      <w:bookmarkStart w:id="8" w:name="_Toc511458433"/>
-      <w:bookmarkStart w:id="9" w:name="_Toc115956198"/>
-      <w:bookmarkStart w:id="10" w:name="_Toc126126694"/>
-      <w:bookmarkStart w:id="11" w:name="_Toc381709605"/>
+      <w:bookmarkStart w:id="7" w:name="_Toc511458433"/>
+      <w:bookmarkStart w:id="8" w:name="_Toc115956198"/>
+      <w:bookmarkStart w:id="9" w:name="_Toc126126694"/>
+      <w:bookmarkStart w:id="10" w:name="_Toc381709605"/>
       <w:r>
         <w:t>Abbreviations</w:t>
       </w:r>
+      <w:bookmarkEnd w:id="7"/>
       <w:bookmarkEnd w:id="8"/>
       <w:bookmarkEnd w:id="9"/>
       <w:bookmarkEnd w:id="10"/>
+    </w:p>
+    <w:p>
+      <w:r>
+        <w:t>The TicTacToe game software project: “the game” or “the software”</w:t>
+      </w:r>
+    </w:p>
+    <w:p>
+      <w:r>
+        <w:t>The TicTacToe game software project’s GitHub repository page: “the repo”</w:t>
+      </w:r>
+    </w:p>
+    <w:p>
+      <w:pPr>
+        <w:pStyle w:val="Heading2"/>
+      </w:pPr>
+      <w:bookmarkStart w:id="11" w:name="_Toc115956199"/>
+      <w:bookmarkStart w:id="12" w:name="_Toc126126697"/>
+      <w:bookmarkStart w:id="13" w:name="_Toc381709606"/>
+      <w:r>
+        <w:t>References</w:t>
+      </w:r>
       <w:bookmarkEnd w:id="11"/>
-    </w:p>
-    <w:p>
-      <w:r>
-        <w:t>The TicTacToe game software project: “the game” or “the software”</w:t>
-      </w:r>
-    </w:p>
-    <w:p>
-      <w:r>
-        <w:t>The TicTacToe game software project’s GitHub repository page: “the repo”</w:t>
-      </w:r>
-    </w:p>
-    <w:p>
-      <w:pPr>
-        <w:pStyle w:val="Heading2"/>
-      </w:pPr>
-      <w:bookmarkStart w:id="12" w:name="_Toc115956199"/>
-      <w:bookmarkStart w:id="13" w:name="_Toc126126697"/>
-      <w:bookmarkStart w:id="14" w:name="_Toc381709606"/>
-      <w:r>
-        <w:t>References</w:t>
-      </w:r>
       <w:bookmarkEnd w:id="12"/>
       <w:bookmarkEnd w:id="13"/>
-      <w:bookmarkEnd w:id="14"/>
     </w:p>
     <w:tbl>
       <w:tblPr>
@@ -1883,13 +1896,13 @@
       <w:pPr>
         <w:pStyle w:val="Heading2"/>
       </w:pPr>
-      <w:bookmarkStart w:id="15" w:name="_Toc126126698"/>
-      <w:bookmarkStart w:id="16" w:name="_Toc381709607"/>
+      <w:bookmarkStart w:id="14" w:name="_Toc126126698"/>
+      <w:bookmarkStart w:id="15" w:name="_Toc381709607"/>
       <w:r>
         <w:t>Conventions</w:t>
       </w:r>
+      <w:bookmarkEnd w:id="14"/>
       <w:bookmarkEnd w:id="15"/>
-      <w:bookmarkEnd w:id="16"/>
     </w:p>
     <w:p>
       <w:r>
@@ -1942,28 +1955,28 @@
       <w:pPr>
         <w:pStyle w:val="Heading1"/>
       </w:pPr>
-      <w:bookmarkStart w:id="17" w:name="_Toc209586371"/>
-      <w:bookmarkStart w:id="18" w:name="_Toc220952142"/>
-      <w:bookmarkStart w:id="19" w:name="_Toc106612450"/>
-      <w:bookmarkStart w:id="20" w:name="_Toc381709608"/>
+      <w:bookmarkStart w:id="16" w:name="_Toc209586371"/>
+      <w:bookmarkStart w:id="17" w:name="_Toc220952142"/>
+      <w:bookmarkStart w:id="18" w:name="_Toc106612450"/>
+      <w:bookmarkStart w:id="19" w:name="_Toc381709608"/>
       <w:r>
         <w:lastRenderedPageBreak/>
         <w:t>REQUIREMENTS</w:t>
       </w:r>
+      <w:bookmarkEnd w:id="16"/>
       <w:bookmarkEnd w:id="17"/>
       <w:bookmarkEnd w:id="18"/>
       <w:bookmarkEnd w:id="19"/>
+    </w:p>
+    <w:p>
+      <w:pPr>
+        <w:pStyle w:val="Heading2"/>
+      </w:pPr>
+      <w:bookmarkStart w:id="20" w:name="_Toc381709609"/>
+      <w:r>
+        <w:t>User Requirements Specification</w:t>
+      </w:r>
       <w:bookmarkEnd w:id="20"/>
-    </w:p>
-    <w:p>
-      <w:pPr>
-        <w:pStyle w:val="Heading2"/>
-      </w:pPr>
-      <w:bookmarkStart w:id="21" w:name="_Toc381709609"/>
-      <w:r>
-        <w:t>User Requirements Specification</w:t>
-      </w:r>
-      <w:bookmarkEnd w:id="21"/>
     </w:p>
     <w:p>
       <w:pPr>
@@ -2091,7 +2104,7 @@
       <w:pPr>
         <w:pStyle w:val="RequirementID"/>
       </w:pPr>
-      <w:bookmarkStart w:id="22" w:name="_Toc381709610"/>
+      <w:bookmarkStart w:id="21" w:name="_Toc381709610"/>
       <w:r>
         <w:t>SRS-REQ-003 HOST</w:t>
       </w:r>
@@ -2148,7 +2161,7 @@
         </w:rPr>
         <w:t>System Architecture</w:t>
       </w:r>
-      <w:bookmarkEnd w:id="22"/>
+      <w:bookmarkEnd w:id="21"/>
     </w:p>
     <w:p>
       <w:pPr>
@@ -2176,44 +2189,177 @@
           <w:rFonts w:eastAsia="Cambria"/>
           <w:lang w:eastAsia="en-US"/>
         </w:rPr>
-        <w:t xml:space="preserve"> as “Join a Game” and “Host a Game”. In the multiplayer mode, the network modules with TCP/IP protocol shall be created. If the game is created in host mode, the network module shall start listening the port 2593 as a server and the game shall be blocked until there i</w:t>
+        <w:t xml:space="preserve"> as “Join a Game” and “Host a Game”. In the multiplayer mode, the network modules with TCP/IP protocol shall be created. If the game is created in host mode, the network module shall start listening the port </w:t>
       </w:r>
       <w:r>
         <w:rPr>
           <w:rFonts w:eastAsia="Cambria"/>
           <w:lang w:eastAsia="en-US"/>
         </w:rPr>
-        <w:t>s an accepted connection. After</w:t>
+        <w:t>34217</w:t>
       </w:r>
       <w:r>
         <w:rPr>
           <w:rFonts w:eastAsia="Cambria"/>
           <w:lang w:eastAsia="en-US"/>
         </w:rPr>
-        <w:t xml:space="preserve"> the accepting process, the actual game shall begin. The host program’s actions shall directly be displayed on the host and the associated action shall be sent to the peer through the network as a packet. If the game is created in client mode, the user shall be expected to enter the IP address of the host. If the connection is successful, current frame shall be cleared and the actual game screen shall be displayed. If the client does any action, the action shall be directed to the server through the network, instead of displaying the action, the client should wait for the response from the server. Therefore in the networking mode, every action shall be sent through the network to the other peer, every action is treated as a network packet. </w:t>
-      </w:r>
-    </w:p>
-    <w:p>
-      <w:pPr>
+        <w:t xml:space="preserve"> as a server and the game shall </w:t>
+      </w:r>
+      <w:r>
         <w:rPr>
           <w:rFonts w:eastAsia="Cambria"/>
           <w:lang w:eastAsia="en-US"/>
         </w:rPr>
-      </w:pPr>
-    </w:p>
-    <w:p>
-      <w:pPr>
+        <w:t>for</w:t>
+      </w:r>
+      <w:r>
         <w:rPr>
           <w:rFonts w:eastAsia="Cambria"/>
           <w:lang w:eastAsia="en-US"/>
         </w:rPr>
-      </w:pPr>
+        <w:t xml:space="preserve"> an accepted connection. After</w:t>
+      </w:r>
       <w:r>
         <w:rPr>
           <w:rFonts w:eastAsia="Cambria"/>
           <w:lang w:eastAsia="en-US"/>
         </w:rPr>
-        <w:t xml:space="preserve">In the local mode, the game shall not be associated with the network module. Therefore the game logic shall behave as if there are two players on the same computer, instead of attempting to send any action through the network, the game shall directly respond to any action. Since there is not any association with the network module, the players shall not have to be aware of the game actions, the system shall directly compute any action. </w:t>
+        <w:t xml:space="preserve"> accepting </w:t>
+      </w:r>
+      <w:r>
+        <w:rPr>
+          <w:rFonts w:eastAsia="Cambria"/>
+          <w:lang w:eastAsia="en-US"/>
+        </w:rPr>
+        <w:t>a player</w:t>
+      </w:r>
+      <w:r>
+        <w:rPr>
+          <w:rFonts w:eastAsia="Cambria"/>
+          <w:lang w:eastAsia="en-US"/>
+        </w:rPr>
+        <w:t xml:space="preserve">, the actual game shall begin. The host program’s actions shall directly be displayed on the host and the associated action shall be sent to the peer through the network as a packet. If the game is created in client mode, the user shall enter the IP address of the host. If the connection is successful, current frame shall be cleared and the actual game screen shall be displayed. </w:t>
+      </w:r>
+      <w:r>
+        <w:rPr>
+          <w:rFonts w:eastAsia="Cambria"/>
+          <w:lang w:eastAsia="en-US"/>
+        </w:rPr>
+        <w:t xml:space="preserve">The </w:t>
+      </w:r>
+      <w:r>
+        <w:rPr>
+          <w:rFonts w:eastAsia="Cambria"/>
+          <w:lang w:eastAsia="en-US"/>
+        </w:rPr>
+        <w:t>joining</w:t>
+      </w:r>
+      <w:r>
+        <w:rPr>
+          <w:rFonts w:eastAsia="Cambria"/>
+          <w:lang w:eastAsia="en-US"/>
+        </w:rPr>
+        <w:t xml:space="preserve"> program’s actions shall directly be displayed on the </w:t>
+      </w:r>
+      <w:r>
+        <w:rPr>
+          <w:rFonts w:eastAsia="Cambria"/>
+          <w:lang w:eastAsia="en-US"/>
+        </w:rPr>
+        <w:t>joining program</w:t>
+      </w:r>
+      <w:r>
+        <w:rPr>
+          <w:rFonts w:eastAsia="Cambria"/>
+          <w:lang w:eastAsia="en-US"/>
+        </w:rPr>
+        <w:t xml:space="preserve"> and the associated action shall be sent to the </w:t>
+      </w:r>
+      <w:r>
+        <w:rPr>
+          <w:rFonts w:eastAsia="Cambria"/>
+          <w:lang w:eastAsia="en-US"/>
+        </w:rPr>
+        <w:t>host</w:t>
+      </w:r>
+      <w:r>
+        <w:rPr>
+          <w:rFonts w:eastAsia="Cambria"/>
+          <w:lang w:eastAsia="en-US"/>
+        </w:rPr>
+        <w:t xml:space="preserve"> through the network as a packet.</w:t>
+      </w:r>
+      <w:r>
+        <w:rPr>
+          <w:rFonts w:eastAsia="Cambria"/>
+          <w:lang w:eastAsia="en-US"/>
+        </w:rPr>
+        <w:t xml:space="preserve"> Therefore in the networking mode, every action shall be sent through the network to the other peer, every action is treated as a network packet. </w:t>
+      </w:r>
+    </w:p>
+    <w:p>
+      <w:pPr>
+        <w:rPr>
+          <w:rFonts w:eastAsia="Cambria"/>
+          <w:lang w:eastAsia="en-US"/>
+        </w:rPr>
+      </w:pPr>
+    </w:p>
+    <w:p>
+      <w:pPr>
+        <w:rPr>
+          <w:rFonts w:eastAsia="Cambria"/>
+          <w:lang w:eastAsia="en-US"/>
+        </w:rPr>
+      </w:pPr>
+      <w:r>
+        <w:rPr>
+          <w:rFonts w:eastAsia="Cambria"/>
+          <w:lang w:eastAsia="en-US"/>
+        </w:rPr>
+        <w:t>In the local mode, the game shall not be associated with the network module. Therefore the game logic shall behave as if there are t</w:t>
+      </w:r>
+      <w:r>
+        <w:rPr>
+          <w:rFonts w:eastAsia="Cambria"/>
+          <w:lang w:eastAsia="en-US"/>
+        </w:rPr>
+        <w:t>wo players on the same computer. I</w:t>
+      </w:r>
+      <w:r>
+        <w:rPr>
+          <w:rFonts w:eastAsia="Cambria"/>
+          <w:lang w:eastAsia="en-US"/>
+        </w:rPr>
+        <w:t>nstead of attempting to send any action through the network, the game shall directly respond to any action. Since the</w:t>
+      </w:r>
+      <w:r>
+        <w:rPr>
+          <w:rFonts w:eastAsia="Cambria"/>
+          <w:lang w:eastAsia="en-US"/>
+        </w:rPr>
+        <w:t xml:space="preserve">re isn’t </w:t>
+      </w:r>
+      <w:r>
+        <w:rPr>
+          <w:rFonts w:eastAsia="Cambria"/>
+          <w:lang w:eastAsia="en-US"/>
+        </w:rPr>
+        <w:t>any association with the network module, the players sha</w:t>
+      </w:r>
+      <w:r>
+        <w:rPr>
+          <w:rFonts w:eastAsia="Cambria"/>
+          <w:lang w:eastAsia="en-US"/>
+        </w:rPr>
+        <w:t>n’t</w:t>
+      </w:r>
+      <w:r>
+        <w:rPr>
+          <w:rFonts w:eastAsia="Cambria"/>
+          <w:lang w:eastAsia="en-US"/>
+        </w:rPr>
+        <w:t xml:space="preserve"> have to be aware of the game actions, the system shall directly compute any action. </w:t>
       </w:r>
     </w:p>
     <w:p>
@@ -2223,7 +2369,7 @@
           <w:lang w:val="en-GB"/>
         </w:rPr>
       </w:pPr>
-      <w:bookmarkStart w:id="23" w:name="_Toc381709611"/>
+      <w:bookmarkStart w:id="22" w:name="_Toc381709611"/>
       <w:r>
         <w:rPr>
           <w:lang w:val="en-GB"/>
@@ -2231,56 +2377,100 @@
         <w:lastRenderedPageBreak/>
         <w:t>Use Cases and Usage Scenarios</w:t>
       </w:r>
+      <w:bookmarkEnd w:id="22"/>
+    </w:p>
+    <w:p>
+      <w:pPr>
+        <w:rPr>
+          <w:highlight w:val="lightGray"/>
+        </w:rPr>
+      </w:pPr>
+      <w:r>
+        <w:rPr>
+          <w:noProof/>
+          <w:lang w:eastAsia="en-US"/>
+        </w:rPr>
+        <w:drawing>
+          <wp:inline distT="0" distB="0" distL="0" distR="0" wp14:anchorId="78919272" wp14:editId="5631197E">
+            <wp:extent cx="5753100" cy="4685665"/>
+            <wp:effectExtent l="0" t="0" r="12700" b="0"/>
+            <wp:docPr id="1" name="Picture 1" descr="Macintosh HD:Users:aemreunal:Documents:GitHub:CS320-Project1-TicTacToe:Use_Case.jpg"/>
+            <wp:cNvGraphicFramePr>
+              <a:graphicFrameLocks xmlns:a="http://schemas.openxmlformats.org/drawingml/2006/main" noChangeAspect="1"/>
+            </wp:cNvGraphicFramePr>
+            <a:graphic xmlns:a="http://schemas.openxmlformats.org/drawingml/2006/main">
+              <a:graphicData uri="http://schemas.openxmlformats.org/drawingml/2006/picture">
+                <pic:pic xmlns:pic="http://schemas.openxmlformats.org/drawingml/2006/picture">
+                  <pic:nvPicPr>
+                    <pic:cNvPr id="0" name="Picture 1" descr="Macintosh HD:Users:aemreunal:Documents:GitHub:CS320-Project1-TicTacToe:Use_Case.jpg"/>
+                    <pic:cNvPicPr>
+                      <a:picLocks noChangeAspect="1" noChangeArrowheads="1"/>
+                    </pic:cNvPicPr>
+                  </pic:nvPicPr>
+                  <pic:blipFill>
+                    <a:blip r:embed="rId8">
+                      <a:extLst>
+                        <a:ext uri="{28A0092B-C50C-407E-A947-70E740481C1C}">
+                          <a14:useLocalDpi xmlns:a14="http://schemas.microsoft.com/office/drawing/2010/main" val="0"/>
+                        </a:ext>
+                      </a:extLst>
+                    </a:blip>
+                    <a:srcRect/>
+                    <a:stretch>
+                      <a:fillRect/>
+                    </a:stretch>
+                  </pic:blipFill>
+                  <pic:spPr bwMode="auto">
+                    <a:xfrm>
+                      <a:off x="0" y="0"/>
+                      <a:ext cx="5753100" cy="4685665"/>
+                    </a:xfrm>
+                    <a:prstGeom prst="rect">
+                      <a:avLst/>
+                    </a:prstGeom>
+                    <a:noFill/>
+                    <a:ln>
+                      <a:noFill/>
+                    </a:ln>
+                  </pic:spPr>
+                </pic:pic>
+              </a:graphicData>
+            </a:graphic>
+          </wp:inline>
+        </w:drawing>
+      </w:r>
+    </w:p>
+    <w:p>
+      <w:pPr>
+        <w:pStyle w:val="Heading2"/>
+        <w:rPr>
+          <w:lang w:val="en-GB"/>
+        </w:rPr>
+      </w:pPr>
+      <w:bookmarkStart w:id="23" w:name="_Toc511458447"/>
+      <w:bookmarkStart w:id="24" w:name="_Toc527540666"/>
+      <w:bookmarkStart w:id="25" w:name="_Toc209586374"/>
+      <w:bookmarkStart w:id="26" w:name="_Toc220952145"/>
+      <w:bookmarkStart w:id="27" w:name="_Toc106612453"/>
+      <w:bookmarkStart w:id="28" w:name="_Toc381709612"/>
+      <w:r>
+        <w:rPr>
+          <w:lang w:val="en-GB"/>
+        </w:rPr>
+        <w:t>S</w:t>
+      </w:r>
       <w:bookmarkEnd w:id="23"/>
-    </w:p>
-    <w:p>
-      <w:pPr>
-        <w:rPr>
-          <w:highlight w:val="lightGray"/>
-        </w:rPr>
-      </w:pPr>
-      <w:r>
-        <w:rPr>
-          <w:rFonts w:eastAsia="Cambria"/>
-          <w:lang w:eastAsia="en-US"/>
-        </w:rPr>
-        <w:t>Include here the relevant UML use case diagrams and sequence diagrams that depict the usage scenarios of the system</w:t>
-      </w:r>
-      <w:r>
-        <w:t>.</w:t>
-      </w:r>
-    </w:p>
-    <w:p>
-      <w:pPr>
-        <w:pStyle w:val="Heading2"/>
-        <w:rPr>
-          <w:lang w:val="en-GB"/>
-        </w:rPr>
-      </w:pPr>
-      <w:bookmarkStart w:id="24" w:name="_Toc511458447"/>
-      <w:bookmarkStart w:id="25" w:name="_Toc527540666"/>
-      <w:bookmarkStart w:id="26" w:name="_Toc209586374"/>
-      <w:bookmarkStart w:id="27" w:name="_Toc220952145"/>
-      <w:bookmarkStart w:id="28" w:name="_Toc106612453"/>
-      <w:bookmarkStart w:id="29" w:name="_Toc381709612"/>
-      <w:r>
-        <w:rPr>
-          <w:lang w:val="en-GB"/>
-        </w:rPr>
-        <w:t>S</w:t>
-      </w:r>
       <w:bookmarkEnd w:id="24"/>
       <w:bookmarkEnd w:id="25"/>
       <w:bookmarkEnd w:id="26"/>
       <w:bookmarkEnd w:id="27"/>
+      <w:r>
+        <w:rPr>
+          <w:lang w:val="en-GB"/>
+        </w:rPr>
+        <w:t>ystem Requirements Specification</w:t>
+      </w:r>
       <w:bookmarkEnd w:id="28"/>
-      <w:r>
-        <w:rPr>
-          <w:lang w:val="en-GB"/>
-        </w:rPr>
-        <w:t>ystem Requirements Specification</w:t>
-      </w:r>
-      <w:bookmarkEnd w:id="29"/>
     </w:p>
     <w:p>
       <w:pPr>
@@ -2456,6 +2646,9 @@
       <w:r>
         <w:t xml:space="preserve"> should check if the game is won after a packet is received</w:t>
       </w:r>
+      <w:r>
+        <w:t>.</w:t>
+      </w:r>
     </w:p>
     <w:p>
       <w:pPr>
@@ -2468,6 +2661,12 @@
       <w:r>
         <w:t>Every action of the user should be sent over the network as packets in the network mode</w:t>
       </w:r>
+      <w:r>
+        <w:t>.</w:t>
+      </w:r>
+      <w:r>
+        <w:t xml:space="preserve"> </w:t>
+      </w:r>
     </w:p>
     <w:p>
       <w:pPr>
@@ -2477,22 +2676,7 @@
         <w:t>SRS-</w:t>
       </w:r>
       <w:r>
-        <w:t>REQ</w:t>
-      </w:r>
-      <w:r>
-        <w:t>-00</w:t>
-      </w:r>
-      <w:r>
-        <w:t>1</w:t>
-      </w:r>
-      <w:r>
-        <w:t>.1</w:t>
-      </w:r>
-      <w:r>
-        <w:t xml:space="preserve"> </w:t>
-      </w:r>
-      <w:r>
-        <w:t>LOCAL</w:t>
+        <w:t>REQ-001.1 LOCAL</w:t>
       </w:r>
     </w:p>
     <w:p>
@@ -2544,13 +2728,7 @@
         <w:t>SRS-</w:t>
       </w:r>
       <w:r>
-        <w:t>REQ-001</w:t>
-      </w:r>
-      <w:r>
-        <w:t>.2</w:t>
-      </w:r>
-      <w:r>
-        <w:t xml:space="preserve"> LOCAL</w:t>
+        <w:t>REQ-001.2 LOCAL</w:t>
       </w:r>
     </w:p>
     <w:p>
@@ -2573,7 +2751,7 @@
         <w:rPr>
           <w:i w:val="0"/>
         </w:rPr>
-        <w:t>Provided the game is not finished, the system should change the turn.</w:t>
+        <w:t>Provided the game is not finished, the system should change the turn after a user makes a move.</w:t>
       </w:r>
     </w:p>
     <w:p>
@@ -2596,13 +2774,6 @@
     </w:p>
     <w:p>
       <w:pPr>
-        <w:rPr>
-          <w:lang w:eastAsia="en-US"/>
-        </w:rPr>
-      </w:pPr>
-    </w:p>
-    <w:p>
-      <w:pPr>
         <w:pStyle w:val="RequirementID"/>
       </w:pPr>
       <w:r>
@@ -2637,7 +2808,7 @@
         <w:pStyle w:val="RequirementVersion"/>
       </w:pPr>
       <w:r>
-        <w:t xml:space="preserve">The game should be able to connect to the internet. </w:t>
+        <w:t xml:space="preserve">The game should be able to connect to the Internet. </w:t>
       </w:r>
     </w:p>
     <w:p>
@@ -2694,13 +2865,7 @@
         <w:pStyle w:val="RequirementVersion"/>
       </w:pPr>
       <w:r>
-        <w:t>The game should be able to</w:t>
-      </w:r>
-      <w:r>
-        <w:t xml:space="preserve"> register a socket to join a game</w:t>
-      </w:r>
-      <w:r>
-        <w:t xml:space="preserve">. </w:t>
+        <w:t xml:space="preserve">The game should be able to register a socket to join a game. </w:t>
       </w:r>
     </w:p>
     <w:p>
@@ -2713,20 +2878,12 @@
         <w:pStyle w:val="RequirementVersion"/>
       </w:pPr>
       <w:r>
-        <w:lastRenderedPageBreak/>
         <w:t>V1.0</w:t>
       </w:r>
     </w:p>
     <w:p>
       <w:pPr>
         <w:pStyle w:val="RequirementEnd"/>
-      </w:pPr>
-    </w:p>
-    <w:p>
-      <w:pPr>
-        <w:rPr>
-          <w:lang w:eastAsia="en-US"/>
-        </w:rPr>
       </w:pPr>
     </w:p>
     <w:p>
@@ -2746,10 +2903,7 @@
         <w:t>-</w:t>
       </w:r>
       <w:r>
-        <w:t>003</w:t>
-      </w:r>
-      <w:r>
-        <w:t>.1</w:t>
+        <w:t>003.1</w:t>
       </w:r>
       <w:r>
         <w:t xml:space="preserve"> </w:t>
@@ -2771,7 +2925,7 @@
         <w:pStyle w:val="RequirementVersion"/>
       </w:pPr>
       <w:r>
-        <w:t>The game should be able to connect to the internet.</w:t>
+        <w:t>The game should be able to connect to the Internet.</w:t>
       </w:r>
     </w:p>
     <w:p>
@@ -2809,10 +2963,7 @@
         <w:t>-</w:t>
       </w:r>
       <w:r>
-        <w:t>003</w:t>
-      </w:r>
-      <w:r>
-        <w:t>.2</w:t>
+        <w:t>003.2</w:t>
       </w:r>
       <w:r>
         <w:t xml:space="preserve"> </w:t>
@@ -2834,10 +2985,7 @@
         <w:pStyle w:val="RequirementVersion"/>
       </w:pPr>
       <w:r>
-        <w:t xml:space="preserve">The game should be able to </w:t>
-      </w:r>
-      <w:r>
-        <w:t>bind a socket to a port to host a game.</w:t>
+        <w:t>The game should be able to bind a socket to a port to host a game.</w:t>
       </w:r>
     </w:p>
     <w:p>
@@ -2858,16 +3006,13 @@
         <w:pStyle w:val="RequirementEnd"/>
       </w:pPr>
     </w:p>
-    <w:p>
-      <w:pPr>
-        <w:rPr>
-          <w:lang w:eastAsia="en-US"/>
-        </w:rPr>
-      </w:pPr>
-    </w:p>
     <w:sectPr>
-      <w:headerReference w:type="default" r:id="rId8"/>
-      <w:footerReference w:type="default" r:id="rId9"/>
+      <w:headerReference w:type="even" r:id="rId9"/>
+      <w:headerReference w:type="default" r:id="rId10"/>
+      <w:footerReference w:type="even" r:id="rId11"/>
+      <w:footerReference w:type="default" r:id="rId12"/>
+      <w:headerReference w:type="first" r:id="rId13"/>
+      <w:footerReference w:type="first" r:id="rId14"/>
       <w:pgSz w:w="11900" w:h="16840"/>
       <w:pgMar w:top="1418" w:right="1418" w:bottom="1418" w:left="1418" w:header="709" w:footer="709" w:gutter="0"/>
       <w:cols w:space="708"/>
@@ -2877,7 +3022,7 @@
 </file>
 
 <file path=word/endnotes.xml><?xml version="1.0" encoding="utf-8"?>
-<w:endnotes xmlns:wpc="http://schemas.microsoft.com/office/word/2010/wordprocessingCanvas" xmlns:mc="http://schemas.openxmlformats.org/markup-compatibility/2006" xmlns:o="urn:schemas-microsoft-com:office:office" xmlns:r="http://schemas.openxmlformats.org/officeDocument/2006/relationships" xmlns:m="http://schemas.openxmlformats.org/officeDocument/2006/math" xmlns:v="urn:schemas-microsoft-com:vml" xmlns:wp14="http://schemas.microsoft.com/office/word/2010/wordprocessingDrawing" xmlns:wp="http://schemas.openxmlformats.org/drawingml/2006/wordprocessingDrawing" xmlns:w10="urn:schemas-microsoft-com:office:word" xmlns:w="http://schemas.openxmlformats.org/wordprocessingml/2006/main" xmlns:w14="http://schemas.microsoft.com/office/word/2010/wordml" xmlns:wpg="http://schemas.microsoft.com/office/word/2010/wordprocessingGroup" xmlns:wpi="http://schemas.microsoft.com/office/word/2010/wordprocessingInk" xmlns:wne="http://schemas.microsoft.com/office/word/2006/wordml" xmlns:wps="http://schemas.microsoft.com/office/word/2010/wordprocessingShape" mc:Ignorable="w14 wp14">
+<w:endnotes xmlns:wpc="http://schemas.microsoft.com/office/word/2010/wordprocessingCanvas" xmlns:mo="http://schemas.microsoft.com/office/mac/office/2008/main" xmlns:mc="http://schemas.openxmlformats.org/markup-compatibility/2006" xmlns:mv="urn:schemas-microsoft-com:mac:vml" xmlns:o="urn:schemas-microsoft-com:office:office" xmlns:r="http://schemas.openxmlformats.org/officeDocument/2006/relationships" xmlns:m="http://schemas.openxmlformats.org/officeDocument/2006/math" xmlns:v="urn:schemas-microsoft-com:vml" xmlns:wp14="http://schemas.microsoft.com/office/word/2010/wordprocessingDrawing" xmlns:wp="http://schemas.openxmlformats.org/drawingml/2006/wordprocessingDrawing" xmlns:w10="urn:schemas-microsoft-com:office:word" xmlns:w="http://schemas.openxmlformats.org/wordprocessingml/2006/main" xmlns:w14="http://schemas.microsoft.com/office/word/2010/wordml" xmlns:wpg="http://schemas.microsoft.com/office/word/2010/wordprocessingGroup" xmlns:wpi="http://schemas.microsoft.com/office/word/2010/wordprocessingInk" xmlns:wne="http://schemas.microsoft.com/office/word/2006/wordml" xmlns:wps="http://schemas.microsoft.com/office/word/2010/wordprocessingShape" mc:Ignorable="w14 wp14">
   <w:endnote w:type="separator" w:id="-1">
     <w:p>
       <w:r>
@@ -2896,7 +3041,17 @@
 </file>
 
 <file path=word/footer1.xml><?xml version="1.0" encoding="utf-8"?>
-<w:ftr xmlns:wpc="http://schemas.microsoft.com/office/word/2010/wordprocessingCanvas" xmlns:mc="http://schemas.openxmlformats.org/markup-compatibility/2006" xmlns:o="urn:schemas-microsoft-com:office:office" xmlns:r="http://schemas.openxmlformats.org/officeDocument/2006/relationships" xmlns:m="http://schemas.openxmlformats.org/officeDocument/2006/math" xmlns:v="urn:schemas-microsoft-com:vml" xmlns:wp14="http://schemas.microsoft.com/office/word/2010/wordprocessingDrawing" xmlns:wp="http://schemas.openxmlformats.org/drawingml/2006/wordprocessingDrawing" xmlns:w10="urn:schemas-microsoft-com:office:word" xmlns:w="http://schemas.openxmlformats.org/wordprocessingml/2006/main" xmlns:w14="http://schemas.microsoft.com/office/word/2010/wordml" xmlns:wpg="http://schemas.microsoft.com/office/word/2010/wordprocessingGroup" xmlns:wpi="http://schemas.microsoft.com/office/word/2010/wordprocessingInk" xmlns:wne="http://schemas.microsoft.com/office/word/2006/wordml" xmlns:wps="http://schemas.microsoft.com/office/word/2010/wordprocessingShape" mc:Ignorable="w14 wp14">
+<w:ftr xmlns:wpc="http://schemas.microsoft.com/office/word/2010/wordprocessingCanvas" xmlns:mo="http://schemas.microsoft.com/office/mac/office/2008/main" xmlns:mc="http://schemas.openxmlformats.org/markup-compatibility/2006" xmlns:mv="urn:schemas-microsoft-com:mac:vml" xmlns:o="urn:schemas-microsoft-com:office:office" xmlns:r="http://schemas.openxmlformats.org/officeDocument/2006/relationships" xmlns:m="http://schemas.openxmlformats.org/officeDocument/2006/math" xmlns:v="urn:schemas-microsoft-com:vml" xmlns:wp14="http://schemas.microsoft.com/office/word/2010/wordprocessingDrawing" xmlns:wp="http://schemas.openxmlformats.org/drawingml/2006/wordprocessingDrawing" xmlns:w10="urn:schemas-microsoft-com:office:word" xmlns:w="http://schemas.openxmlformats.org/wordprocessingml/2006/main" xmlns:w14="http://schemas.microsoft.com/office/word/2010/wordml" xmlns:wpg="http://schemas.microsoft.com/office/word/2010/wordprocessingGroup" xmlns:wpi="http://schemas.microsoft.com/office/word/2010/wordprocessingInk" xmlns:wne="http://schemas.microsoft.com/office/word/2006/wordml" xmlns:wps="http://schemas.microsoft.com/office/word/2010/wordprocessingShape" mc:Ignorable="w14 wp14">
+  <w:p>
+    <w:pPr>
+      <w:pStyle w:val="Footer"/>
+    </w:pPr>
+  </w:p>
+</w:ftr>
+</file>
+
+<file path=word/footer2.xml><?xml version="1.0" encoding="utf-8"?>
+<w:ftr xmlns:wpc="http://schemas.microsoft.com/office/word/2010/wordprocessingCanvas" xmlns:mo="http://schemas.microsoft.com/office/mac/office/2008/main" xmlns:mc="http://schemas.openxmlformats.org/markup-compatibility/2006" xmlns:mv="urn:schemas-microsoft-com:mac:vml" xmlns:o="urn:schemas-microsoft-com:office:office" xmlns:r="http://schemas.openxmlformats.org/officeDocument/2006/relationships" xmlns:m="http://schemas.openxmlformats.org/officeDocument/2006/math" xmlns:v="urn:schemas-microsoft-com:vml" xmlns:wp14="http://schemas.microsoft.com/office/word/2010/wordprocessingDrawing" xmlns:wp="http://schemas.openxmlformats.org/drawingml/2006/wordprocessingDrawing" xmlns:w10="urn:schemas-microsoft-com:office:word" xmlns:w="http://schemas.openxmlformats.org/wordprocessingml/2006/main" xmlns:w14="http://schemas.microsoft.com/office/word/2010/wordml" xmlns:wpg="http://schemas.microsoft.com/office/word/2010/wordprocessingGroup" xmlns:wpi="http://schemas.microsoft.com/office/word/2010/wordprocessingInk" xmlns:wne="http://schemas.microsoft.com/office/word/2006/wordml" xmlns:wps="http://schemas.microsoft.com/office/word/2010/wordprocessingShape" mc:Ignorable="w14 wp14">
   <w:p>
     <w:pPr>
       <w:jc w:val="center"/>
@@ -2908,13 +3063,7 @@
       <w:rPr>
         <w:sz w:val="16"/>
       </w:rPr>
-      <w:t>Özyeğin</w:t>
-    </w:r>
-    <w:r>
-      <w:rPr>
-        <w:sz w:val="16"/>
-      </w:rPr>
-      <w:t xml:space="preserve"> University: School of Engineering</w:t>
+      <w:t>Özyeğin University: School of Engineering</w:t>
     </w:r>
   </w:p>
   <w:p>
@@ -2942,26 +3091,24 @@
       <w:rPr>
         <w:sz w:val="16"/>
       </w:rPr>
-      <w:t>(</w:t>
-    </w:r>
-    <w:r>
-      <w:rPr>
-        <w:sz w:val="16"/>
-      </w:rPr>
-      <w:t>Template</w:t>
-    </w:r>
-    <w:r>
-      <w:rPr>
-        <w:sz w:val="16"/>
-      </w:rPr>
-      <w:t xml:space="preserve"> by Cyrille Michaud)</w:t>
+      <w:t>(Template by Cyrille Michaud)</w:t>
     </w:r>
   </w:p>
 </w:ftr>
 </file>
 
+<file path=word/footer3.xml><?xml version="1.0" encoding="utf-8"?>
+<w:ftr xmlns:wpc="http://schemas.microsoft.com/office/word/2010/wordprocessingCanvas" xmlns:mo="http://schemas.microsoft.com/office/mac/office/2008/main" xmlns:mc="http://schemas.openxmlformats.org/markup-compatibility/2006" xmlns:mv="urn:schemas-microsoft-com:mac:vml" xmlns:o="urn:schemas-microsoft-com:office:office" xmlns:r="http://schemas.openxmlformats.org/officeDocument/2006/relationships" xmlns:m="http://schemas.openxmlformats.org/officeDocument/2006/math" xmlns:v="urn:schemas-microsoft-com:vml" xmlns:wp14="http://schemas.microsoft.com/office/word/2010/wordprocessingDrawing" xmlns:wp="http://schemas.openxmlformats.org/drawingml/2006/wordprocessingDrawing" xmlns:w10="urn:schemas-microsoft-com:office:word" xmlns:w="http://schemas.openxmlformats.org/wordprocessingml/2006/main" xmlns:w14="http://schemas.microsoft.com/office/word/2010/wordml" xmlns:wpg="http://schemas.microsoft.com/office/word/2010/wordprocessingGroup" xmlns:wpi="http://schemas.microsoft.com/office/word/2010/wordprocessingInk" xmlns:wne="http://schemas.microsoft.com/office/word/2006/wordml" xmlns:wps="http://schemas.microsoft.com/office/word/2010/wordprocessingShape" mc:Ignorable="w14 wp14">
+  <w:p>
+    <w:pPr>
+      <w:pStyle w:val="Footer"/>
+    </w:pPr>
+  </w:p>
+</w:ftr>
+</file>
+
 <file path=word/footnotes.xml><?xml version="1.0" encoding="utf-8"?>
-<w:footnotes xmlns:wpc="http://schemas.microsoft.com/office/word/2010/wordprocessingCanvas" xmlns:mc="http://schemas.openxmlformats.org/markup-compatibility/2006" xmlns:o="urn:schemas-microsoft-com:office:office" xmlns:r="http://schemas.openxmlformats.org/officeDocument/2006/relationships" xmlns:m="http://schemas.openxmlformats.org/officeDocument/2006/math" xmlns:v="urn:schemas-microsoft-com:vml" xmlns:wp14="http://schemas.microsoft.com/office/word/2010/wordprocessingDrawing" xmlns:wp="http://schemas.openxmlformats.org/drawingml/2006/wordprocessingDrawing" xmlns:w10="urn:schemas-microsoft-com:office:word" xmlns:w="http://schemas.openxmlformats.org/wordprocessingml/2006/main" xmlns:w14="http://schemas.microsoft.com/office/word/2010/wordml" xmlns:wpg="http://schemas.microsoft.com/office/word/2010/wordprocessingGroup" xmlns:wpi="http://schemas.microsoft.com/office/word/2010/wordprocessingInk" xmlns:wne="http://schemas.microsoft.com/office/word/2006/wordml" xmlns:wps="http://schemas.microsoft.com/office/word/2010/wordprocessingShape" mc:Ignorable="w14 wp14">
+<w:footnotes xmlns:wpc="http://schemas.microsoft.com/office/word/2010/wordprocessingCanvas" xmlns:mo="http://schemas.microsoft.com/office/mac/office/2008/main" xmlns:mc="http://schemas.openxmlformats.org/markup-compatibility/2006" xmlns:mv="urn:schemas-microsoft-com:mac:vml" xmlns:o="urn:schemas-microsoft-com:office:office" xmlns:r="http://schemas.openxmlformats.org/officeDocument/2006/relationships" xmlns:m="http://schemas.openxmlformats.org/officeDocument/2006/math" xmlns:v="urn:schemas-microsoft-com:vml" xmlns:wp14="http://schemas.microsoft.com/office/word/2010/wordprocessingDrawing" xmlns:wp="http://schemas.openxmlformats.org/drawingml/2006/wordprocessingDrawing" xmlns:w10="urn:schemas-microsoft-com:office:word" xmlns:w="http://schemas.openxmlformats.org/wordprocessingml/2006/main" xmlns:w14="http://schemas.microsoft.com/office/word/2010/wordml" xmlns:wpg="http://schemas.microsoft.com/office/word/2010/wordprocessingGroup" xmlns:wpi="http://schemas.microsoft.com/office/word/2010/wordprocessingInk" xmlns:wne="http://schemas.microsoft.com/office/word/2006/wordml" xmlns:wps="http://schemas.microsoft.com/office/word/2010/wordprocessingShape" mc:Ignorable="w14 wp14">
   <w:footnote w:type="separator" w:id="-1">
     <w:p>
       <w:r>
@@ -2980,7 +3127,17 @@
 </file>
 
 <file path=word/header1.xml><?xml version="1.0" encoding="utf-8"?>
-<w:hdr xmlns:wpc="http://schemas.microsoft.com/office/word/2010/wordprocessingCanvas" xmlns:mc="http://schemas.openxmlformats.org/markup-compatibility/2006" xmlns:o="urn:schemas-microsoft-com:office:office" xmlns:r="http://schemas.openxmlformats.org/officeDocument/2006/relationships" xmlns:m="http://schemas.openxmlformats.org/officeDocument/2006/math" xmlns:v="urn:schemas-microsoft-com:vml" xmlns:wp14="http://schemas.microsoft.com/office/word/2010/wordprocessingDrawing" xmlns:wp="http://schemas.openxmlformats.org/drawingml/2006/wordprocessingDrawing" xmlns:w10="urn:schemas-microsoft-com:office:word" xmlns:w="http://schemas.openxmlformats.org/wordprocessingml/2006/main" xmlns:w14="http://schemas.microsoft.com/office/word/2010/wordml" xmlns:wpg="http://schemas.microsoft.com/office/word/2010/wordprocessingGroup" xmlns:wpi="http://schemas.microsoft.com/office/word/2010/wordprocessingInk" xmlns:wne="http://schemas.microsoft.com/office/word/2006/wordml" xmlns:wps="http://schemas.microsoft.com/office/word/2010/wordprocessingShape" mc:Ignorable="w14 wp14">
+<w:hdr xmlns:wpc="http://schemas.microsoft.com/office/word/2010/wordprocessingCanvas" xmlns:mo="http://schemas.microsoft.com/office/mac/office/2008/main" xmlns:mc="http://schemas.openxmlformats.org/markup-compatibility/2006" xmlns:mv="urn:schemas-microsoft-com:mac:vml" xmlns:o="urn:schemas-microsoft-com:office:office" xmlns:r="http://schemas.openxmlformats.org/officeDocument/2006/relationships" xmlns:m="http://schemas.openxmlformats.org/officeDocument/2006/math" xmlns:v="urn:schemas-microsoft-com:vml" xmlns:wp14="http://schemas.microsoft.com/office/word/2010/wordprocessingDrawing" xmlns:wp="http://schemas.openxmlformats.org/drawingml/2006/wordprocessingDrawing" xmlns:w10="urn:schemas-microsoft-com:office:word" xmlns:w="http://schemas.openxmlformats.org/wordprocessingml/2006/main" xmlns:w14="http://schemas.microsoft.com/office/word/2010/wordml" xmlns:wpg="http://schemas.microsoft.com/office/word/2010/wordprocessingGroup" xmlns:wpi="http://schemas.microsoft.com/office/word/2010/wordprocessingInk" xmlns:wne="http://schemas.microsoft.com/office/word/2006/wordml" xmlns:wps="http://schemas.microsoft.com/office/word/2010/wordprocessingShape" mc:Ignorable="w14 wp14">
+  <w:p>
+    <w:pPr>
+      <w:pStyle w:val="Header"/>
+    </w:pPr>
+  </w:p>
+</w:hdr>
+</file>
+
+<file path=word/header2.xml><?xml version="1.0" encoding="utf-8"?>
+<w:hdr xmlns:wpc="http://schemas.microsoft.com/office/word/2010/wordprocessingCanvas" xmlns:mo="http://schemas.microsoft.com/office/mac/office/2008/main" xmlns:mc="http://schemas.openxmlformats.org/markup-compatibility/2006" xmlns:mv="urn:schemas-microsoft-com:mac:vml" xmlns:o="urn:schemas-microsoft-com:office:office" xmlns:r="http://schemas.openxmlformats.org/officeDocument/2006/relationships" xmlns:m="http://schemas.openxmlformats.org/officeDocument/2006/math" xmlns:v="urn:schemas-microsoft-com:vml" xmlns:wp14="http://schemas.microsoft.com/office/word/2010/wordprocessingDrawing" xmlns:wp="http://schemas.openxmlformats.org/drawingml/2006/wordprocessingDrawing" xmlns:w10="urn:schemas-microsoft-com:office:word" xmlns:w="http://schemas.openxmlformats.org/wordprocessingml/2006/main" xmlns:w14="http://schemas.microsoft.com/office/word/2010/wordml" xmlns:wpg="http://schemas.microsoft.com/office/word/2010/wordprocessingGroup" xmlns:wpi="http://schemas.microsoft.com/office/word/2010/wordprocessingInk" xmlns:wne="http://schemas.microsoft.com/office/word/2006/wordml" xmlns:wps="http://schemas.microsoft.com/office/word/2010/wordprocessingShape" mc:Ignorable="w14 wp14">
   <w:tbl>
     <w:tblPr>
       <w:tblW w:w="9356" w:type="dxa"/>
@@ -3063,15 +3220,7 @@
               <w:color w:val="C0C0C0"/>
               <w:szCs w:val="22"/>
             </w:rPr>
-            <w:t>Doc #</w:t>
-          </w:r>
-          <w:r>
-            <w:rPr>
-              <w:b/>
-              <w:color w:val="C0C0C0"/>
-              <w:szCs w:val="22"/>
-            </w:rPr>
-            <w:t>3</w:t>
+            <w:t>Doc #3</w:t>
           </w:r>
         </w:p>
       </w:tc>
@@ -3106,8 +3255,10 @@
               <w:b/>
               <w:color w:val="C0C0C0"/>
             </w:rPr>
-            <w:t>3</w:t>
+            <w:t>4</w:t>
           </w:r>
+          <w:bookmarkStart w:id="29" w:name="_GoBack"/>
+          <w:bookmarkEnd w:id="29"/>
         </w:p>
       </w:tc>
       <w:tc>
@@ -3242,8 +3393,18 @@
 </w:hdr>
 </file>
 
+<file path=word/header3.xml><?xml version="1.0" encoding="utf-8"?>
+<w:hdr xmlns:wpc="http://schemas.microsoft.com/office/word/2010/wordprocessingCanvas" xmlns:mo="http://schemas.microsoft.com/office/mac/office/2008/main" xmlns:mc="http://schemas.openxmlformats.org/markup-compatibility/2006" xmlns:mv="urn:schemas-microsoft-com:mac:vml" xmlns:o="urn:schemas-microsoft-com:office:office" xmlns:r="http://schemas.openxmlformats.org/officeDocument/2006/relationships" xmlns:m="http://schemas.openxmlformats.org/officeDocument/2006/math" xmlns:v="urn:schemas-microsoft-com:vml" xmlns:wp14="http://schemas.microsoft.com/office/word/2010/wordprocessingDrawing" xmlns:wp="http://schemas.openxmlformats.org/drawingml/2006/wordprocessingDrawing" xmlns:w10="urn:schemas-microsoft-com:office:word" xmlns:w="http://schemas.openxmlformats.org/wordprocessingml/2006/main" xmlns:w14="http://schemas.microsoft.com/office/word/2010/wordml" xmlns:wpg="http://schemas.microsoft.com/office/word/2010/wordprocessingGroup" xmlns:wpi="http://schemas.microsoft.com/office/word/2010/wordprocessingInk" xmlns:wne="http://schemas.microsoft.com/office/word/2006/wordml" xmlns:wps="http://schemas.microsoft.com/office/word/2010/wordprocessingShape" mc:Ignorable="w14 wp14">
+  <w:p>
+    <w:pPr>
+      <w:pStyle w:val="Header"/>
+    </w:pPr>
+  </w:p>
+</w:hdr>
+</file>
+
 <file path=word/numbering.xml><?xml version="1.0" encoding="utf-8"?>
-<w:numbering xmlns:wpc="http://schemas.microsoft.com/office/word/2010/wordprocessingCanvas" xmlns:mc="http://schemas.openxmlformats.org/markup-compatibility/2006" xmlns:o="urn:schemas-microsoft-com:office:office" xmlns:r="http://schemas.openxmlformats.org/officeDocument/2006/relationships" xmlns:m="http://schemas.openxmlformats.org/officeDocument/2006/math" xmlns:v="urn:schemas-microsoft-com:vml" xmlns:wp14="http://schemas.microsoft.com/office/word/2010/wordprocessingDrawing" xmlns:wp="http://schemas.openxmlformats.org/drawingml/2006/wordprocessingDrawing" xmlns:w10="urn:schemas-microsoft-com:office:word" xmlns:w="http://schemas.openxmlformats.org/wordprocessingml/2006/main" xmlns:w14="http://schemas.microsoft.com/office/word/2010/wordml" xmlns:wpg="http://schemas.microsoft.com/office/word/2010/wordprocessingGroup" xmlns:wpi="http://schemas.microsoft.com/office/word/2010/wordprocessingInk" xmlns:wne="http://schemas.microsoft.com/office/word/2006/wordml" xmlns:wps="http://schemas.microsoft.com/office/word/2010/wordprocessingShape" mc:Ignorable="w14 wp14">
+<w:numbering xmlns:wpc="http://schemas.microsoft.com/office/word/2010/wordprocessingCanvas" xmlns:mo="http://schemas.microsoft.com/office/mac/office/2008/main" xmlns:mc="http://schemas.openxmlformats.org/markup-compatibility/2006" xmlns:mv="urn:schemas-microsoft-com:mac:vml" xmlns:o="urn:schemas-microsoft-com:office:office" xmlns:r="http://schemas.openxmlformats.org/officeDocument/2006/relationships" xmlns:m="http://schemas.openxmlformats.org/officeDocument/2006/math" xmlns:v="urn:schemas-microsoft-com:vml" xmlns:wp14="http://schemas.microsoft.com/office/word/2010/wordprocessingDrawing" xmlns:wp="http://schemas.openxmlformats.org/drawingml/2006/wordprocessingDrawing" xmlns:w10="urn:schemas-microsoft-com:office:word" xmlns:w="http://schemas.openxmlformats.org/wordprocessingml/2006/main" xmlns:w14="http://schemas.microsoft.com/office/word/2010/wordml" xmlns:wpg="http://schemas.microsoft.com/office/word/2010/wordprocessingGroup" xmlns:wpi="http://schemas.microsoft.com/office/word/2010/wordprocessingInk" xmlns:wne="http://schemas.microsoft.com/office/word/2006/wordml" xmlns:wps="http://schemas.microsoft.com/office/word/2010/wordprocessingShape" mc:Ignorable="w14 wp14">
   <w:abstractNum w:abstractNumId="0">
     <w:nsid w:val="FFFFFF1D"/>
     <w:multiLevelType w:val="multilevel"/>
@@ -8217,7 +8378,7 @@
     </w:rPrDefault>
     <w:pPrDefault/>
   </w:docDefaults>
-  <w:latentStyles w:defLockedState="0" w:defUIPriority="0" w:defSemiHidden="0" w:defUnhideWhenUsed="0" w:defQFormat="0" w:count="267">
+  <w:latentStyles w:defLockedState="0" w:defUIPriority="0" w:defSemiHidden="0" w:defUnhideWhenUsed="0" w:defQFormat="0" w:count="276">
     <w:lsdException w:name="Normal" w:qFormat="1"/>
     <w:lsdException w:name="heading 1" w:qFormat="1"/>
     <w:lsdException w:name="heading 2" w:qFormat="1"/>
@@ -8969,11 +9130,34 @@
       <w:contextualSpacing/>
     </w:pPr>
   </w:style>
+  <w:style w:type="paragraph" w:styleId="BalloonText">
+    <w:name w:val="Balloon Text"/>
+    <w:basedOn w:val="Normal"/>
+    <w:link w:val="BalloonTextChar"/>
+    <w:rsid w:val="0087638A"/>
+    <w:rPr>
+      <w:rFonts w:ascii="Lucida Grande" w:hAnsi="Lucida Grande" w:cs="Lucida Grande"/>
+      <w:sz w:val="18"/>
+      <w:szCs w:val="18"/>
+    </w:rPr>
+  </w:style>
+  <w:style w:type="character" w:customStyle="1" w:styleId="BalloonTextChar">
+    <w:name w:val="Balloon Text Char"/>
+    <w:basedOn w:val="DefaultParagraphFont"/>
+    <w:link w:val="BalloonText"/>
+    <w:rsid w:val="0087638A"/>
+    <w:rPr>
+      <w:rFonts w:ascii="Lucida Grande" w:hAnsi="Lucida Grande" w:cs="Lucida Grande"/>
+      <w:sz w:val="18"/>
+      <w:szCs w:val="18"/>
+      <w:lang w:eastAsia="fr-FR"/>
+    </w:rPr>
+  </w:style>
 </w:styles>
 </file>
 
 <file path=word/stylesWithEffects.xml><?xml version="1.0" encoding="utf-8"?>
-<w:styles xmlns:wpc="http://schemas.microsoft.com/office/word/2010/wordprocessingCanvas" xmlns:mc="http://schemas.openxmlformats.org/markup-compatibility/2006" xmlns:o="urn:schemas-microsoft-com:office:office" xmlns:r="http://schemas.openxmlformats.org/officeDocument/2006/relationships" xmlns:m="http://schemas.openxmlformats.org/officeDocument/2006/math" xmlns:v="urn:schemas-microsoft-com:vml" xmlns:wp14="http://schemas.microsoft.com/office/word/2010/wordprocessingDrawing" xmlns:wp="http://schemas.openxmlformats.org/drawingml/2006/wordprocessingDrawing" xmlns:w10="urn:schemas-microsoft-com:office:word" xmlns:w="http://schemas.openxmlformats.org/wordprocessingml/2006/main" xmlns:w14="http://schemas.microsoft.com/office/word/2010/wordml" xmlns:wpg="http://schemas.microsoft.com/office/word/2010/wordprocessingGroup" xmlns:wpi="http://schemas.microsoft.com/office/word/2010/wordprocessingInk" xmlns:wne="http://schemas.microsoft.com/office/word/2006/wordml" xmlns:wps="http://schemas.microsoft.com/office/word/2010/wordprocessingShape" mc:Ignorable="w14 wp14">
+<w:styles xmlns:wpc="http://schemas.microsoft.com/office/word/2010/wordprocessingCanvas" xmlns:mo="http://schemas.microsoft.com/office/mac/office/2008/main" xmlns:mc="http://schemas.openxmlformats.org/markup-compatibility/2006" xmlns:mv="urn:schemas-microsoft-com:mac:vml" xmlns:o="urn:schemas-microsoft-com:office:office" xmlns:r="http://schemas.openxmlformats.org/officeDocument/2006/relationships" xmlns:m="http://schemas.openxmlformats.org/officeDocument/2006/math" xmlns:v="urn:schemas-microsoft-com:vml" xmlns:wp14="http://schemas.microsoft.com/office/word/2010/wordprocessingDrawing" xmlns:wp="http://schemas.openxmlformats.org/drawingml/2006/wordprocessingDrawing" xmlns:w10="urn:schemas-microsoft-com:office:word" xmlns:w="http://schemas.openxmlformats.org/wordprocessingml/2006/main" xmlns:w14="http://schemas.microsoft.com/office/word/2010/wordml" xmlns:wpg="http://schemas.microsoft.com/office/word/2010/wordprocessingGroup" xmlns:wpi="http://schemas.microsoft.com/office/word/2010/wordprocessingInk" xmlns:wne="http://schemas.microsoft.com/office/word/2006/wordml" xmlns:wps="http://schemas.microsoft.com/office/word/2010/wordprocessingShape" mc:Ignorable="w14 wp14">
   <w:docDefaults>
     <w:rPrDefault>
       <w:rPr>
@@ -8983,7 +9167,7 @@
     </w:rPrDefault>
     <w:pPrDefault/>
   </w:docDefaults>
-  <w:latentStyles w:defLockedState="0" w:defUIPriority="0" w:defSemiHidden="0" w:defUnhideWhenUsed="0" w:defQFormat="0" w:count="267">
+  <w:latentStyles w:defLockedState="0" w:defUIPriority="0" w:defSemiHidden="0" w:defUnhideWhenUsed="0" w:defQFormat="0" w:count="276">
     <w:lsdException w:name="Normal" w:qFormat="1"/>
     <w:lsdException w:name="heading 1" w:qFormat="1"/>
     <w:lsdException w:name="heading 2" w:qFormat="1"/>
@@ -9735,6 +9919,29 @@
       <w:contextualSpacing/>
     </w:pPr>
   </w:style>
+  <w:style w:type="paragraph" w:styleId="BalloonText">
+    <w:name w:val="Balloon Text"/>
+    <w:basedOn w:val="Normal"/>
+    <w:link w:val="BalloonTextChar"/>
+    <w:rsid w:val="0087638A"/>
+    <w:rPr>
+      <w:rFonts w:ascii="Lucida Grande" w:hAnsi="Lucida Grande" w:cs="Lucida Grande"/>
+      <w:sz w:val="18"/>
+      <w:szCs w:val="18"/>
+    </w:rPr>
+  </w:style>
+  <w:style w:type="character" w:customStyle="1" w:styleId="BalloonTextChar">
+    <w:name w:val="Balloon Text Char"/>
+    <w:basedOn w:val="DefaultParagraphFont"/>
+    <w:link w:val="BalloonText"/>
+    <w:rsid w:val="0087638A"/>
+    <w:rPr>
+      <w:rFonts w:ascii="Lucida Grande" w:hAnsi="Lucida Grande" w:cs="Lucida Grande"/>
+      <w:sz w:val="18"/>
+      <w:szCs w:val="18"/>
+      <w:lang w:eastAsia="fr-FR"/>
+    </w:rPr>
+  </w:style>
 </w:styles>
 </file>
 

</xml_diff>

<commit_message>
- Changed the system req. and req. specifications
</commit_message>
<xml_diff>
--- a/Software Requirements Specifications.docx
+++ b/Software Requirements Specifications.docx
@@ -1,6 +1,6 @@
 
 <file path=word/document.xml><?xml version="1.0" encoding="utf-8"?>
-<w:document xmlns:wpc="http://schemas.microsoft.com/office/word/2010/wordprocessingCanvas" xmlns:mo="http://schemas.microsoft.com/office/mac/office/2008/main" xmlns:mc="http://schemas.openxmlformats.org/markup-compatibility/2006" xmlns:mv="urn:schemas-microsoft-com:mac:vml" xmlns:o="urn:schemas-microsoft-com:office:office" xmlns:r="http://schemas.openxmlformats.org/officeDocument/2006/relationships" xmlns:m="http://schemas.openxmlformats.org/officeDocument/2006/math" xmlns:v="urn:schemas-microsoft-com:vml" xmlns:wp14="http://schemas.microsoft.com/office/word/2010/wordprocessingDrawing" xmlns:wp="http://schemas.openxmlformats.org/drawingml/2006/wordprocessingDrawing" xmlns:w10="urn:schemas-microsoft-com:office:word" xmlns:w="http://schemas.openxmlformats.org/wordprocessingml/2006/main" xmlns:w14="http://schemas.microsoft.com/office/word/2010/wordml" xmlns:wpg="http://schemas.microsoft.com/office/word/2010/wordprocessingGroup" xmlns:wpi="http://schemas.microsoft.com/office/word/2010/wordprocessingInk" xmlns:wne="http://schemas.microsoft.com/office/word/2006/wordml" xmlns:wps="http://schemas.microsoft.com/office/word/2010/wordprocessingShape" mc:Ignorable="w14 wp14">
+<w:document xmlns:wpc="http://schemas.microsoft.com/office/word/2010/wordprocessingCanvas" xmlns:mc="http://schemas.openxmlformats.org/markup-compatibility/2006" xmlns:o="urn:schemas-microsoft-com:office:office" xmlns:r="http://schemas.openxmlformats.org/officeDocument/2006/relationships" xmlns:m="http://schemas.openxmlformats.org/officeDocument/2006/math" xmlns:v="urn:schemas-microsoft-com:vml" xmlns:wp14="http://schemas.microsoft.com/office/word/2010/wordprocessingDrawing" xmlns:wp="http://schemas.openxmlformats.org/drawingml/2006/wordprocessingDrawing" xmlns:w10="urn:schemas-microsoft-com:office:word" xmlns:w="http://schemas.openxmlformats.org/wordprocessingml/2006/main" xmlns:w14="http://schemas.microsoft.com/office/word/2010/wordml" xmlns:wpg="http://schemas.microsoft.com/office/word/2010/wordprocessingGroup" xmlns:wpi="http://schemas.microsoft.com/office/word/2010/wordprocessingInk" xmlns:wne="http://schemas.microsoft.com/office/word/2006/wordml" xmlns:wps="http://schemas.microsoft.com/office/word/2010/wordprocessingShape" mc:Ignorable="w14 wp14">
   <w:body>
     <w:p>
       <w:pPr>
@@ -209,7 +209,15 @@
               <w:pStyle w:val="Tabletext"/>
             </w:pPr>
             <w:r>
-              <w:t>Write specifications for the TicTacToe Project</w:t>
+              <w:t xml:space="preserve">Write specifications for the </w:t>
+            </w:r>
+            <w:proofErr w:type="spellStart"/>
+            <w:r>
+              <w:t>TicTacToe</w:t>
+            </w:r>
+            <w:proofErr w:type="spellEnd"/>
+            <w:r>
+              <w:t xml:space="preserve"> Project</w:t>
             </w:r>
           </w:p>
         </w:tc>
@@ -228,9 +236,19 @@
             <w:pPr>
               <w:pStyle w:val="Tabletext"/>
             </w:pPr>
+            <w:proofErr w:type="spellStart"/>
             <w:r>
-              <w:t>Eren Sezener</w:t>
+              <w:t>Eren</w:t>
             </w:r>
+            <w:proofErr w:type="spellEnd"/>
+            <w:r>
+              <w:t xml:space="preserve"> </w:t>
+            </w:r>
+            <w:proofErr w:type="spellStart"/>
+            <w:r>
+              <w:t>Sezener</w:t>
+            </w:r>
+            <w:proofErr w:type="spellEnd"/>
           </w:p>
         </w:tc>
       </w:tr>
@@ -291,7 +309,15 @@
               <w:pStyle w:val="Tabletext"/>
             </w:pPr>
             <w:r>
-              <w:t>Write requirements for the TicTacToe Project</w:t>
+              <w:t xml:space="preserve">Write requirements for the </w:t>
+            </w:r>
+            <w:proofErr w:type="spellStart"/>
+            <w:r>
+              <w:t>TicTacToe</w:t>
+            </w:r>
+            <w:proofErr w:type="spellEnd"/>
+            <w:r>
+              <w:t xml:space="preserve"> Project</w:t>
             </w:r>
           </w:p>
         </w:tc>
@@ -309,9 +335,19 @@
             <w:pPr>
               <w:pStyle w:val="Tabletext"/>
             </w:pPr>
+            <w:proofErr w:type="spellStart"/>
             <w:r>
-              <w:t>Deniz Sökmen</w:t>
+              <w:t>Deniz</w:t>
             </w:r>
+            <w:proofErr w:type="spellEnd"/>
+            <w:r>
+              <w:t xml:space="preserve"> </w:t>
+            </w:r>
+            <w:proofErr w:type="spellStart"/>
+            <w:r>
+              <w:t>Sökmen</w:t>
+            </w:r>
+            <w:proofErr w:type="spellEnd"/>
           </w:p>
         </w:tc>
       </w:tr>
@@ -390,9 +426,19 @@
             <w:pPr>
               <w:pStyle w:val="Tabletext"/>
             </w:pPr>
+            <w:proofErr w:type="spellStart"/>
             <w:r>
-              <w:t>Deniz Sökmen</w:t>
+              <w:t>Deniz</w:t>
             </w:r>
+            <w:proofErr w:type="spellEnd"/>
+            <w:r>
+              <w:t xml:space="preserve"> </w:t>
+            </w:r>
+            <w:proofErr w:type="spellStart"/>
+            <w:r>
+              <w:t>Sökmen</w:t>
+            </w:r>
+            <w:proofErr w:type="spellEnd"/>
           </w:p>
         </w:tc>
       </w:tr>
@@ -472,8 +518,21 @@
               <w:pStyle w:val="Tabletext"/>
             </w:pPr>
             <w:r>
-              <w:t>A. Emre Ünal</w:t>
+              <w:t xml:space="preserve">A. </w:t>
             </w:r>
+            <w:proofErr w:type="spellStart"/>
+            <w:r>
+              <w:t>Emre</w:t>
+            </w:r>
+            <w:proofErr w:type="spellEnd"/>
+            <w:r>
+              <w:t xml:space="preserve"> </w:t>
+            </w:r>
+            <w:proofErr w:type="spellStart"/>
+            <w:r>
+              <w:t>Ünal</w:t>
+            </w:r>
+            <w:proofErr w:type="spellEnd"/>
           </w:p>
         </w:tc>
       </w:tr>
@@ -552,9 +611,19 @@
             <w:pPr>
               <w:pStyle w:val="Tabletext"/>
             </w:pPr>
+            <w:proofErr w:type="spellStart"/>
             <w:r>
-              <w:t>Deniz Sökmen</w:t>
+              <w:t>Deniz</w:t>
             </w:r>
+            <w:proofErr w:type="spellEnd"/>
+            <w:r>
+              <w:t xml:space="preserve"> </w:t>
+            </w:r>
+            <w:proofErr w:type="spellStart"/>
+            <w:r>
+              <w:t>Sökmen</w:t>
+            </w:r>
+            <w:proofErr w:type="spellEnd"/>
           </w:p>
         </w:tc>
       </w:tr>
@@ -1583,8 +1652,13 @@
         <w:t>This document presents the software req</w:t>
       </w:r>
       <w:r>
-        <w:t>uirements specifications of TicTacToe</w:t>
-      </w:r>
+        <w:t xml:space="preserve">uirements specifications of </w:t>
+      </w:r>
+      <w:proofErr w:type="spellStart"/>
+      <w:r>
+        <w:t>TicTacToe</w:t>
+      </w:r>
+      <w:proofErr w:type="spellEnd"/>
       <w:r>
         <w:t xml:space="preserve"> game</w:t>
       </w:r>
@@ -1713,7 +1787,15 @@
         <w:t>Turkey's national sport since Sir</w:t>
       </w:r>
       <w:r>
-        <w:t xml:space="preserve"> Muharrem Tic</w:t>
+        <w:t xml:space="preserve"> </w:t>
+      </w:r>
+      <w:proofErr w:type="spellStart"/>
+      <w:r>
+        <w:t>Muharrem</w:t>
+      </w:r>
+      <w:proofErr w:type="spellEnd"/>
+      <w:r>
+        <w:t xml:space="preserve"> Tic</w:t>
       </w:r>
       <w:r>
         <w:t>-Tac-Toe invente</w:t>
@@ -1725,13 +1807,29 @@
         <w:t xml:space="preserve"> BC.  Although the game is popular </w:t>
       </w:r>
       <w:r>
-        <w:t>in many Kahvehanes (Turkish Cafés</w:t>
+        <w:t xml:space="preserve">in many </w:t>
+      </w:r>
+      <w:proofErr w:type="spellStart"/>
+      <w:r>
+        <w:t>Kahvehanes</w:t>
+      </w:r>
+      <w:proofErr w:type="spellEnd"/>
+      <w:r>
+        <w:t xml:space="preserve"> (Turkish Cafés</w:t>
       </w:r>
       <w:r>
         <w:t>), the game is rarely played on the Internet due to the lack of high q</w:t>
       </w:r>
       <w:r>
-        <w:t>uality software. TicTacToe Project aims to fill this gap by enabling users to play Tic-Tac-Toe against each other. The game will h</w:t>
+        <w:t xml:space="preserve">uality software. </w:t>
+      </w:r>
+      <w:proofErr w:type="spellStart"/>
+      <w:r>
+        <w:t>TicTacToe</w:t>
+      </w:r>
+      <w:proofErr w:type="spellEnd"/>
+      <w:r>
+        <w:t xml:space="preserve"> Project aims to fill this gap by enabling users to play Tic-Tac-Toe against each other. The game will h</w:t>
       </w:r>
       <w:r>
         <w:t xml:space="preserve">ave peer-to-peer </w:t>
@@ -1764,12 +1862,36 @@
     </w:p>
     <w:p>
       <w:r>
-        <w:t>The TicTacToe game software project: “the game” or “the software”</w:t>
-      </w:r>
-    </w:p>
-    <w:p>
-      <w:r>
-        <w:t>The TicTacToe game software project’s GitHub repository page: “the repo”</w:t>
+        <w:t xml:space="preserve">The </w:t>
+      </w:r>
+      <w:proofErr w:type="spellStart"/>
+      <w:r>
+        <w:t>TicTacToe</w:t>
+      </w:r>
+      <w:proofErr w:type="spellEnd"/>
+      <w:r>
+        <w:t xml:space="preserve"> game software project: “the game” or “the software”</w:t>
+      </w:r>
+    </w:p>
+    <w:p>
+      <w:r>
+        <w:t xml:space="preserve">The </w:t>
+      </w:r>
+      <w:proofErr w:type="spellStart"/>
+      <w:r>
+        <w:t>TicTacToe</w:t>
+      </w:r>
+      <w:proofErr w:type="spellEnd"/>
+      <w:r>
+        <w:t xml:space="preserve"> game software project’s </w:t>
+      </w:r>
+      <w:proofErr w:type="spellStart"/>
+      <w:r>
+        <w:t>GitHub</w:t>
+      </w:r>
+      <w:proofErr w:type="spellEnd"/>
+      <w:r>
+        <w:t xml:space="preserve"> repository page: “the repo”</w:t>
       </w:r>
     </w:p>
     <w:p>
@@ -1886,7 +2008,15 @@
               </w:rPr>
             </w:pPr>
             <w:r>
-              <w:t>Software Development Plan of the TicTacToe game, version 1.2.</w:t>
+              <w:t xml:space="preserve">Software Development Plan of the </w:t>
+            </w:r>
+            <w:proofErr w:type="spellStart"/>
+            <w:r>
+              <w:t>TicTacToe</w:t>
+            </w:r>
+            <w:proofErr w:type="spellEnd"/>
+            <w:r>
+              <w:t xml:space="preserve"> game, version 1.2.</w:t>
             </w:r>
           </w:p>
         </w:tc>
@@ -2175,192 +2305,257 @@
           <w:rFonts w:eastAsia="Cambria"/>
           <w:lang w:eastAsia="en-US"/>
         </w:rPr>
-        <w:t xml:space="preserve">The main screen is composed of three GUI elements, a label and two buttons. Clicking the Multiplayer button shall clear the frame and display network related buttons </w:t>
-      </w:r>
+        <w:t xml:space="preserve">In the main screen, there are two buttons: “Local Game” and “Network Game”. When the user clicks the local game button, </w:t>
+      </w:r>
+      <w:proofErr w:type="spellStart"/>
       <w:r>
         <w:rPr>
           <w:rFonts w:eastAsia="Cambria"/>
           <w:lang w:eastAsia="en-US"/>
         </w:rPr>
-        <w:t>labeled</w:t>
-      </w:r>
+        <w:t>TicTacToe</w:t>
+      </w:r>
+      <w:proofErr w:type="spellEnd"/>
       <w:r>
         <w:rPr>
           <w:rFonts w:eastAsia="Cambria"/>
           <w:lang w:eastAsia="en-US"/>
         </w:rPr>
-        <w:t xml:space="preserve"> as “Join a Game” and “Host a Game”. In the multiplayer mode, the network modules with TCP/IP protocol shall be created. If the game is created in host mode, the network module shall start listening the port </w:t>
+        <w:t xml:space="preserve"> game shall start directly and two players shall be able to play on the same computer without any internet connection.</w:t>
       </w:r>
       <w:r>
         <w:rPr>
           <w:rFonts w:eastAsia="Cambria"/>
           <w:lang w:eastAsia="en-US"/>
         </w:rPr>
-        <w:t>34217</w:t>
-      </w:r>
-      <w:r>
+        <w:t xml:space="preserve"> </w:t>
+      </w:r>
+    </w:p>
+    <w:p>
+      <w:pPr>
         <w:rPr>
           <w:rFonts w:eastAsia="Cambria"/>
           <w:lang w:eastAsia="en-US"/>
         </w:rPr>
-        <w:t xml:space="preserve"> as a server and the game shall </w:t>
-      </w:r>
-      <w:r>
+      </w:pPr>
+    </w:p>
+    <w:p>
+      <w:pPr>
         <w:rPr>
           <w:rFonts w:eastAsia="Cambria"/>
           <w:lang w:eastAsia="en-US"/>
         </w:rPr>
-        <w:t>for</w:t>
-      </w:r>
+      </w:pPr>
       <w:r>
         <w:rPr>
           <w:rFonts w:eastAsia="Cambria"/>
           <w:lang w:eastAsia="en-US"/>
         </w:rPr>
-        <w:t xml:space="preserve"> an accepted connection. After</w:t>
+        <w:t xml:space="preserve">If the user chooses “Network Game”, another screen with two buttons shall be displayed and labelled </w:t>
       </w:r>
       <w:r>
         <w:rPr>
           <w:rFonts w:eastAsia="Cambria"/>
           <w:lang w:eastAsia="en-US"/>
         </w:rPr>
-        <w:t xml:space="preserve"> accepting </w:t>
+        <w:t>as:</w:t>
       </w:r>
       <w:r>
         <w:rPr>
           <w:rFonts w:eastAsia="Cambria"/>
           <w:lang w:eastAsia="en-US"/>
         </w:rPr>
-        <w:t>a player</w:t>
+        <w:t xml:space="preserve"> “Join a Game” and “Host a Game”. </w:t>
       </w:r>
       <w:r>
         <w:rPr>
           <w:rFonts w:eastAsia="Cambria"/>
           <w:lang w:eastAsia="en-US"/>
         </w:rPr>
-        <w:t xml:space="preserve">, the actual game shall begin. The host program’s actions shall directly be displayed on the host and the associated action shall be sent to the peer through the network as a packet. If the game is created in client mode, the user shall enter the IP address of the host. If the connection is successful, current frame shall be cleared and the actual game screen shall be displayed. </w:t>
+        <w:t xml:space="preserve">If there is no internet connection, those buttons shall not be clickable. If the user chooses “Host a Game”, the game shall try to create a game over the network and wait for an opponent, until then the game shall be blocked in a screen with “Waiting for an opponent” message. If the user chooses “Join a Game”, there shall be a pop-up </w:t>
       </w:r>
       <w:r>
         <w:rPr>
           <w:rFonts w:eastAsia="Cambria"/>
           <w:lang w:eastAsia="en-US"/>
         </w:rPr>
-        <w:t xml:space="preserve">The </w:t>
+        <w:t>asking for the IP address of the host the user wishes to connect to.</w:t>
       </w:r>
       <w:r>
         <w:rPr>
           <w:rFonts w:eastAsia="Cambria"/>
           <w:lang w:eastAsia="en-US"/>
         </w:rPr>
-        <w:t>joining</w:t>
+        <w:t xml:space="preserve"> </w:t>
       </w:r>
       <w:r>
         <w:rPr>
           <w:rFonts w:eastAsia="Cambria"/>
           <w:lang w:eastAsia="en-US"/>
         </w:rPr>
-        <w:t xml:space="preserve"> program’s actions shall directly be displayed on the </w:t>
-      </w:r>
+        <w:t xml:space="preserve">If the connection is successful, both the host and the client shall be redirected to </w:t>
+      </w:r>
+      <w:proofErr w:type="spellStart"/>
       <w:r>
         <w:rPr>
           <w:rFonts w:eastAsia="Cambria"/>
           <w:lang w:eastAsia="en-US"/>
         </w:rPr>
-        <w:t>joining program</w:t>
-      </w:r>
+        <w:t>TicTacToe</w:t>
+      </w:r>
+      <w:proofErr w:type="spellEnd"/>
       <w:r>
         <w:rPr>
           <w:rFonts w:eastAsia="Cambria"/>
           <w:lang w:eastAsia="en-US"/>
         </w:rPr>
-        <w:t xml:space="preserve"> and the associated action shall be sent to the </w:t>
-      </w:r>
-      <w:r>
+        <w:t xml:space="preserve"> screen.</w:t>
+      </w:r>
+    </w:p>
+    <w:p>
+      <w:pPr>
         <w:rPr>
           <w:rFonts w:eastAsia="Cambria"/>
           <w:lang w:eastAsia="en-US"/>
         </w:rPr>
-        <w:t>host</w:t>
-      </w:r>
-      <w:r>
+      </w:pPr>
+    </w:p>
+    <w:p>
+      <w:pPr>
         <w:rPr>
           <w:rFonts w:eastAsia="Cambria"/>
           <w:lang w:eastAsia="en-US"/>
         </w:rPr>
-        <w:t xml:space="preserve"> through the network as a packet.</w:t>
-      </w:r>
+      </w:pPr>
       <w:r>
         <w:rPr>
           <w:rFonts w:eastAsia="Cambria"/>
           <w:lang w:eastAsia="en-US"/>
         </w:rPr>
-        <w:t xml:space="preserve"> Therefore in the networking mode, every action shall be sent through the network to the other peer, every action is treated as a network packet. </w:t>
-      </w:r>
-    </w:p>
-    <w:p>
-      <w:pPr>
+        <w:t>Finally, i</w:t>
+      </w:r>
+      <w:r>
         <w:rPr>
           <w:rFonts w:eastAsia="Cambria"/>
           <w:lang w:eastAsia="en-US"/>
         </w:rPr>
-      </w:pPr>
-    </w:p>
-    <w:p>
-      <w:pPr>
+        <w:t xml:space="preserve">n the </w:t>
+      </w:r>
+      <w:proofErr w:type="spellStart"/>
+      <w:r>
         <w:rPr>
           <w:rFonts w:eastAsia="Cambria"/>
           <w:lang w:eastAsia="en-US"/>
         </w:rPr>
-      </w:pPr>
+        <w:t>TicTacToe</w:t>
+      </w:r>
+      <w:proofErr w:type="spellEnd"/>
       <w:r>
         <w:rPr>
           <w:rFonts w:eastAsia="Cambria"/>
           <w:lang w:eastAsia="en-US"/>
         </w:rPr>
-        <w:t>In the local mode, the game shall not be associated with the network module. Therefore the game logic shall behave as if there are t</w:t>
+        <w:t xml:space="preserve"> screen, there are 9 buttons indicating where a mark should be put and a label that gives information about whose turn is it currently. </w:t>
       </w:r>
       <w:r>
         <w:rPr>
           <w:rFonts w:eastAsia="Cambria"/>
           <w:lang w:eastAsia="en-US"/>
         </w:rPr>
-        <w:t>wo players on the same computer. I</w:t>
+        <w:t xml:space="preserve">In both network and local game, whenever a button is clicked, the game shall check </w:t>
       </w:r>
       <w:r>
         <w:rPr>
           <w:rFonts w:eastAsia="Cambria"/>
           <w:lang w:eastAsia="en-US"/>
         </w:rPr>
-        <w:t>nstead of attempting to send any action through the network, the game shall directly respond to any action. Since the</w:t>
+        <w:t xml:space="preserve">if </w:t>
       </w:r>
       <w:r>
         <w:rPr>
           <w:rFonts w:eastAsia="Cambria"/>
           <w:lang w:eastAsia="en-US"/>
         </w:rPr>
-        <w:t xml:space="preserve">re isn’t </w:t>
+        <w:t>either</w:t>
       </w:r>
       <w:r>
         <w:rPr>
           <w:rFonts w:eastAsia="Cambria"/>
           <w:lang w:eastAsia="en-US"/>
         </w:rPr>
-        <w:t>any association with the network module, the players sha</w:t>
+        <w:t xml:space="preserve"> it is available </w:t>
       </w:r>
       <w:r>
         <w:rPr>
           <w:rFonts w:eastAsia="Cambria"/>
           <w:lang w:eastAsia="en-US"/>
         </w:rPr>
-        <w:t>n’t</w:t>
+        <w:t xml:space="preserve">or </w:t>
       </w:r>
       <w:r>
         <w:rPr>
           <w:rFonts w:eastAsia="Cambria"/>
           <w:lang w:eastAsia="en-US"/>
         </w:rPr>
-        <w:t xml:space="preserve"> have to be aware of the game actions, the system shall directly compute any action. </w:t>
-      </w:r>
+        <w:t xml:space="preserve">the game is </w:t>
+      </w:r>
+      <w:r>
+        <w:rPr>
+          <w:rFonts w:eastAsia="Cambria"/>
+          <w:lang w:eastAsia="en-US"/>
+        </w:rPr>
+        <w:t>over.</w:t>
+      </w:r>
+      <w:r>
+        <w:rPr>
+          <w:rFonts w:eastAsia="Cambria"/>
+          <w:lang w:eastAsia="en-US"/>
+        </w:rPr>
+        <w:t xml:space="preserve"> </w:t>
+      </w:r>
+      <w:r>
+        <w:rPr>
+          <w:rFonts w:eastAsia="Cambria"/>
+          <w:lang w:eastAsia="en-US"/>
+        </w:rPr>
+        <w:t xml:space="preserve">If the game is over, the players shall get a pop-up message </w:t>
+      </w:r>
+      <w:r>
+        <w:rPr>
+          <w:rFonts w:eastAsia="Cambria"/>
+          <w:lang w:eastAsia="en-US"/>
+        </w:rPr>
+        <w:t>announcing</w:t>
+      </w:r>
+      <w:r>
+        <w:rPr>
+          <w:rFonts w:eastAsia="Cambria"/>
+          <w:lang w:eastAsia="en-US"/>
+        </w:rPr>
+        <w:t xml:space="preserve"> the winner</w:t>
+      </w:r>
+      <w:r>
+        <w:rPr>
+          <w:rFonts w:eastAsia="Cambria"/>
+          <w:lang w:eastAsia="en-US"/>
+        </w:rPr>
+        <w:t xml:space="preserve"> and they shall be redirected to the main screen</w:t>
+      </w:r>
+      <w:r>
+        <w:rPr>
+          <w:rFonts w:eastAsia="Cambria"/>
+          <w:lang w:eastAsia="en-US"/>
+        </w:rPr>
+        <w:t xml:space="preserve">. </w:t>
+      </w:r>
+    </w:p>
+    <w:p>
+      <w:pPr>
+        <w:rPr>
+          <w:rFonts w:eastAsia="Cambria"/>
+          <w:lang w:eastAsia="en-US"/>
+        </w:rPr>
+      </w:pPr>
     </w:p>
     <w:p>
       <w:pPr>
@@ -2388,7 +2583,7 @@
       <w:r>
         <w:rPr>
           <w:noProof/>
-          <w:lang w:eastAsia="en-US"/>
+          <w:lang w:val="tr-TR" w:eastAsia="tr-TR"/>
         </w:rPr>
         <w:drawing>
           <wp:inline distT="0" distB="0" distL="0" distR="0" wp14:anchorId="78919272" wp14:editId="5631197E">
@@ -2483,6 +2678,8 @@
       <w:pPr>
         <w:rPr>
           <w:b/>
+          <w:sz w:val="28"/>
+          <w:szCs w:val="28"/>
           <w:highlight w:val="lightGray"/>
         </w:rPr>
       </w:pPr>
@@ -2490,13 +2687,17 @@
         <w:rPr>
           <w:rFonts w:eastAsia="Cambria"/>
           <w:b/>
+          <w:sz w:val="28"/>
+          <w:szCs w:val="28"/>
           <w:lang w:eastAsia="en-US"/>
         </w:rPr>
-        <w:t>Functional</w:t>
+        <w:t>Game</w:t>
       </w:r>
       <w:r>
         <w:rPr>
           <w:b/>
+          <w:sz w:val="28"/>
+          <w:szCs w:val="28"/>
         </w:rPr>
         <w:t xml:space="preserve"> </w:t>
       </w:r>
@@ -2504,6 +2705,8 @@
         <w:rPr>
           <w:rFonts w:eastAsia="Cambria"/>
           <w:b/>
+          <w:sz w:val="28"/>
+          <w:szCs w:val="28"/>
           <w:lang w:eastAsia="en-US"/>
         </w:rPr>
         <w:t>Requirements</w:t>
@@ -2511,162 +2714,353 @@
     </w:p>
     <w:p>
       <w:pPr>
-        <w:pStyle w:val="ListParagraph"/>
+        <w:rPr>
+          <w:b/>
+        </w:rPr>
+      </w:pPr>
+    </w:p>
+    <w:p>
+      <w:pPr>
+        <w:pStyle w:val="RequirementID"/>
+      </w:pPr>
+      <w:r>
+        <w:t>SRS-</w:t>
+      </w:r>
+      <w:r>
+        <w:t>REQ-001</w:t>
+      </w:r>
+    </w:p>
+    <w:p>
+      <w:pPr>
+        <w:pStyle w:val="RequirementTitle"/>
+      </w:pPr>
+      <w:r>
+        <w:t>Creating</w:t>
+      </w:r>
+      <w:r>
+        <w:t xml:space="preserve"> a Local Game</w:t>
+      </w:r>
+    </w:p>
+    <w:p>
+      <w:pPr>
+        <w:pStyle w:val="RequirementTitle"/>
+        <w:ind w:left="0"/>
+        <w:rPr>
+          <w:i w:val="0"/>
+        </w:rPr>
+      </w:pPr>
+      <w:r>
+        <w:rPr>
+          <w:i w:val="0"/>
+        </w:rPr>
+        <w:t>Whenever the user clicks the “Local Game” button, a game for two players on the same computer should be able to</w:t>
+      </w:r>
+      <w:r>
+        <w:rPr>
+          <w:i w:val="0"/>
+        </w:rPr>
+        <w:t xml:space="preserve"> be</w:t>
+      </w:r>
+      <w:r>
+        <w:rPr>
+          <w:i w:val="0"/>
+        </w:rPr>
+        <w:t xml:space="preserve"> created successfully without an internet connection.</w:t>
+      </w:r>
+    </w:p>
+    <w:p>
+      <w:pPr>
+        <w:pStyle w:val="Requirement"/>
+      </w:pPr>
+    </w:p>
+    <w:p>
+      <w:pPr>
+        <w:pStyle w:val="RequirementVersion"/>
+      </w:pPr>
+      <w:r>
+        <w:t>V1.0</w:t>
+      </w:r>
+    </w:p>
+    <w:p>
+      <w:pPr>
+        <w:pStyle w:val="RequirementEnd"/>
+      </w:pPr>
+    </w:p>
+    <w:p>
+      <w:pPr>
+        <w:pStyle w:val="RequirementID"/>
+      </w:pPr>
+      <w:r>
+        <w:t>SRS-</w:t>
+      </w:r>
+      <w:r>
+        <w:t>REQ-00</w:t>
+      </w:r>
+      <w:r>
+        <w:t>2</w:t>
+      </w:r>
+    </w:p>
+    <w:p>
+      <w:pPr>
+        <w:pStyle w:val="RequirementTitle"/>
+      </w:pPr>
+      <w:r>
+        <w:t>Game Rules</w:t>
+      </w:r>
+    </w:p>
+    <w:p>
+      <w:pPr>
+        <w:pStyle w:val="RequirementTitle"/>
+        <w:ind w:left="0"/>
+        <w:rPr>
+          <w:i w:val="0"/>
+        </w:rPr>
+      </w:pPr>
+      <w:r>
+        <w:rPr>
+          <w:i w:val="0"/>
+        </w:rPr>
+        <w:t>The game shall check for these conditio</w:t>
+      </w:r>
+      <w:r>
+        <w:rPr>
+          <w:i w:val="0"/>
+        </w:rPr>
+        <w:t>ns whenever a button is clicked</w:t>
+      </w:r>
+      <w:r>
+        <w:rPr>
+          <w:i w:val="0"/>
+        </w:rPr>
+        <w:t>:</w:t>
+      </w:r>
+    </w:p>
+    <w:p>
+      <w:pPr>
+        <w:pStyle w:val="RequirementTitle"/>
         <w:numPr>
           <w:ilvl w:val="0"/>
-          <w:numId w:val="46"/>
+          <w:numId w:val="48"/>
         </w:numPr>
         <w:rPr>
-          <w:rFonts w:eastAsia="Cambria"/>
-          <w:lang w:eastAsia="en-US"/>
-        </w:rPr>
-      </w:pPr>
-      <w:r>
-        <w:rPr>
-          <w:rFonts w:eastAsia="Cambria"/>
-          <w:lang w:eastAsia="en-US"/>
-        </w:rPr>
-        <w:t>The user should be able to connect to another player to play.</w:t>
-      </w:r>
-    </w:p>
-    <w:p>
-      <w:pPr>
-        <w:pStyle w:val="ListParagraph"/>
+          <w:i w:val="0"/>
+        </w:rPr>
+      </w:pPr>
+      <w:r>
+        <w:rPr>
+          <w:i w:val="0"/>
+        </w:rPr>
+        <w:t>If it is the player’s turn</w:t>
+      </w:r>
+    </w:p>
+    <w:p>
+      <w:pPr>
+        <w:pStyle w:val="RequirementTitle"/>
         <w:numPr>
           <w:ilvl w:val="0"/>
-          <w:numId w:val="46"/>
+          <w:numId w:val="48"/>
         </w:numPr>
         <w:rPr>
-          <w:rFonts w:eastAsia="Cambria"/>
-          <w:lang w:eastAsia="en-US"/>
-        </w:rPr>
-      </w:pPr>
-      <w:r>
-        <w:rPr>
-          <w:rFonts w:eastAsia="Cambria"/>
-          <w:lang w:eastAsia="en-US"/>
-        </w:rPr>
-        <w:t>The</w:t>
-      </w:r>
-      <w:r>
-        <w:rPr>
-          <w:rFonts w:eastAsia="Cambria"/>
-          <w:lang w:eastAsia="en-US"/>
-        </w:rPr>
-        <w:t xml:space="preserve"> u</w:t>
-      </w:r>
-      <w:r>
-        <w:rPr>
-          <w:rFonts w:eastAsia="Cambria"/>
-          <w:lang w:eastAsia="en-US"/>
-        </w:rPr>
-        <w:t>ser should be able to host a game to a</w:t>
-      </w:r>
-      <w:r>
-        <w:rPr>
-          <w:rFonts w:eastAsia="Cambria"/>
-          <w:lang w:eastAsia="en-US"/>
-        </w:rPr>
-        <w:t>ccept other players.</w:t>
-      </w:r>
-    </w:p>
-    <w:p>
-      <w:pPr>
-        <w:pStyle w:val="ListParagraph"/>
+          <w:i w:val="0"/>
+        </w:rPr>
+      </w:pPr>
+      <w:r>
+        <w:rPr>
+          <w:i w:val="0"/>
+        </w:rPr>
+        <w:lastRenderedPageBreak/>
+        <w:t>If the game is over</w:t>
+      </w:r>
+    </w:p>
+    <w:p>
+      <w:pPr>
+        <w:pStyle w:val="RequirementTitle"/>
         <w:numPr>
           <w:ilvl w:val="0"/>
-          <w:numId w:val="46"/>
+          <w:numId w:val="48"/>
         </w:numPr>
         <w:rPr>
-          <w:rFonts w:eastAsia="Cambria"/>
+          <w:i w:val="0"/>
+        </w:rPr>
+      </w:pPr>
+      <w:r>
+        <w:rPr>
+          <w:i w:val="0"/>
+        </w:rPr>
+        <w:t>If the button is not occupied</w:t>
+      </w:r>
+    </w:p>
+    <w:p>
+      <w:pPr>
+        <w:pStyle w:val="Requirement"/>
+      </w:pPr>
+    </w:p>
+    <w:p>
+      <w:pPr>
+        <w:pStyle w:val="RequirementVersion"/>
+      </w:pPr>
+      <w:r>
+        <w:t>V1.0</w:t>
+      </w:r>
+    </w:p>
+    <w:p>
+      <w:pPr>
+        <w:pStyle w:val="RequirementEnd"/>
+      </w:pPr>
+    </w:p>
+    <w:p>
+      <w:pPr>
+        <w:pStyle w:val="RequirementID"/>
+      </w:pPr>
+      <w:r>
+        <w:t>SRS-</w:t>
+      </w:r>
+      <w:r>
+        <w:t>REQ-00</w:t>
+      </w:r>
+      <w:r>
+        <w:t>3</w:t>
+      </w:r>
+    </w:p>
+    <w:p>
+      <w:pPr>
+        <w:pStyle w:val="RequirementTitle"/>
+      </w:pPr>
+      <w:r>
+        <w:t>Ending the Game</w:t>
+      </w:r>
+    </w:p>
+    <w:p>
+      <w:pPr>
+        <w:pStyle w:val="Requirement"/>
+      </w:pPr>
+      <w:r>
+        <w:t xml:space="preserve">If the game is over in both network </w:t>
+      </w:r>
+      <w:r>
+        <w:t>and</w:t>
+      </w:r>
+      <w:r>
+        <w:t xml:space="preserve"> local game, both of the players shall get a pop-up message indicating the winner and shall be redirected to the main screen.</w:t>
+      </w:r>
+    </w:p>
+    <w:p>
+      <w:pPr>
+        <w:pStyle w:val="Requirement"/>
+      </w:pPr>
+    </w:p>
+    <w:p>
+      <w:pPr>
+        <w:pStyle w:val="RequirementVersion"/>
+      </w:pPr>
+      <w:r>
+        <w:t>V1.0</w:t>
+      </w:r>
+    </w:p>
+    <w:p>
+      <w:pPr>
+        <w:pStyle w:val="RequirementEnd"/>
+      </w:pPr>
+    </w:p>
+    <w:p>
+      <w:pPr>
+        <w:rPr>
+          <w:b/>
+          <w:sz w:val="28"/>
+          <w:szCs w:val="28"/>
           <w:lang w:eastAsia="en-US"/>
         </w:rPr>
       </w:pPr>
-      <w:r>
-        <w:rPr>
-          <w:rFonts w:eastAsia="Cambria"/>
+    </w:p>
+    <w:p>
+      <w:pPr>
+        <w:rPr>
+          <w:b/>
+          <w:sz w:val="28"/>
+          <w:szCs w:val="28"/>
           <w:lang w:eastAsia="en-US"/>
         </w:rPr>
-        <w:t xml:space="preserve">The </w:t>
-      </w:r>
-      <w:r>
-        <w:rPr>
-          <w:rFonts w:eastAsia="Cambria"/>
+      </w:pPr>
+      <w:r>
+        <w:rPr>
+          <w:b/>
+          <w:sz w:val="28"/>
+          <w:szCs w:val="28"/>
           <w:lang w:eastAsia="en-US"/>
         </w:rPr>
-        <w:t>user should be able to create a local game without network to play on the same computer.</w:t>
+        <w:t>Network Requirements</w:t>
       </w:r>
     </w:p>
     <w:p>
       <w:pPr>
         <w:rPr>
           <w:b/>
-        </w:rPr>
-      </w:pPr>
-    </w:p>
-    <w:p>
-      <w:pPr>
-        <w:rPr>
-          <w:b/>
-        </w:rPr>
-      </w:pPr>
-      <w:r>
-        <w:rPr>
-          <w:b/>
-        </w:rPr>
-        <w:t>Nonfunctional Requirements</w:t>
-      </w:r>
-    </w:p>
-    <w:p>
-      <w:pPr>
-        <w:pStyle w:val="ListParagraph"/>
-        <w:numPr>
-          <w:ilvl w:val="0"/>
-          <w:numId w:val="47"/>
-        </w:numPr>
-      </w:pPr>
-      <w:r>
-        <w:t>The user should be able to connect to a game in 5 seconds before timeout.</w:t>
-      </w:r>
-    </w:p>
-    <w:p>
-      <w:pPr>
-        <w:pStyle w:val="ListParagraph"/>
-        <w:numPr>
-          <w:ilvl w:val="0"/>
-          <w:numId w:val="47"/>
-        </w:numPr>
-      </w:pPr>
-      <w:r>
-        <w:t xml:space="preserve">The </w:t>
-      </w:r>
-      <w:r>
-        <w:t>program</w:t>
-      </w:r>
-      <w:r>
-        <w:t xml:space="preserve"> should check if the game is won after a packet is received</w:t>
-      </w:r>
-      <w:r>
-        <w:t>.</w:t>
-      </w:r>
-    </w:p>
-    <w:p>
-      <w:pPr>
-        <w:pStyle w:val="ListParagraph"/>
-        <w:numPr>
-          <w:ilvl w:val="0"/>
-          <w:numId w:val="47"/>
-        </w:numPr>
-      </w:pPr>
-      <w:r>
-        <w:t>Every action of the user should be sent over the network as packets in the network mode</w:t>
-      </w:r>
-      <w:r>
-        <w:t>.</w:t>
+          <w:lang w:eastAsia="en-US"/>
+        </w:rPr>
+      </w:pPr>
+    </w:p>
+    <w:p>
+      <w:pPr>
+        <w:pStyle w:val="RequirementID"/>
+      </w:pPr>
+      <w:r>
+        <w:t>SRS-</w:t>
+      </w:r>
+      <w:r>
+        <w:t>REQ-00</w:t>
+      </w:r>
+      <w:r>
+        <w:t>4</w:t>
+      </w:r>
+    </w:p>
+    <w:p>
+      <w:pPr>
+        <w:pStyle w:val="RequirementTitle"/>
+      </w:pPr>
+      <w:r>
+        <w:t>Hosting a Game</w:t>
+      </w:r>
+    </w:p>
+    <w:p>
+      <w:pPr>
+        <w:pStyle w:val="Requirement"/>
+      </w:pPr>
+      <w:r>
+        <w:t>If the user clicks “Host a Game” button, the game shall first check the internet connectivity and then create a so</w:t>
+      </w:r>
+      <w:r>
+        <w:t xml:space="preserve">cket for listening </w:t>
+      </w:r>
+      <w:r>
+        <w:t>connections.</w:t>
       </w:r>
       <w:r>
         <w:t xml:space="preserve"> </w:t>
       </w:r>
+      <w:r>
+        <w:t>T</w:t>
+      </w:r>
+      <w:r>
+        <w:t>he game shall be blocked until there is a connection.</w:t>
+      </w:r>
+    </w:p>
+    <w:p>
+      <w:pPr>
+        <w:pStyle w:val="RequirementVersion"/>
+      </w:pPr>
+      <w:r>
+        <w:t>V1.0</w:t>
+      </w:r>
+    </w:p>
+    <w:p>
+      <w:pPr>
+        <w:pStyle w:val="RequirementEnd"/>
+      </w:pPr>
+    </w:p>
+    <w:p>
+      <w:pPr>
+        <w:pStyle w:val="RequirementEnd"/>
+      </w:pPr>
     </w:p>
     <w:p>
       <w:pPr>
@@ -2676,7 +3070,10 @@
         <w:t>SRS-</w:t>
       </w:r>
       <w:r>
-        <w:t>REQ-001.1 LOCAL</w:t>
+        <w:t>REQ-00</w:t>
+      </w:r>
+      <w:r>
+        <w:t>5</w:t>
       </w:r>
     </w:p>
     <w:p>
@@ -2684,7 +3081,7 @@
         <w:pStyle w:val="RequirementTitle"/>
       </w:pPr>
       <w:r>
-        <w:t>Creating a Local Game</w:t>
+        <w:t>Joining a Game</w:t>
       </w:r>
     </w:p>
     <w:p>
@@ -2699,7 +3096,19 @@
         <w:rPr>
           <w:i w:val="0"/>
         </w:rPr>
-        <w:t>When one player plays, the system should check whether the game is finished.</w:t>
+        <w:t>If the user clicks “Join a Game” and enters an IP address, the game shall try to connect to the specified address. After 5 seconds, if the connection is still not successful, the game shall drop the connection trials and send an error message to the user</w:t>
+      </w:r>
+      <w:r>
+        <w:rPr>
+          <w:i w:val="0"/>
+        </w:rPr>
+        <w:t xml:space="preserve"> indicating the failure of connection</w:t>
+      </w:r>
+      <w:r>
+        <w:rPr>
+          <w:i w:val="0"/>
+        </w:rPr>
+        <w:t>.</w:t>
       </w:r>
     </w:p>
     <w:p>
@@ -2722,13 +3131,45 @@
     </w:p>
     <w:p>
       <w:pPr>
+        <w:pStyle w:val="RequirementEnd"/>
+      </w:pPr>
+    </w:p>
+    <w:p>
+      <w:pPr>
+        <w:rPr>
+          <w:lang w:eastAsia="en-US"/>
+        </w:rPr>
+      </w:pPr>
+    </w:p>
+    <w:p>
+      <w:pPr>
+        <w:rPr>
+          <w:lang w:eastAsia="en-US"/>
+        </w:rPr>
+      </w:pPr>
+    </w:p>
+    <w:p>
+      <w:pPr>
+        <w:rPr>
+          <w:lang w:eastAsia="en-US"/>
+        </w:rPr>
+      </w:pPr>
+      <w:bookmarkStart w:id="29" w:name="_GoBack"/>
+      <w:bookmarkEnd w:id="29"/>
+    </w:p>
+    <w:p>
+      <w:pPr>
         <w:pStyle w:val="RequirementID"/>
       </w:pPr>
       <w:r>
+        <w:lastRenderedPageBreak/>
         <w:t>SRS-</w:t>
       </w:r>
       <w:r>
-        <w:t>REQ-001.2 LOCAL</w:t>
+        <w:t>REQ-00</w:t>
+      </w:r>
+      <w:r>
+        <w:t>6</w:t>
       </w:r>
     </w:p>
     <w:p>
@@ -2736,28 +3177,95 @@
         <w:pStyle w:val="RequirementTitle"/>
       </w:pPr>
       <w:r>
-        <w:t>Creating a Local Game</w:t>
+        <w:t>Playing the game over network</w:t>
+      </w:r>
+    </w:p>
+    <w:p>
+      <w:pPr>
+        <w:pStyle w:val="Requirement"/>
+      </w:pPr>
+      <w:r>
+        <w:t>In the network mode, every action of the player shall be sent to the server through the network</w:t>
+      </w:r>
+      <w:r>
+        <w:t xml:space="preserve"> and the </w:t>
+      </w:r>
+      <w:r>
+        <w:t>server shall process the action</w:t>
+      </w:r>
+      <w:r>
+        <w:t xml:space="preserve"> according to the game rules</w:t>
+      </w:r>
+      <w:r>
+        <w:t xml:space="preserve"> mentioned above</w:t>
+      </w:r>
+      <w:r>
+        <w:t>. After processing, the result</w:t>
+      </w:r>
+      <w:r>
+        <w:t xml:space="preserve"> shall be broadcasted to the players by the server</w:t>
+      </w:r>
+      <w:r>
+        <w:t xml:space="preserve">. </w:t>
+      </w:r>
+    </w:p>
+    <w:p>
+      <w:pPr>
+        <w:pStyle w:val="Requirement"/>
+      </w:pPr>
+    </w:p>
+    <w:p>
+      <w:pPr>
+        <w:pStyle w:val="RequirementVersion"/>
+      </w:pPr>
+      <w:r>
+        <w:t>V1.0</w:t>
+      </w:r>
+    </w:p>
+    <w:p>
+      <w:pPr>
+        <w:pStyle w:val="RequirementEnd"/>
+      </w:pPr>
+    </w:p>
+    <w:p>
+      <w:pPr>
+        <w:rPr>
+          <w:lang w:eastAsia="en-US"/>
+        </w:rPr>
+      </w:pPr>
+    </w:p>
+    <w:p>
+      <w:pPr>
+        <w:pStyle w:val="RequirementID"/>
+      </w:pPr>
+      <w:r>
+        <w:t>SRS-</w:t>
+      </w:r>
+      <w:r>
+        <w:t>REQ-00</w:t>
+      </w:r>
+      <w:r>
+        <w:t>7</w:t>
       </w:r>
     </w:p>
     <w:p>
       <w:pPr>
         <w:pStyle w:val="RequirementTitle"/>
-        <w:ind w:left="0"/>
-        <w:rPr>
-          <w:i w:val="0"/>
-        </w:rPr>
-      </w:pPr>
-      <w:r>
-        <w:rPr>
-          <w:i w:val="0"/>
-        </w:rPr>
-        <w:t>Provided the game is not finished, the system should change the turn after a user makes a move.</w:t>
+      </w:pPr>
+      <w:r>
+        <w:t>Maintaining the Connection</w:t>
       </w:r>
     </w:p>
     <w:p>
       <w:pPr>
         <w:pStyle w:val="Requirement"/>
       </w:pPr>
+      <w:r>
+        <w:t xml:space="preserve">Every time a game action is sent through the network, the game shall check if the action has been delivered successfully. </w:t>
+      </w:r>
+      <w:r>
+        <w:t xml:space="preserve">Therefore, if there is an error with the connection, the game shall wait for 5 seconds and if there is still a problem, both of the players shall be redirected to the main screen with a pop-up message indicating the network problem. </w:t>
+      </w:r>
     </w:p>
     <w:p>
       <w:pPr>
@@ -2774,236 +3282,10 @@
     </w:p>
     <w:p>
       <w:pPr>
-        <w:pStyle w:val="RequirementID"/>
-      </w:pPr>
-      <w:r>
-        <w:t>SRS-</w:t>
-      </w:r>
-      <w:r>
-        <w:t>REQ</w:t>
-      </w:r>
-      <w:r>
-        <w:t>-</w:t>
-      </w:r>
-      <w:r>
-        <w:t>002.1</w:t>
-      </w:r>
-      <w:r>
-        <w:t xml:space="preserve"> </w:t>
-      </w:r>
-      <w:r>
-        <w:t>JOIN</w:t>
-      </w:r>
-    </w:p>
-    <w:p>
-      <w:pPr>
-        <w:pStyle w:val="RequirementTitle"/>
-      </w:pPr>
-      <w:r>
-        <w:t>Connecting a Game</w:t>
-      </w:r>
-    </w:p>
-    <w:p>
-      <w:pPr>
-        <w:pStyle w:val="RequirementVersion"/>
-      </w:pPr>
-      <w:r>
-        <w:t xml:space="preserve">The game should be able to connect to the Internet. </w:t>
-      </w:r>
-    </w:p>
-    <w:p>
-      <w:pPr>
-        <w:pStyle w:val="RequirementVersion"/>
-      </w:pPr>
-    </w:p>
-    <w:p>
-      <w:pPr>
-        <w:pStyle w:val="RequirementVersion"/>
-      </w:pPr>
-      <w:r>
-        <w:t>V1.0</w:t>
-      </w:r>
-    </w:p>
-    <w:p>
-      <w:pPr>
-        <w:pStyle w:val="RequirementEnd"/>
-      </w:pPr>
-    </w:p>
-    <w:p>
-      <w:pPr>
-        <w:pStyle w:val="RequirementID"/>
-      </w:pPr>
-      <w:r>
-        <w:t>SRS-</w:t>
-      </w:r>
-      <w:r>
-        <w:t>REQ</w:t>
-      </w:r>
-      <w:r>
-        <w:t>-</w:t>
-      </w:r>
-      <w:r>
-        <w:t>002.2</w:t>
-      </w:r>
-      <w:r>
-        <w:t xml:space="preserve"> </w:t>
-      </w:r>
-      <w:r>
-        <w:t>JOIN</w:t>
-      </w:r>
-    </w:p>
-    <w:p>
-      <w:pPr>
-        <w:pStyle w:val="RequirementTitle"/>
-      </w:pPr>
-      <w:r>
-        <w:t>Connecting a Game</w:t>
-      </w:r>
-    </w:p>
-    <w:p>
-      <w:pPr>
-        <w:pStyle w:val="RequirementVersion"/>
-      </w:pPr>
-      <w:r>
-        <w:t xml:space="preserve">The game should be able to register a socket to join a game. </w:t>
-      </w:r>
-    </w:p>
-    <w:p>
-      <w:pPr>
-        <w:pStyle w:val="RequirementVersion"/>
-      </w:pPr>
-    </w:p>
-    <w:p>
-      <w:pPr>
-        <w:pStyle w:val="RequirementVersion"/>
-      </w:pPr>
-      <w:r>
-        <w:t>V1.0</w:t>
-      </w:r>
-    </w:p>
-    <w:p>
-      <w:pPr>
-        <w:pStyle w:val="RequirementEnd"/>
-      </w:pPr>
-    </w:p>
-    <w:p>
-      <w:pPr>
-        <w:pStyle w:val="RequirementID"/>
-        <w:pBdr>
-          <w:top w:val="double" w:sz="4" w:space="2" w:color="auto"/>
-        </w:pBdr>
-      </w:pPr>
-      <w:r>
-        <w:t>SRS-</w:t>
-      </w:r>
-      <w:r>
-        <w:t>REQ</w:t>
-      </w:r>
-      <w:r>
-        <w:t>-</w:t>
-      </w:r>
-      <w:r>
-        <w:t>003.1</w:t>
-      </w:r>
-      <w:r>
-        <w:t xml:space="preserve"> </w:t>
-      </w:r>
-      <w:r>
-        <w:t>HOST</w:t>
-      </w:r>
-    </w:p>
-    <w:p>
-      <w:pPr>
-        <w:pStyle w:val="RequirementTitle"/>
-      </w:pPr>
-      <w:r>
-        <w:t>Hosting a game</w:t>
-      </w:r>
-    </w:p>
-    <w:p>
-      <w:pPr>
-        <w:pStyle w:val="RequirementVersion"/>
-      </w:pPr>
-      <w:r>
-        <w:t>The game should be able to connect to the Internet.</w:t>
-      </w:r>
-    </w:p>
-    <w:p>
-      <w:pPr>
-        <w:pStyle w:val="RequirementVersion"/>
-      </w:pPr>
-    </w:p>
-    <w:p>
-      <w:pPr>
-        <w:pStyle w:val="RequirementVersion"/>
-      </w:pPr>
-      <w:r>
-        <w:t>V1.0</w:t>
-      </w:r>
-    </w:p>
-    <w:p>
-      <w:pPr>
-        <w:pStyle w:val="RequirementEnd"/>
-      </w:pPr>
-    </w:p>
-    <w:p>
-      <w:pPr>
-        <w:pStyle w:val="RequirementID"/>
-        <w:pBdr>
-          <w:top w:val="double" w:sz="4" w:space="2" w:color="auto"/>
-        </w:pBdr>
-      </w:pPr>
-      <w:r>
-        <w:t>SRS-</w:t>
-      </w:r>
-      <w:r>
-        <w:t>REQ</w:t>
-      </w:r>
-      <w:r>
-        <w:t>-</w:t>
-      </w:r>
-      <w:r>
-        <w:t>003.2</w:t>
-      </w:r>
-      <w:r>
-        <w:t xml:space="preserve"> </w:t>
-      </w:r>
-      <w:r>
-        <w:t>HOST</w:t>
-      </w:r>
-    </w:p>
-    <w:p>
-      <w:pPr>
-        <w:pStyle w:val="RequirementTitle"/>
-      </w:pPr>
-      <w:r>
-        <w:t>Hosting a game</w:t>
-      </w:r>
-    </w:p>
-    <w:p>
-      <w:pPr>
-        <w:pStyle w:val="RequirementVersion"/>
-      </w:pPr>
-      <w:r>
-        <w:t>The game should be able to bind a socket to a port to host a game.</w:t>
-      </w:r>
-    </w:p>
-    <w:p>
-      <w:pPr>
-        <w:pStyle w:val="RequirementVersion"/>
-      </w:pPr>
-    </w:p>
-    <w:p>
-      <w:pPr>
-        <w:pStyle w:val="RequirementVersion"/>
-      </w:pPr>
-      <w:r>
-        <w:t>V1.0</w:t>
-      </w:r>
-    </w:p>
-    <w:p>
-      <w:pPr>
-        <w:pStyle w:val="RequirementEnd"/>
+        <w:rPr>
+          <w:b/>
+          <w:lang w:eastAsia="en-US"/>
+        </w:rPr>
       </w:pPr>
     </w:p>
     <w:sectPr>
@@ -3022,7 +3304,7 @@
 </file>
 
 <file path=word/endnotes.xml><?xml version="1.0" encoding="utf-8"?>
-<w:endnotes xmlns:wpc="http://schemas.microsoft.com/office/word/2010/wordprocessingCanvas" xmlns:mo="http://schemas.microsoft.com/office/mac/office/2008/main" xmlns:mc="http://schemas.openxmlformats.org/markup-compatibility/2006" xmlns:mv="urn:schemas-microsoft-com:mac:vml" xmlns:o="urn:schemas-microsoft-com:office:office" xmlns:r="http://schemas.openxmlformats.org/officeDocument/2006/relationships" xmlns:m="http://schemas.openxmlformats.org/officeDocument/2006/math" xmlns:v="urn:schemas-microsoft-com:vml" xmlns:wp14="http://schemas.microsoft.com/office/word/2010/wordprocessingDrawing" xmlns:wp="http://schemas.openxmlformats.org/drawingml/2006/wordprocessingDrawing" xmlns:w10="urn:schemas-microsoft-com:office:word" xmlns:w="http://schemas.openxmlformats.org/wordprocessingml/2006/main" xmlns:w14="http://schemas.microsoft.com/office/word/2010/wordml" xmlns:wpg="http://schemas.microsoft.com/office/word/2010/wordprocessingGroup" xmlns:wpi="http://schemas.microsoft.com/office/word/2010/wordprocessingInk" xmlns:wne="http://schemas.microsoft.com/office/word/2006/wordml" xmlns:wps="http://schemas.microsoft.com/office/word/2010/wordprocessingShape" mc:Ignorable="w14 wp14">
+<w:endnotes xmlns:wpc="http://schemas.microsoft.com/office/word/2010/wordprocessingCanvas" xmlns:mc="http://schemas.openxmlformats.org/markup-compatibility/2006" xmlns:o="urn:schemas-microsoft-com:office:office" xmlns:r="http://schemas.openxmlformats.org/officeDocument/2006/relationships" xmlns:m="http://schemas.openxmlformats.org/officeDocument/2006/math" xmlns:v="urn:schemas-microsoft-com:vml" xmlns:wp14="http://schemas.microsoft.com/office/word/2010/wordprocessingDrawing" xmlns:wp="http://schemas.openxmlformats.org/drawingml/2006/wordprocessingDrawing" xmlns:w10="urn:schemas-microsoft-com:office:word" xmlns:w="http://schemas.openxmlformats.org/wordprocessingml/2006/main" xmlns:w14="http://schemas.microsoft.com/office/word/2010/wordml" xmlns:wpg="http://schemas.microsoft.com/office/word/2010/wordprocessingGroup" xmlns:wpi="http://schemas.microsoft.com/office/word/2010/wordprocessingInk" xmlns:wne="http://schemas.microsoft.com/office/word/2006/wordml" xmlns:wps="http://schemas.microsoft.com/office/word/2010/wordprocessingShape" mc:Ignorable="w14 wp14">
   <w:endnote w:type="separator" w:id="-1">
     <w:p>
       <w:r>
@@ -3041,7 +3323,7 @@
 </file>
 
 <file path=word/footer1.xml><?xml version="1.0" encoding="utf-8"?>
-<w:ftr xmlns:wpc="http://schemas.microsoft.com/office/word/2010/wordprocessingCanvas" xmlns:mo="http://schemas.microsoft.com/office/mac/office/2008/main" xmlns:mc="http://schemas.openxmlformats.org/markup-compatibility/2006" xmlns:mv="urn:schemas-microsoft-com:mac:vml" xmlns:o="urn:schemas-microsoft-com:office:office" xmlns:r="http://schemas.openxmlformats.org/officeDocument/2006/relationships" xmlns:m="http://schemas.openxmlformats.org/officeDocument/2006/math" xmlns:v="urn:schemas-microsoft-com:vml" xmlns:wp14="http://schemas.microsoft.com/office/word/2010/wordprocessingDrawing" xmlns:wp="http://schemas.openxmlformats.org/drawingml/2006/wordprocessingDrawing" xmlns:w10="urn:schemas-microsoft-com:office:word" xmlns:w="http://schemas.openxmlformats.org/wordprocessingml/2006/main" xmlns:w14="http://schemas.microsoft.com/office/word/2010/wordml" xmlns:wpg="http://schemas.microsoft.com/office/word/2010/wordprocessingGroup" xmlns:wpi="http://schemas.microsoft.com/office/word/2010/wordprocessingInk" xmlns:wne="http://schemas.microsoft.com/office/word/2006/wordml" xmlns:wps="http://schemas.microsoft.com/office/word/2010/wordprocessingShape" mc:Ignorable="w14 wp14">
+<w:ftr xmlns:wpc="http://schemas.microsoft.com/office/word/2010/wordprocessingCanvas" xmlns:mc="http://schemas.openxmlformats.org/markup-compatibility/2006" xmlns:o="urn:schemas-microsoft-com:office:office" xmlns:r="http://schemas.openxmlformats.org/officeDocument/2006/relationships" xmlns:m="http://schemas.openxmlformats.org/officeDocument/2006/math" xmlns:v="urn:schemas-microsoft-com:vml" xmlns:wp14="http://schemas.microsoft.com/office/word/2010/wordprocessingDrawing" xmlns:wp="http://schemas.openxmlformats.org/drawingml/2006/wordprocessingDrawing" xmlns:w10="urn:schemas-microsoft-com:office:word" xmlns:w="http://schemas.openxmlformats.org/wordprocessingml/2006/main" xmlns:w14="http://schemas.microsoft.com/office/word/2010/wordml" xmlns:wpg="http://schemas.microsoft.com/office/word/2010/wordprocessingGroup" xmlns:wpi="http://schemas.microsoft.com/office/word/2010/wordprocessingInk" xmlns:wne="http://schemas.microsoft.com/office/word/2006/wordml" xmlns:wps="http://schemas.microsoft.com/office/word/2010/wordprocessingShape" mc:Ignorable="w14 wp14">
   <w:p>
     <w:pPr>
       <w:pStyle w:val="Footer"/>
@@ -3051,7 +3333,7 @@
 </file>
 
 <file path=word/footer2.xml><?xml version="1.0" encoding="utf-8"?>
-<w:ftr xmlns:wpc="http://schemas.microsoft.com/office/word/2010/wordprocessingCanvas" xmlns:mo="http://schemas.microsoft.com/office/mac/office/2008/main" xmlns:mc="http://schemas.openxmlformats.org/markup-compatibility/2006" xmlns:mv="urn:schemas-microsoft-com:mac:vml" xmlns:o="urn:schemas-microsoft-com:office:office" xmlns:r="http://schemas.openxmlformats.org/officeDocument/2006/relationships" xmlns:m="http://schemas.openxmlformats.org/officeDocument/2006/math" xmlns:v="urn:schemas-microsoft-com:vml" xmlns:wp14="http://schemas.microsoft.com/office/word/2010/wordprocessingDrawing" xmlns:wp="http://schemas.openxmlformats.org/drawingml/2006/wordprocessingDrawing" xmlns:w10="urn:schemas-microsoft-com:office:word" xmlns:w="http://schemas.openxmlformats.org/wordprocessingml/2006/main" xmlns:w14="http://schemas.microsoft.com/office/word/2010/wordml" xmlns:wpg="http://schemas.microsoft.com/office/word/2010/wordprocessingGroup" xmlns:wpi="http://schemas.microsoft.com/office/word/2010/wordprocessingInk" xmlns:wne="http://schemas.microsoft.com/office/word/2006/wordml" xmlns:wps="http://schemas.microsoft.com/office/word/2010/wordprocessingShape" mc:Ignorable="w14 wp14">
+<w:ftr xmlns:wpc="http://schemas.microsoft.com/office/word/2010/wordprocessingCanvas" xmlns:mc="http://schemas.openxmlformats.org/markup-compatibility/2006" xmlns:o="urn:schemas-microsoft-com:office:office" xmlns:r="http://schemas.openxmlformats.org/officeDocument/2006/relationships" xmlns:m="http://schemas.openxmlformats.org/officeDocument/2006/math" xmlns:v="urn:schemas-microsoft-com:vml" xmlns:wp14="http://schemas.microsoft.com/office/word/2010/wordprocessingDrawing" xmlns:wp="http://schemas.openxmlformats.org/drawingml/2006/wordprocessingDrawing" xmlns:w10="urn:schemas-microsoft-com:office:word" xmlns:w="http://schemas.openxmlformats.org/wordprocessingml/2006/main" xmlns:w14="http://schemas.microsoft.com/office/word/2010/wordml" xmlns:wpg="http://schemas.microsoft.com/office/word/2010/wordprocessingGroup" xmlns:wpi="http://schemas.microsoft.com/office/word/2010/wordprocessingInk" xmlns:wne="http://schemas.microsoft.com/office/word/2006/wordml" xmlns:wps="http://schemas.microsoft.com/office/word/2010/wordprocessingShape" mc:Ignorable="w14 wp14">
   <w:p>
     <w:pPr>
       <w:jc w:val="center"/>
@@ -3059,11 +3341,19 @@
         <w:sz w:val="16"/>
       </w:rPr>
     </w:pPr>
+    <w:proofErr w:type="spellStart"/>
     <w:r>
       <w:rPr>
         <w:sz w:val="16"/>
       </w:rPr>
-      <w:t>Özyeğin University: School of Engineering</w:t>
+      <w:t>Özyeğin</w:t>
+    </w:r>
+    <w:proofErr w:type="spellEnd"/>
+    <w:r>
+      <w:rPr>
+        <w:sz w:val="16"/>
+      </w:rPr>
+      <w:t xml:space="preserve"> University: School of Engineering</w:t>
     </w:r>
   </w:p>
   <w:p>
@@ -3091,14 +3381,28 @@
       <w:rPr>
         <w:sz w:val="16"/>
       </w:rPr>
-      <w:t>(Template by Cyrille Michaud)</w:t>
+      <w:t xml:space="preserve">(Template by </w:t>
+    </w:r>
+    <w:proofErr w:type="spellStart"/>
+    <w:r>
+      <w:rPr>
+        <w:sz w:val="16"/>
+      </w:rPr>
+      <w:t>Cyrille</w:t>
+    </w:r>
+    <w:proofErr w:type="spellEnd"/>
+    <w:r>
+      <w:rPr>
+        <w:sz w:val="16"/>
+      </w:rPr>
+      <w:t xml:space="preserve"> Michaud)</w:t>
     </w:r>
   </w:p>
 </w:ftr>
 </file>
 
 <file path=word/footer3.xml><?xml version="1.0" encoding="utf-8"?>
-<w:ftr xmlns:wpc="http://schemas.microsoft.com/office/word/2010/wordprocessingCanvas" xmlns:mo="http://schemas.microsoft.com/office/mac/office/2008/main" xmlns:mc="http://schemas.openxmlformats.org/markup-compatibility/2006" xmlns:mv="urn:schemas-microsoft-com:mac:vml" xmlns:o="urn:schemas-microsoft-com:office:office" xmlns:r="http://schemas.openxmlformats.org/officeDocument/2006/relationships" xmlns:m="http://schemas.openxmlformats.org/officeDocument/2006/math" xmlns:v="urn:schemas-microsoft-com:vml" xmlns:wp14="http://schemas.microsoft.com/office/word/2010/wordprocessingDrawing" xmlns:wp="http://schemas.openxmlformats.org/drawingml/2006/wordprocessingDrawing" xmlns:w10="urn:schemas-microsoft-com:office:word" xmlns:w="http://schemas.openxmlformats.org/wordprocessingml/2006/main" xmlns:w14="http://schemas.microsoft.com/office/word/2010/wordml" xmlns:wpg="http://schemas.microsoft.com/office/word/2010/wordprocessingGroup" xmlns:wpi="http://schemas.microsoft.com/office/word/2010/wordprocessingInk" xmlns:wne="http://schemas.microsoft.com/office/word/2006/wordml" xmlns:wps="http://schemas.microsoft.com/office/word/2010/wordprocessingShape" mc:Ignorable="w14 wp14">
+<w:ftr xmlns:wpc="http://schemas.microsoft.com/office/word/2010/wordprocessingCanvas" xmlns:mc="http://schemas.openxmlformats.org/markup-compatibility/2006" xmlns:o="urn:schemas-microsoft-com:office:office" xmlns:r="http://schemas.openxmlformats.org/officeDocument/2006/relationships" xmlns:m="http://schemas.openxmlformats.org/officeDocument/2006/math" xmlns:v="urn:schemas-microsoft-com:vml" xmlns:wp14="http://schemas.microsoft.com/office/word/2010/wordprocessingDrawing" xmlns:wp="http://schemas.openxmlformats.org/drawingml/2006/wordprocessingDrawing" xmlns:w10="urn:schemas-microsoft-com:office:word" xmlns:w="http://schemas.openxmlformats.org/wordprocessingml/2006/main" xmlns:w14="http://schemas.microsoft.com/office/word/2010/wordml" xmlns:wpg="http://schemas.microsoft.com/office/word/2010/wordprocessingGroup" xmlns:wpi="http://schemas.microsoft.com/office/word/2010/wordprocessingInk" xmlns:wne="http://schemas.microsoft.com/office/word/2006/wordml" xmlns:wps="http://schemas.microsoft.com/office/word/2010/wordprocessingShape" mc:Ignorable="w14 wp14">
   <w:p>
     <w:pPr>
       <w:pStyle w:val="Footer"/>
@@ -3108,7 +3412,7 @@
 </file>
 
 <file path=word/footnotes.xml><?xml version="1.0" encoding="utf-8"?>
-<w:footnotes xmlns:wpc="http://schemas.microsoft.com/office/word/2010/wordprocessingCanvas" xmlns:mo="http://schemas.microsoft.com/office/mac/office/2008/main" xmlns:mc="http://schemas.openxmlformats.org/markup-compatibility/2006" xmlns:mv="urn:schemas-microsoft-com:mac:vml" xmlns:o="urn:schemas-microsoft-com:office:office" xmlns:r="http://schemas.openxmlformats.org/officeDocument/2006/relationships" xmlns:m="http://schemas.openxmlformats.org/officeDocument/2006/math" xmlns:v="urn:schemas-microsoft-com:vml" xmlns:wp14="http://schemas.microsoft.com/office/word/2010/wordprocessingDrawing" xmlns:wp="http://schemas.openxmlformats.org/drawingml/2006/wordprocessingDrawing" xmlns:w10="urn:schemas-microsoft-com:office:word" xmlns:w="http://schemas.openxmlformats.org/wordprocessingml/2006/main" xmlns:w14="http://schemas.microsoft.com/office/word/2010/wordml" xmlns:wpg="http://schemas.microsoft.com/office/word/2010/wordprocessingGroup" xmlns:wpi="http://schemas.microsoft.com/office/word/2010/wordprocessingInk" xmlns:wne="http://schemas.microsoft.com/office/word/2006/wordml" xmlns:wps="http://schemas.microsoft.com/office/word/2010/wordprocessingShape" mc:Ignorable="w14 wp14">
+<w:footnotes xmlns:wpc="http://schemas.microsoft.com/office/word/2010/wordprocessingCanvas" xmlns:mc="http://schemas.openxmlformats.org/markup-compatibility/2006" xmlns:o="urn:schemas-microsoft-com:office:office" xmlns:r="http://schemas.openxmlformats.org/officeDocument/2006/relationships" xmlns:m="http://schemas.openxmlformats.org/officeDocument/2006/math" xmlns:v="urn:schemas-microsoft-com:vml" xmlns:wp14="http://schemas.microsoft.com/office/word/2010/wordprocessingDrawing" xmlns:wp="http://schemas.openxmlformats.org/drawingml/2006/wordprocessingDrawing" xmlns:w10="urn:schemas-microsoft-com:office:word" xmlns:w="http://schemas.openxmlformats.org/wordprocessingml/2006/main" xmlns:w14="http://schemas.microsoft.com/office/word/2010/wordml" xmlns:wpg="http://schemas.microsoft.com/office/word/2010/wordprocessingGroup" xmlns:wpi="http://schemas.microsoft.com/office/word/2010/wordprocessingInk" xmlns:wne="http://schemas.microsoft.com/office/word/2006/wordml" xmlns:wps="http://schemas.microsoft.com/office/word/2010/wordprocessingShape" mc:Ignorable="w14 wp14">
   <w:footnote w:type="separator" w:id="-1">
     <w:p>
       <w:r>
@@ -3127,7 +3431,7 @@
 </file>
 
 <file path=word/header1.xml><?xml version="1.0" encoding="utf-8"?>
-<w:hdr xmlns:wpc="http://schemas.microsoft.com/office/word/2010/wordprocessingCanvas" xmlns:mo="http://schemas.microsoft.com/office/mac/office/2008/main" xmlns:mc="http://schemas.openxmlformats.org/markup-compatibility/2006" xmlns:mv="urn:schemas-microsoft-com:mac:vml" xmlns:o="urn:schemas-microsoft-com:office:office" xmlns:r="http://schemas.openxmlformats.org/officeDocument/2006/relationships" xmlns:m="http://schemas.openxmlformats.org/officeDocument/2006/math" xmlns:v="urn:schemas-microsoft-com:vml" xmlns:wp14="http://schemas.microsoft.com/office/word/2010/wordprocessingDrawing" xmlns:wp="http://schemas.openxmlformats.org/drawingml/2006/wordprocessingDrawing" xmlns:w10="urn:schemas-microsoft-com:office:word" xmlns:w="http://schemas.openxmlformats.org/wordprocessingml/2006/main" xmlns:w14="http://schemas.microsoft.com/office/word/2010/wordml" xmlns:wpg="http://schemas.microsoft.com/office/word/2010/wordprocessingGroup" xmlns:wpi="http://schemas.microsoft.com/office/word/2010/wordprocessingInk" xmlns:wne="http://schemas.microsoft.com/office/word/2006/wordml" xmlns:wps="http://schemas.microsoft.com/office/word/2010/wordprocessingShape" mc:Ignorable="w14 wp14">
+<w:hdr xmlns:wpc="http://schemas.microsoft.com/office/word/2010/wordprocessingCanvas" xmlns:mc="http://schemas.openxmlformats.org/markup-compatibility/2006" xmlns:o="urn:schemas-microsoft-com:office:office" xmlns:r="http://schemas.openxmlformats.org/officeDocument/2006/relationships" xmlns:m="http://schemas.openxmlformats.org/officeDocument/2006/math" xmlns:v="urn:schemas-microsoft-com:vml" xmlns:wp14="http://schemas.microsoft.com/office/word/2010/wordprocessingDrawing" xmlns:wp="http://schemas.openxmlformats.org/drawingml/2006/wordprocessingDrawing" xmlns:w10="urn:schemas-microsoft-com:office:word" xmlns:w="http://schemas.openxmlformats.org/wordprocessingml/2006/main" xmlns:w14="http://schemas.microsoft.com/office/word/2010/wordml" xmlns:wpg="http://schemas.microsoft.com/office/word/2010/wordprocessingGroup" xmlns:wpi="http://schemas.microsoft.com/office/word/2010/wordprocessingInk" xmlns:wne="http://schemas.microsoft.com/office/word/2006/wordml" xmlns:wps="http://schemas.microsoft.com/office/word/2010/wordprocessingShape" mc:Ignorable="w14 wp14">
   <w:p>
     <w:pPr>
       <w:pStyle w:val="Header"/>
@@ -3137,7 +3441,7 @@
 </file>
 
 <file path=word/header2.xml><?xml version="1.0" encoding="utf-8"?>
-<w:hdr xmlns:wpc="http://schemas.microsoft.com/office/word/2010/wordprocessingCanvas" xmlns:mo="http://schemas.microsoft.com/office/mac/office/2008/main" xmlns:mc="http://schemas.openxmlformats.org/markup-compatibility/2006" xmlns:mv="urn:schemas-microsoft-com:mac:vml" xmlns:o="urn:schemas-microsoft-com:office:office" xmlns:r="http://schemas.openxmlformats.org/officeDocument/2006/relationships" xmlns:m="http://schemas.openxmlformats.org/officeDocument/2006/math" xmlns:v="urn:schemas-microsoft-com:vml" xmlns:wp14="http://schemas.microsoft.com/office/word/2010/wordprocessingDrawing" xmlns:wp="http://schemas.openxmlformats.org/drawingml/2006/wordprocessingDrawing" xmlns:w10="urn:schemas-microsoft-com:office:word" xmlns:w="http://schemas.openxmlformats.org/wordprocessingml/2006/main" xmlns:w14="http://schemas.microsoft.com/office/word/2010/wordml" xmlns:wpg="http://schemas.microsoft.com/office/word/2010/wordprocessingGroup" xmlns:wpi="http://schemas.microsoft.com/office/word/2010/wordprocessingInk" xmlns:wne="http://schemas.microsoft.com/office/word/2006/wordml" xmlns:wps="http://schemas.microsoft.com/office/word/2010/wordprocessingShape" mc:Ignorable="w14 wp14">
+<w:hdr xmlns:wpc="http://schemas.microsoft.com/office/word/2010/wordprocessingCanvas" xmlns:mc="http://schemas.openxmlformats.org/markup-compatibility/2006" xmlns:o="urn:schemas-microsoft-com:office:office" xmlns:r="http://schemas.openxmlformats.org/officeDocument/2006/relationships" xmlns:m="http://schemas.openxmlformats.org/officeDocument/2006/math" xmlns:v="urn:schemas-microsoft-com:vml" xmlns:wp14="http://schemas.microsoft.com/office/word/2010/wordprocessingDrawing" xmlns:wp="http://schemas.openxmlformats.org/drawingml/2006/wordprocessingDrawing" xmlns:w10="urn:schemas-microsoft-com:office:word" xmlns:w="http://schemas.openxmlformats.org/wordprocessingml/2006/main" xmlns:w14="http://schemas.microsoft.com/office/word/2010/wordml" xmlns:wpg="http://schemas.microsoft.com/office/word/2010/wordprocessingGroup" xmlns:wpi="http://schemas.microsoft.com/office/word/2010/wordprocessingInk" xmlns:wne="http://schemas.microsoft.com/office/word/2006/wordml" xmlns:wps="http://schemas.microsoft.com/office/word/2010/wordprocessingShape" mc:Ignorable="w14 wp14">
   <w:tbl>
     <w:tblPr>
       <w:tblW w:w="9356" w:type="dxa"/>
@@ -3190,7 +3494,21 @@
             <w:rPr>
               <w:b/>
             </w:rPr>
-            <w:t xml:space="preserve"> of the TicTacToe game</w:t>
+            <w:t xml:space="preserve"> of the </w:t>
+          </w:r>
+          <w:proofErr w:type="spellStart"/>
+          <w:r>
+            <w:rPr>
+              <w:b/>
+            </w:rPr>
+            <w:t>TicTacToe</w:t>
+          </w:r>
+          <w:proofErr w:type="spellEnd"/>
+          <w:r>
+            <w:rPr>
+              <w:b/>
+            </w:rPr>
+            <w:t xml:space="preserve"> game</w:t>
           </w:r>
         </w:p>
       </w:tc>
@@ -3257,8 +3575,6 @@
             </w:rPr>
             <w:t>4</w:t>
           </w:r>
-          <w:bookmarkStart w:id="29" w:name="_GoBack"/>
-          <w:bookmarkEnd w:id="29"/>
         </w:p>
       </w:tc>
       <w:tc>
@@ -3319,7 +3635,7 @@
               <w:noProof/>
               <w:snapToGrid w:val="0"/>
             </w:rPr>
-            <w:t>1</w:t>
+            <w:t>6</w:t>
           </w:r>
           <w:r>
             <w:rPr>
@@ -3376,7 +3692,7 @@
               <w:noProof/>
               <w:snapToGrid w:val="0"/>
             </w:rPr>
-            <w:t>6</w:t>
+            <w:t>7</w:t>
           </w:r>
           <w:r>
             <w:rPr>
@@ -3394,7 +3710,7 @@
 </file>
 
 <file path=word/header3.xml><?xml version="1.0" encoding="utf-8"?>
-<w:hdr xmlns:wpc="http://schemas.microsoft.com/office/word/2010/wordprocessingCanvas" xmlns:mo="http://schemas.microsoft.com/office/mac/office/2008/main" xmlns:mc="http://schemas.openxmlformats.org/markup-compatibility/2006" xmlns:mv="urn:schemas-microsoft-com:mac:vml" xmlns:o="urn:schemas-microsoft-com:office:office" xmlns:r="http://schemas.openxmlformats.org/officeDocument/2006/relationships" xmlns:m="http://schemas.openxmlformats.org/officeDocument/2006/math" xmlns:v="urn:schemas-microsoft-com:vml" xmlns:wp14="http://schemas.microsoft.com/office/word/2010/wordprocessingDrawing" xmlns:wp="http://schemas.openxmlformats.org/drawingml/2006/wordprocessingDrawing" xmlns:w10="urn:schemas-microsoft-com:office:word" xmlns:w="http://schemas.openxmlformats.org/wordprocessingml/2006/main" xmlns:w14="http://schemas.microsoft.com/office/word/2010/wordml" xmlns:wpg="http://schemas.microsoft.com/office/word/2010/wordprocessingGroup" xmlns:wpi="http://schemas.microsoft.com/office/word/2010/wordprocessingInk" xmlns:wne="http://schemas.microsoft.com/office/word/2006/wordml" xmlns:wps="http://schemas.microsoft.com/office/word/2010/wordprocessingShape" mc:Ignorable="w14 wp14">
+<w:hdr xmlns:wpc="http://schemas.microsoft.com/office/word/2010/wordprocessingCanvas" xmlns:mc="http://schemas.openxmlformats.org/markup-compatibility/2006" xmlns:o="urn:schemas-microsoft-com:office:office" xmlns:r="http://schemas.openxmlformats.org/officeDocument/2006/relationships" xmlns:m="http://schemas.openxmlformats.org/officeDocument/2006/math" xmlns:v="urn:schemas-microsoft-com:vml" xmlns:wp14="http://schemas.microsoft.com/office/word/2010/wordprocessingDrawing" xmlns:wp="http://schemas.openxmlformats.org/drawingml/2006/wordprocessingDrawing" xmlns:w10="urn:schemas-microsoft-com:office:word" xmlns:w="http://schemas.openxmlformats.org/wordprocessingml/2006/main" xmlns:w14="http://schemas.microsoft.com/office/word/2010/wordml" xmlns:wpg="http://schemas.microsoft.com/office/word/2010/wordprocessingGroup" xmlns:wpi="http://schemas.microsoft.com/office/word/2010/wordprocessingInk" xmlns:wne="http://schemas.microsoft.com/office/word/2006/wordml" xmlns:wps="http://schemas.microsoft.com/office/word/2010/wordprocessingShape" mc:Ignorable="w14 wp14">
   <w:p>
     <w:pPr>
       <w:pStyle w:val="Header"/>
@@ -3404,7 +3720,7 @@
 </file>
 
 <file path=word/numbering.xml><?xml version="1.0" encoding="utf-8"?>
-<w:numbering xmlns:wpc="http://schemas.microsoft.com/office/word/2010/wordprocessingCanvas" xmlns:mo="http://schemas.microsoft.com/office/mac/office/2008/main" xmlns:mc="http://schemas.openxmlformats.org/markup-compatibility/2006" xmlns:mv="urn:schemas-microsoft-com:mac:vml" xmlns:o="urn:schemas-microsoft-com:office:office" xmlns:r="http://schemas.openxmlformats.org/officeDocument/2006/relationships" xmlns:m="http://schemas.openxmlformats.org/officeDocument/2006/math" xmlns:v="urn:schemas-microsoft-com:vml" xmlns:wp14="http://schemas.microsoft.com/office/word/2010/wordprocessingDrawing" xmlns:wp="http://schemas.openxmlformats.org/drawingml/2006/wordprocessingDrawing" xmlns:w10="urn:schemas-microsoft-com:office:word" xmlns:w="http://schemas.openxmlformats.org/wordprocessingml/2006/main" xmlns:w14="http://schemas.microsoft.com/office/word/2010/wordml" xmlns:wpg="http://schemas.microsoft.com/office/word/2010/wordprocessingGroup" xmlns:wpi="http://schemas.microsoft.com/office/word/2010/wordprocessingInk" xmlns:wne="http://schemas.microsoft.com/office/word/2006/wordml" xmlns:wps="http://schemas.microsoft.com/office/word/2010/wordprocessingShape" mc:Ignorable="w14 wp14">
+<w:numbering xmlns:wpc="http://schemas.microsoft.com/office/word/2010/wordprocessingCanvas" xmlns:mc="http://schemas.openxmlformats.org/markup-compatibility/2006" xmlns:o="urn:schemas-microsoft-com:office:office" xmlns:r="http://schemas.openxmlformats.org/officeDocument/2006/relationships" xmlns:m="http://schemas.openxmlformats.org/officeDocument/2006/math" xmlns:v="urn:schemas-microsoft-com:vml" xmlns:wp14="http://schemas.microsoft.com/office/word/2010/wordprocessingDrawing" xmlns:wp="http://schemas.openxmlformats.org/drawingml/2006/wordprocessingDrawing" xmlns:w10="urn:schemas-microsoft-com:office:word" xmlns:w="http://schemas.openxmlformats.org/wordprocessingml/2006/main" xmlns:w14="http://schemas.microsoft.com/office/word/2010/wordml" xmlns:wpg="http://schemas.microsoft.com/office/word/2010/wordprocessingGroup" xmlns:wpi="http://schemas.microsoft.com/office/word/2010/wordprocessingInk" xmlns:wne="http://schemas.microsoft.com/office/word/2006/wordml" xmlns:wps="http://schemas.microsoft.com/office/word/2010/wordprocessingShape" mc:Ignorable="w14 wp14">
   <w:abstractNum w:abstractNumId="0">
     <w:nsid w:val="FFFFFF1D"/>
     <w:multiLevelType w:val="multilevel"/>
@@ -6109,6 +6425,119 @@
     </w:lvl>
   </w:abstractNum>
   <w:abstractNum w:abstractNumId="29">
+    <w:nsid w:val="43A43887"/>
+    <w:multiLevelType w:val="hybridMultilevel"/>
+    <w:tmpl w:val="877AF65A"/>
+    <w:lvl w:ilvl="0" w:tplc="041F0001">
+      <w:start w:val="1"/>
+      <w:numFmt w:val="bullet"/>
+      <w:lvlText w:val=""/>
+      <w:lvlJc w:val="left"/>
+      <w:pPr>
+        <w:ind w:left="720" w:hanging="360"/>
+      </w:pPr>
+      <w:rPr>
+        <w:rFonts w:ascii="Symbol" w:hAnsi="Symbol" w:hint="default"/>
+      </w:rPr>
+    </w:lvl>
+    <w:lvl w:ilvl="1" w:tplc="041F0003" w:tentative="1">
+      <w:start w:val="1"/>
+      <w:numFmt w:val="bullet"/>
+      <w:lvlText w:val="o"/>
+      <w:lvlJc w:val="left"/>
+      <w:pPr>
+        <w:ind w:left="1440" w:hanging="360"/>
+      </w:pPr>
+      <w:rPr>
+        <w:rFonts w:ascii="Courier New" w:hAnsi="Courier New" w:cs="Courier New" w:hint="default"/>
+      </w:rPr>
+    </w:lvl>
+    <w:lvl w:ilvl="2" w:tplc="041F0005" w:tentative="1">
+      <w:start w:val="1"/>
+      <w:numFmt w:val="bullet"/>
+      <w:lvlText w:val=""/>
+      <w:lvlJc w:val="left"/>
+      <w:pPr>
+        <w:ind w:left="2160" w:hanging="360"/>
+      </w:pPr>
+      <w:rPr>
+        <w:rFonts w:ascii="Wingdings" w:hAnsi="Wingdings" w:hint="default"/>
+      </w:rPr>
+    </w:lvl>
+    <w:lvl w:ilvl="3" w:tplc="041F0001" w:tentative="1">
+      <w:start w:val="1"/>
+      <w:numFmt w:val="bullet"/>
+      <w:lvlText w:val=""/>
+      <w:lvlJc w:val="left"/>
+      <w:pPr>
+        <w:ind w:left="2880" w:hanging="360"/>
+      </w:pPr>
+      <w:rPr>
+        <w:rFonts w:ascii="Symbol" w:hAnsi="Symbol" w:hint="default"/>
+      </w:rPr>
+    </w:lvl>
+    <w:lvl w:ilvl="4" w:tplc="041F0003" w:tentative="1">
+      <w:start w:val="1"/>
+      <w:numFmt w:val="bullet"/>
+      <w:lvlText w:val="o"/>
+      <w:lvlJc w:val="left"/>
+      <w:pPr>
+        <w:ind w:left="3600" w:hanging="360"/>
+      </w:pPr>
+      <w:rPr>
+        <w:rFonts w:ascii="Courier New" w:hAnsi="Courier New" w:cs="Courier New" w:hint="default"/>
+      </w:rPr>
+    </w:lvl>
+    <w:lvl w:ilvl="5" w:tplc="041F0005" w:tentative="1">
+      <w:start w:val="1"/>
+      <w:numFmt w:val="bullet"/>
+      <w:lvlText w:val=""/>
+      <w:lvlJc w:val="left"/>
+      <w:pPr>
+        <w:ind w:left="4320" w:hanging="360"/>
+      </w:pPr>
+      <w:rPr>
+        <w:rFonts w:ascii="Wingdings" w:hAnsi="Wingdings" w:hint="default"/>
+      </w:rPr>
+    </w:lvl>
+    <w:lvl w:ilvl="6" w:tplc="041F0001" w:tentative="1">
+      <w:start w:val="1"/>
+      <w:numFmt w:val="bullet"/>
+      <w:lvlText w:val=""/>
+      <w:lvlJc w:val="left"/>
+      <w:pPr>
+        <w:ind w:left="5040" w:hanging="360"/>
+      </w:pPr>
+      <w:rPr>
+        <w:rFonts w:ascii="Symbol" w:hAnsi="Symbol" w:hint="default"/>
+      </w:rPr>
+    </w:lvl>
+    <w:lvl w:ilvl="7" w:tplc="041F0003" w:tentative="1">
+      <w:start w:val="1"/>
+      <w:numFmt w:val="bullet"/>
+      <w:lvlText w:val="o"/>
+      <w:lvlJc w:val="left"/>
+      <w:pPr>
+        <w:ind w:left="5760" w:hanging="360"/>
+      </w:pPr>
+      <w:rPr>
+        <w:rFonts w:ascii="Courier New" w:hAnsi="Courier New" w:cs="Courier New" w:hint="default"/>
+      </w:rPr>
+    </w:lvl>
+    <w:lvl w:ilvl="8" w:tplc="041F0005" w:tentative="1">
+      <w:start w:val="1"/>
+      <w:numFmt w:val="bullet"/>
+      <w:lvlText w:val=""/>
+      <w:lvlJc w:val="left"/>
+      <w:pPr>
+        <w:ind w:left="6480" w:hanging="360"/>
+      </w:pPr>
+      <w:rPr>
+        <w:rFonts w:ascii="Wingdings" w:hAnsi="Wingdings" w:hint="default"/>
+      </w:rPr>
+    </w:lvl>
+  </w:abstractNum>
+  <w:abstractNum w:abstractNumId="30">
     <w:nsid w:val="44B0528D"/>
     <w:multiLevelType w:val="hybridMultilevel"/>
     <w:tmpl w:val="497ECF28"/>
@@ -6221,7 +6650,7 @@
       </w:rPr>
     </w:lvl>
   </w:abstractNum>
-  <w:abstractNum w:abstractNumId="30">
+  <w:abstractNum w:abstractNumId="31">
     <w:nsid w:val="44D72366"/>
     <w:multiLevelType w:val="hybridMultilevel"/>
     <w:tmpl w:val="8FA2A234"/>
@@ -6361,7 +6790,7 @@
       </w:rPr>
     </w:lvl>
   </w:abstractNum>
-  <w:abstractNum w:abstractNumId="31">
+  <w:abstractNum w:abstractNumId="32">
     <w:nsid w:val="49BB5542"/>
     <w:multiLevelType w:val="hybridMultilevel"/>
     <w:tmpl w:val="11C2816E"/>
@@ -6477,7 +6906,7 @@
       </w:pPr>
     </w:lvl>
   </w:abstractNum>
-  <w:abstractNum w:abstractNumId="32">
+  <w:abstractNum w:abstractNumId="33">
     <w:nsid w:val="4AAF66DE"/>
     <w:multiLevelType w:val="hybridMultilevel"/>
     <w:tmpl w:val="3336EF34"/>
@@ -6590,7 +7019,7 @@
       </w:rPr>
     </w:lvl>
   </w:abstractNum>
-  <w:abstractNum w:abstractNumId="33">
+  <w:abstractNum w:abstractNumId="34">
     <w:nsid w:val="4C8B463E"/>
     <w:multiLevelType w:val="hybridMultilevel"/>
     <w:tmpl w:val="0668067E"/>
@@ -6703,7 +7132,7 @@
       </w:rPr>
     </w:lvl>
   </w:abstractNum>
-  <w:abstractNum w:abstractNumId="34">
+  <w:abstractNum w:abstractNumId="35">
     <w:nsid w:val="55C64DAA"/>
     <w:multiLevelType w:val="hybridMultilevel"/>
     <w:tmpl w:val="90CA38D0"/>
@@ -6816,7 +7245,7 @@
       </w:rPr>
     </w:lvl>
   </w:abstractNum>
-  <w:abstractNum w:abstractNumId="35">
+  <w:abstractNum w:abstractNumId="36">
     <w:nsid w:val="59E02889"/>
     <w:multiLevelType w:val="hybridMultilevel"/>
     <w:tmpl w:val="B4105BDE"/>
@@ -6929,7 +7358,7 @@
       </w:rPr>
     </w:lvl>
   </w:abstractNum>
-  <w:abstractNum w:abstractNumId="36">
+  <w:abstractNum w:abstractNumId="37">
     <w:nsid w:val="5D345577"/>
     <w:multiLevelType w:val="hybridMultilevel"/>
     <w:tmpl w:val="FF0290A4"/>
@@ -7069,7 +7498,7 @@
       </w:rPr>
     </w:lvl>
   </w:abstractNum>
-  <w:abstractNum w:abstractNumId="37">
+  <w:abstractNum w:abstractNumId="38">
     <w:nsid w:val="5EBF08F1"/>
     <w:multiLevelType w:val="multilevel"/>
     <w:tmpl w:val="6D84F454"/>
@@ -7209,7 +7638,7 @@
       </w:rPr>
     </w:lvl>
   </w:abstractNum>
-  <w:abstractNum w:abstractNumId="38">
+  <w:abstractNum w:abstractNumId="39">
     <w:nsid w:val="5FA870B5"/>
     <w:multiLevelType w:val="hybridMultilevel"/>
     <w:tmpl w:val="B290B22C"/>
@@ -7351,7 +7780,7 @@
       </w:rPr>
     </w:lvl>
   </w:abstractNum>
-  <w:abstractNum w:abstractNumId="39">
+  <w:abstractNum w:abstractNumId="40">
     <w:nsid w:val="693C7828"/>
     <w:multiLevelType w:val="hybridMultilevel"/>
     <w:tmpl w:val="C6C86E70"/>
@@ -7464,7 +7893,7 @@
       </w:pPr>
     </w:lvl>
   </w:abstractNum>
-  <w:abstractNum w:abstractNumId="40">
+  <w:abstractNum w:abstractNumId="41">
     <w:nsid w:val="69CF7DA3"/>
     <w:multiLevelType w:val="hybridMultilevel"/>
     <w:tmpl w:val="6FB4CAF6"/>
@@ -7604,7 +8033,7 @@
       </w:rPr>
     </w:lvl>
   </w:abstractNum>
-  <w:abstractNum w:abstractNumId="41">
+  <w:abstractNum w:abstractNumId="42">
     <w:nsid w:val="69DB47D9"/>
     <w:multiLevelType w:val="hybridMultilevel"/>
     <w:tmpl w:val="85A0B430"/>
@@ -7744,7 +8173,7 @@
       </w:rPr>
     </w:lvl>
   </w:abstractNum>
-  <w:abstractNum w:abstractNumId="42">
+  <w:abstractNum w:abstractNumId="43">
     <w:nsid w:val="72531FC3"/>
     <w:multiLevelType w:val="hybridMultilevel"/>
     <w:tmpl w:val="8788EF40"/>
@@ -7884,7 +8313,7 @@
       </w:rPr>
     </w:lvl>
   </w:abstractNum>
-  <w:abstractNum w:abstractNumId="43">
+  <w:abstractNum w:abstractNumId="44">
     <w:nsid w:val="776F3DA9"/>
     <w:multiLevelType w:val="hybridMultilevel"/>
     <w:tmpl w:val="8CC28634"/>
@@ -7997,7 +8426,7 @@
       </w:rPr>
     </w:lvl>
   </w:abstractNum>
-  <w:abstractNum w:abstractNumId="44">
+  <w:abstractNum w:abstractNumId="45">
     <w:nsid w:val="793E07A7"/>
     <w:multiLevelType w:val="hybridMultilevel"/>
     <w:tmpl w:val="669ABE26"/>
@@ -8110,7 +8539,7 @@
       </w:rPr>
     </w:lvl>
   </w:abstractNum>
-  <w:abstractNum w:abstractNumId="45">
+  <w:abstractNum w:abstractNumId="46">
     <w:nsid w:val="7C1A4E58"/>
     <w:multiLevelType w:val="hybridMultilevel"/>
     <w:tmpl w:val="91063180"/>
@@ -8254,13 +8683,13 @@
     <w:abstractNumId w:val="5"/>
   </w:num>
   <w:num w:numId="11">
-    <w:abstractNumId w:val="37"/>
+    <w:abstractNumId w:val="38"/>
   </w:num>
   <w:num w:numId="12">
-    <w:abstractNumId w:val="38"/>
+    <w:abstractNumId w:val="39"/>
   </w:num>
   <w:num w:numId="13">
-    <w:abstractNumId w:val="31"/>
+    <w:abstractNumId w:val="32"/>
   </w:num>
   <w:num w:numId="14">
     <w:abstractNumId w:val="13"/>
@@ -8269,13 +8698,13 @@
     <w:abstractNumId w:val="10"/>
   </w:num>
   <w:num w:numId="16">
-    <w:abstractNumId w:val="33"/>
+    <w:abstractNumId w:val="34"/>
   </w:num>
   <w:num w:numId="17">
-    <w:abstractNumId w:val="42"/>
+    <w:abstractNumId w:val="43"/>
   </w:num>
   <w:num w:numId="18">
-    <w:abstractNumId w:val="36"/>
+    <w:abstractNumId w:val="37"/>
   </w:num>
   <w:num w:numId="19">
     <w:abstractNumId w:val="15"/>
@@ -8287,16 +8716,16 @@
     <w:abstractNumId w:val="20"/>
   </w:num>
   <w:num w:numId="22">
-    <w:abstractNumId w:val="41"/>
+    <w:abstractNumId w:val="42"/>
   </w:num>
   <w:num w:numId="23">
-    <w:abstractNumId w:val="30"/>
+    <w:abstractNumId w:val="31"/>
   </w:num>
   <w:num w:numId="24">
     <w:abstractNumId w:val="19"/>
   </w:num>
   <w:num w:numId="25">
-    <w:abstractNumId w:val="39"/>
+    <w:abstractNumId w:val="40"/>
   </w:num>
   <w:num w:numId="26">
     <w:abstractNumId w:val="21"/>
@@ -8314,25 +8743,25 @@
     <w:abstractNumId w:val="18"/>
   </w:num>
   <w:num w:numId="31">
-    <w:abstractNumId w:val="40"/>
+    <w:abstractNumId w:val="41"/>
   </w:num>
   <w:num w:numId="32">
-    <w:abstractNumId w:val="43"/>
+    <w:abstractNumId w:val="44"/>
   </w:num>
   <w:num w:numId="33">
-    <w:abstractNumId w:val="45"/>
+    <w:abstractNumId w:val="46"/>
   </w:num>
   <w:num w:numId="34">
-    <w:abstractNumId w:val="29"/>
+    <w:abstractNumId w:val="30"/>
   </w:num>
   <w:num w:numId="35">
-    <w:abstractNumId w:val="35"/>
+    <w:abstractNumId w:val="36"/>
   </w:num>
   <w:num w:numId="36">
     <w:abstractNumId w:val="11"/>
   </w:num>
   <w:num w:numId="37">
-    <w:abstractNumId w:val="44"/>
+    <w:abstractNumId w:val="45"/>
   </w:num>
   <w:num w:numId="38">
     <w:abstractNumId w:val="17"/>
@@ -8341,7 +8770,7 @@
     <w:abstractNumId w:val="23"/>
   </w:num>
   <w:num w:numId="40">
-    <w:abstractNumId w:val="32"/>
+    <w:abstractNumId w:val="33"/>
   </w:num>
   <w:num w:numId="41">
     <w:abstractNumId w:val="14"/>
@@ -8356,13 +8785,16 @@
     <w:abstractNumId w:val="24"/>
   </w:num>
   <w:num w:numId="45">
-    <w:abstractNumId w:val="34"/>
+    <w:abstractNumId w:val="35"/>
   </w:num>
   <w:num w:numId="46">
     <w:abstractNumId w:val="26"/>
   </w:num>
   <w:num w:numId="47">
     <w:abstractNumId w:val="28"/>
+  </w:num>
+  <w:num w:numId="48">
+    <w:abstractNumId w:val="29"/>
   </w:num>
 </w:numbering>
 </file>
@@ -8378,7 +8810,7 @@
     </w:rPrDefault>
     <w:pPrDefault/>
   </w:docDefaults>
-  <w:latentStyles w:defLockedState="0" w:defUIPriority="0" w:defSemiHidden="0" w:defUnhideWhenUsed="0" w:defQFormat="0" w:count="276">
+  <w:latentStyles w:defLockedState="0" w:defUIPriority="0" w:defSemiHidden="0" w:defUnhideWhenUsed="0" w:defQFormat="0" w:count="267">
     <w:lsdException w:name="Normal" w:qFormat="1"/>
     <w:lsdException w:name="heading 1" w:qFormat="1"/>
     <w:lsdException w:name="heading 2" w:qFormat="1"/>
@@ -9157,7 +9589,7 @@
 </file>
 
 <file path=word/stylesWithEffects.xml><?xml version="1.0" encoding="utf-8"?>
-<w:styles xmlns:wpc="http://schemas.microsoft.com/office/word/2010/wordprocessingCanvas" xmlns:mo="http://schemas.microsoft.com/office/mac/office/2008/main" xmlns:mc="http://schemas.openxmlformats.org/markup-compatibility/2006" xmlns:mv="urn:schemas-microsoft-com:mac:vml" xmlns:o="urn:schemas-microsoft-com:office:office" xmlns:r="http://schemas.openxmlformats.org/officeDocument/2006/relationships" xmlns:m="http://schemas.openxmlformats.org/officeDocument/2006/math" xmlns:v="urn:schemas-microsoft-com:vml" xmlns:wp14="http://schemas.microsoft.com/office/word/2010/wordprocessingDrawing" xmlns:wp="http://schemas.openxmlformats.org/drawingml/2006/wordprocessingDrawing" xmlns:w10="urn:schemas-microsoft-com:office:word" xmlns:w="http://schemas.openxmlformats.org/wordprocessingml/2006/main" xmlns:w14="http://schemas.microsoft.com/office/word/2010/wordml" xmlns:wpg="http://schemas.microsoft.com/office/word/2010/wordprocessingGroup" xmlns:wpi="http://schemas.microsoft.com/office/word/2010/wordprocessingInk" xmlns:wne="http://schemas.microsoft.com/office/word/2006/wordml" xmlns:wps="http://schemas.microsoft.com/office/word/2010/wordprocessingShape" mc:Ignorable="w14 wp14">
+<w:styles xmlns:wpc="http://schemas.microsoft.com/office/word/2010/wordprocessingCanvas" xmlns:mc="http://schemas.openxmlformats.org/markup-compatibility/2006" xmlns:o="urn:schemas-microsoft-com:office:office" xmlns:r="http://schemas.openxmlformats.org/officeDocument/2006/relationships" xmlns:m="http://schemas.openxmlformats.org/officeDocument/2006/math" xmlns:v="urn:schemas-microsoft-com:vml" xmlns:wp14="http://schemas.microsoft.com/office/word/2010/wordprocessingDrawing" xmlns:wp="http://schemas.openxmlformats.org/drawingml/2006/wordprocessingDrawing" xmlns:w10="urn:schemas-microsoft-com:office:word" xmlns:w="http://schemas.openxmlformats.org/wordprocessingml/2006/main" xmlns:w14="http://schemas.microsoft.com/office/word/2010/wordml" xmlns:wpg="http://schemas.microsoft.com/office/word/2010/wordprocessingGroup" xmlns:wpi="http://schemas.microsoft.com/office/word/2010/wordprocessingInk" xmlns:wne="http://schemas.microsoft.com/office/word/2006/wordml" xmlns:wps="http://schemas.microsoft.com/office/word/2010/wordprocessingShape" mc:Ignorable="w14 wp14">
   <w:docDefaults>
     <w:rPrDefault>
       <w:rPr>
@@ -9167,7 +9599,7 @@
     </w:rPrDefault>
     <w:pPrDefault/>
   </w:docDefaults>
-  <w:latentStyles w:defLockedState="0" w:defUIPriority="0" w:defSemiHidden="0" w:defUnhideWhenUsed="0" w:defQFormat="0" w:count="276">
+  <w:latentStyles w:defLockedState="0" w:defUIPriority="0" w:defSemiHidden="0" w:defUnhideWhenUsed="0" w:defQFormat="0" w:count="267">
     <w:lsdException w:name="Normal" w:qFormat="1"/>
     <w:lsdException w:name="heading 1" w:qFormat="1"/>
     <w:lsdException w:name="heading 2" w:qFormat="1"/>

</xml_diff>

<commit_message>
Update test & requirements codes, some typo fixes.
</commit_message>
<xml_diff>
--- a/Software Requirements Specifications.docx
+++ b/Software Requirements Specifications.docx
@@ -1,13 +1,13 @@
 
 <file path=word/document.xml><?xml version="1.0" encoding="utf-8"?>
-<w:document xmlns:wpc="http://schemas.microsoft.com/office/word/2010/wordprocessingCanvas" xmlns:mc="http://schemas.openxmlformats.org/markup-compatibility/2006" xmlns:o="urn:schemas-microsoft-com:office:office" xmlns:r="http://schemas.openxmlformats.org/officeDocument/2006/relationships" xmlns:m="http://schemas.openxmlformats.org/officeDocument/2006/math" xmlns:v="urn:schemas-microsoft-com:vml" xmlns:wp14="http://schemas.microsoft.com/office/word/2010/wordprocessingDrawing" xmlns:wp="http://schemas.openxmlformats.org/drawingml/2006/wordprocessingDrawing" xmlns:w10="urn:schemas-microsoft-com:office:word" xmlns:w="http://schemas.openxmlformats.org/wordprocessingml/2006/main" xmlns:w14="http://schemas.microsoft.com/office/word/2010/wordml" xmlns:wpg="http://schemas.microsoft.com/office/word/2010/wordprocessingGroup" xmlns:wpi="http://schemas.microsoft.com/office/word/2010/wordprocessingInk" xmlns:wne="http://schemas.microsoft.com/office/word/2006/wordml" xmlns:wps="http://schemas.microsoft.com/office/word/2010/wordprocessingShape" mc:Ignorable="w14 wp14">
+<w:document xmlns:wpc="http://schemas.microsoft.com/office/word/2010/wordprocessingCanvas" xmlns:mo="http://schemas.microsoft.com/office/mac/office/2008/main" xmlns:mc="http://schemas.openxmlformats.org/markup-compatibility/2006" xmlns:mv="urn:schemas-microsoft-com:mac:vml" xmlns:o="urn:schemas-microsoft-com:office:office" xmlns:r="http://schemas.openxmlformats.org/officeDocument/2006/relationships" xmlns:m="http://schemas.openxmlformats.org/officeDocument/2006/math" xmlns:v="urn:schemas-microsoft-com:vml" xmlns:wp14="http://schemas.microsoft.com/office/word/2010/wordprocessingDrawing" xmlns:wp="http://schemas.openxmlformats.org/drawingml/2006/wordprocessingDrawing" xmlns:w10="urn:schemas-microsoft-com:office:word" xmlns:w="http://schemas.openxmlformats.org/wordprocessingml/2006/main" xmlns:w14="http://schemas.microsoft.com/office/word/2010/wordml" xmlns:wpg="http://schemas.microsoft.com/office/word/2010/wordprocessingGroup" xmlns:wpi="http://schemas.microsoft.com/office/word/2010/wordprocessingInk" xmlns:wne="http://schemas.microsoft.com/office/word/2006/wordml" xmlns:wps="http://schemas.microsoft.com/office/word/2010/wordprocessingShape" mc:Ignorable="w14 wp14">
   <w:body>
     <w:p>
       <w:pPr>
         <w:pStyle w:val="Title"/>
       </w:pPr>
       <w:bookmarkStart w:id="0" w:name="_Toc381623397"/>
-      <w:bookmarkStart w:id="1" w:name="_Toc381709602"/>
+      <w:bookmarkStart w:id="1" w:name="_Toc256642103"/>
       <w:r>
         <w:t>Revision History</w:t>
       </w:r>
@@ -169,7 +169,13 @@
               <w:pStyle w:val="Tabletext"/>
             </w:pPr>
             <w:r>
-              <w:t>11/03/14</w:t>
+              <w:t>11/03/</w:t>
+            </w:r>
+            <w:r>
+              <w:t>20</w:t>
+            </w:r>
+            <w:r>
+              <w:t>14</w:t>
             </w:r>
           </w:p>
         </w:tc>
@@ -209,15 +215,7 @@
               <w:pStyle w:val="Tabletext"/>
             </w:pPr>
             <w:r>
-              <w:t xml:space="preserve">Write specifications for the </w:t>
-            </w:r>
-            <w:proofErr w:type="spellStart"/>
-            <w:r>
-              <w:t>TicTacToe</w:t>
-            </w:r>
-            <w:proofErr w:type="spellEnd"/>
-            <w:r>
-              <w:t xml:space="preserve"> Project</w:t>
+              <w:t>Write specifications for the TicTacToe Project</w:t>
             </w:r>
           </w:p>
         </w:tc>
@@ -236,19 +234,9 @@
             <w:pPr>
               <w:pStyle w:val="Tabletext"/>
             </w:pPr>
-            <w:proofErr w:type="spellStart"/>
             <w:r>
-              <w:t>Eren</w:t>
+              <w:t>Eren Sezener</w:t>
             </w:r>
-            <w:proofErr w:type="spellEnd"/>
-            <w:r>
-              <w:t xml:space="preserve"> </w:t>
-            </w:r>
-            <w:proofErr w:type="spellStart"/>
-            <w:r>
-              <w:t>Sezener</w:t>
-            </w:r>
-            <w:proofErr w:type="spellEnd"/>
           </w:p>
         </w:tc>
       </w:tr>
@@ -271,7 +259,13 @@
               <w:pStyle w:val="Tabletext"/>
             </w:pPr>
             <w:r>
-              <w:t>11/03/14</w:t>
+              <w:t>11/03/</w:t>
+            </w:r>
+            <w:r>
+              <w:t>20</w:t>
+            </w:r>
+            <w:r>
+              <w:t>14</w:t>
             </w:r>
           </w:p>
         </w:tc>
@@ -309,15 +303,7 @@
               <w:pStyle w:val="Tabletext"/>
             </w:pPr>
             <w:r>
-              <w:t xml:space="preserve">Write requirements for the </w:t>
-            </w:r>
-            <w:proofErr w:type="spellStart"/>
-            <w:r>
-              <w:t>TicTacToe</w:t>
-            </w:r>
-            <w:proofErr w:type="spellEnd"/>
-            <w:r>
-              <w:t xml:space="preserve"> Project</w:t>
+              <w:t>Write requirements for the TicTacToe Project</w:t>
             </w:r>
           </w:p>
         </w:tc>
@@ -335,19 +321,9 @@
             <w:pPr>
               <w:pStyle w:val="Tabletext"/>
             </w:pPr>
-            <w:proofErr w:type="spellStart"/>
             <w:r>
-              <w:t>Deniz</w:t>
+              <w:t>Deniz Sökmen</w:t>
             </w:r>
-            <w:proofErr w:type="spellEnd"/>
-            <w:r>
-              <w:t xml:space="preserve"> </w:t>
-            </w:r>
-            <w:proofErr w:type="spellStart"/>
-            <w:r>
-              <w:t>Sökmen</w:t>
-            </w:r>
-            <w:proofErr w:type="spellEnd"/>
           </w:p>
         </w:tc>
       </w:tr>
@@ -370,7 +346,13 @@
               <w:pStyle w:val="Tabletext"/>
             </w:pPr>
             <w:r>
-              <w:t>11/03/14</w:t>
+              <w:t>11/03/</w:t>
+            </w:r>
+            <w:r>
+              <w:t>20</w:t>
+            </w:r>
+            <w:r>
+              <w:t>14</w:t>
             </w:r>
           </w:p>
         </w:tc>
@@ -426,19 +408,9 @@
             <w:pPr>
               <w:pStyle w:val="Tabletext"/>
             </w:pPr>
-            <w:proofErr w:type="spellStart"/>
             <w:r>
-              <w:t>Deniz</w:t>
+              <w:t>Deniz Sökmen</w:t>
             </w:r>
-            <w:proofErr w:type="spellEnd"/>
-            <w:r>
-              <w:t xml:space="preserve"> </w:t>
-            </w:r>
-            <w:proofErr w:type="spellStart"/>
-            <w:r>
-              <w:t>Sökmen</w:t>
-            </w:r>
-            <w:proofErr w:type="spellEnd"/>
           </w:p>
         </w:tc>
       </w:tr>
@@ -461,7 +433,13 @@
               <w:pStyle w:val="Tabletext"/>
             </w:pPr>
             <w:r>
-              <w:t>12/03/14</w:t>
+              <w:t>12/03/</w:t>
+            </w:r>
+            <w:r>
+              <w:t>20</w:t>
+            </w:r>
+            <w:r>
+              <w:t>14</w:t>
             </w:r>
           </w:p>
         </w:tc>
@@ -518,21 +496,8 @@
               <w:pStyle w:val="Tabletext"/>
             </w:pPr>
             <w:r>
-              <w:t xml:space="preserve">A. </w:t>
+              <w:t>A. Emre Ünal</w:t>
             </w:r>
-            <w:proofErr w:type="spellStart"/>
-            <w:r>
-              <w:t>Emre</w:t>
-            </w:r>
-            <w:proofErr w:type="spellEnd"/>
-            <w:r>
-              <w:t xml:space="preserve"> </w:t>
-            </w:r>
-            <w:proofErr w:type="spellStart"/>
-            <w:r>
-              <w:t>Ünal</w:t>
-            </w:r>
-            <w:proofErr w:type="spellEnd"/>
           </w:p>
         </w:tc>
       </w:tr>
@@ -555,7 +520,13 @@
               <w:pStyle w:val="Tabletext"/>
             </w:pPr>
             <w:r>
-              <w:t>12/03/14</w:t>
+              <w:t>12/03/</w:t>
+            </w:r>
+            <w:r>
+              <w:t>20</w:t>
+            </w:r>
+            <w:r>
+              <w:t>14</w:t>
             </w:r>
           </w:p>
         </w:tc>
@@ -611,19 +582,92 @@
             <w:pPr>
               <w:pStyle w:val="Tabletext"/>
             </w:pPr>
-            <w:proofErr w:type="spellStart"/>
             <w:r>
-              <w:t>Deniz</w:t>
+              <w:t>Deniz Sökmen</w:t>
             </w:r>
-            <w:proofErr w:type="spellEnd"/>
+          </w:p>
+        </w:tc>
+      </w:tr>
+      <w:tr>
+        <w:trPr>
+          <w:jc w:val="center"/>
+        </w:trPr>
+        <w:tc>
+          <w:tcPr>
+            <w:tcW w:w="2530" w:type="dxa"/>
+            <w:tcBorders>
+              <w:top w:val="single" w:sz="6" w:space="0" w:color="auto"/>
+              <w:left w:val="single" w:sz="6" w:space="0" w:color="auto"/>
+              <w:bottom w:val="single" w:sz="6" w:space="0" w:color="auto"/>
+              <w:right w:val="single" w:sz="6" w:space="0" w:color="auto"/>
+            </w:tcBorders>
+          </w:tcPr>
+          <w:p>
+            <w:pPr>
+              <w:pStyle w:val="Tabletext"/>
+            </w:pPr>
             <w:r>
-              <w:t xml:space="preserve"> </w:t>
+              <w:t>16/03/2014</w:t>
             </w:r>
-            <w:proofErr w:type="spellStart"/>
+          </w:p>
+        </w:tc>
+        <w:tc>
+          <w:tcPr>
+            <w:tcW w:w="1152" w:type="dxa"/>
+            <w:tcBorders>
+              <w:top w:val="single" w:sz="6" w:space="0" w:color="auto"/>
+              <w:left w:val="single" w:sz="6" w:space="0" w:color="auto"/>
+              <w:bottom w:val="single" w:sz="6" w:space="0" w:color="auto"/>
+              <w:right w:val="single" w:sz="6" w:space="0" w:color="auto"/>
+            </w:tcBorders>
+          </w:tcPr>
+          <w:p>
+            <w:pPr>
+              <w:pStyle w:val="Tabletext"/>
+            </w:pPr>
             <w:r>
-              <w:t>Sökmen</w:t>
+              <w:t>1.4.1</w:t>
             </w:r>
-            <w:proofErr w:type="spellEnd"/>
+          </w:p>
+        </w:tc>
+        <w:tc>
+          <w:tcPr>
+            <w:tcW w:w="3243" w:type="dxa"/>
+            <w:tcBorders>
+              <w:top w:val="single" w:sz="6" w:space="0" w:color="auto"/>
+              <w:left w:val="single" w:sz="6" w:space="0" w:color="auto"/>
+              <w:bottom w:val="single" w:sz="6" w:space="0" w:color="auto"/>
+              <w:right w:val="single" w:sz="6" w:space="0" w:color="auto"/>
+            </w:tcBorders>
+          </w:tcPr>
+          <w:p>
+            <w:pPr>
+              <w:pStyle w:val="Tabletext"/>
+            </w:pPr>
+            <w:r>
+              <w:t>Update user requirements codes</w:t>
+            </w:r>
+          </w:p>
+        </w:tc>
+        <w:tc>
+          <w:tcPr>
+            <w:tcW w:w="2096" w:type="dxa"/>
+            <w:tcBorders>
+              <w:top w:val="single" w:sz="6" w:space="0" w:color="auto"/>
+              <w:left w:val="single" w:sz="6" w:space="0" w:color="auto"/>
+              <w:bottom w:val="single" w:sz="6" w:space="0" w:color="auto"/>
+              <w:right w:val="single" w:sz="6" w:space="0" w:color="auto"/>
+            </w:tcBorders>
+          </w:tcPr>
+          <w:p>
+            <w:pPr>
+              <w:pStyle w:val="Tabletext"/>
+            </w:pPr>
+            <w:r>
+              <w:t>A. Emre Ünal</w:t>
+            </w:r>
+            <w:bookmarkStart w:id="2" w:name="_GoBack"/>
+            <w:bookmarkEnd w:id="2"/>
           </w:p>
         </w:tc>
       </w:tr>
@@ -672,13 +716,11 @@
       <w:pPr>
         <w:pStyle w:val="TOC1"/>
         <w:rPr>
-          <w:rFonts w:ascii="Calibri" w:hAnsi="Calibri"/>
+          <w:rFonts w:asciiTheme="minorHAnsi" w:eastAsiaTheme="minorEastAsia" w:hAnsiTheme="minorHAnsi" w:cstheme="minorBidi"/>
           <w:b w:val="0"/>
           <w:bCs w:val="0"/>
           <w:noProof/>
-          <w:sz w:val="22"/>
-          <w:szCs w:val="22"/>
-          <w:lang w:val="tr-TR" w:eastAsia="tr-TR"/>
+          <w:lang w:eastAsia="ja-JP"/>
         </w:rPr>
       </w:pPr>
       <w:r>
@@ -733,7 +775,7 @@
         <w:rPr>
           <w:noProof/>
         </w:rPr>
-        <w:instrText xml:space="preserve"> PAGEREF _Toc381709602 \h </w:instrText>
+        <w:instrText xml:space="preserve"> PAGEREF _Toc256642103 \h </w:instrText>
       </w:r>
       <w:r>
         <w:rPr>
@@ -762,14 +804,15 @@
     <w:p>
       <w:pPr>
         <w:pStyle w:val="TOC1"/>
-        <w:rPr>
-          <w:rFonts w:ascii="Calibri" w:hAnsi="Calibri"/>
+        <w:tabs>
+          <w:tab w:val="left" w:pos="382"/>
+        </w:tabs>
+        <w:rPr>
+          <w:rFonts w:asciiTheme="minorHAnsi" w:eastAsiaTheme="minorEastAsia" w:hAnsiTheme="minorHAnsi" w:cstheme="minorBidi"/>
           <w:b w:val="0"/>
           <w:bCs w:val="0"/>
           <w:noProof/>
-          <w:sz w:val="22"/>
-          <w:szCs w:val="22"/>
-          <w:lang w:val="tr-TR" w:eastAsia="tr-TR"/>
+          <w:lang w:eastAsia="ja-JP"/>
         </w:rPr>
       </w:pPr>
       <w:r>
@@ -780,13 +823,11 @@
       </w:r>
       <w:r>
         <w:rPr>
-          <w:rFonts w:ascii="Calibri" w:hAnsi="Calibri"/>
+          <w:rFonts w:asciiTheme="minorHAnsi" w:eastAsiaTheme="minorEastAsia" w:hAnsiTheme="minorHAnsi" w:cstheme="minorBidi"/>
           <w:b w:val="0"/>
           <w:bCs w:val="0"/>
           <w:noProof/>
-          <w:sz w:val="22"/>
-          <w:szCs w:val="22"/>
-          <w:lang w:val="tr-TR" w:eastAsia="tr-TR"/>
+          <w:lang w:eastAsia="ja-JP"/>
         </w:rPr>
         <w:tab/>
       </w:r>
@@ -812,7 +853,7 @@
         <w:rPr>
           <w:noProof/>
         </w:rPr>
-        <w:instrText xml:space="preserve"> PAGEREF _Toc381709603 \h </w:instrText>
+        <w:instrText xml:space="preserve"> PAGEREF _Toc256642104 \h </w:instrText>
       </w:r>
       <w:r>
         <w:rPr>
@@ -842,18 +883,17 @@
       <w:pPr>
         <w:pStyle w:val="TOC2"/>
         <w:tabs>
-          <w:tab w:val="left" w:pos="880"/>
+          <w:tab w:val="left" w:pos="734"/>
           <w:tab w:val="right" w:pos="9054"/>
         </w:tabs>
         <w:rPr>
-          <w:rFonts w:ascii="Calibri" w:hAnsi="Calibri"/>
+          <w:rFonts w:asciiTheme="minorHAnsi" w:eastAsiaTheme="minorEastAsia" w:hAnsiTheme="minorHAnsi" w:cstheme="minorBidi"/>
           <w:b w:val="0"/>
           <w:i w:val="0"/>
           <w:iCs w:val="0"/>
           <w:noProof/>
-          <w:sz w:val="22"/>
-          <w:szCs w:val="22"/>
-          <w:lang w:val="tr-TR" w:eastAsia="tr-TR"/>
+          <w:sz w:val="24"/>
+          <w:lang w:eastAsia="ja-JP"/>
         </w:rPr>
       </w:pPr>
       <w:r>
@@ -864,14 +904,13 @@
       </w:r>
       <w:r>
         <w:rPr>
-          <w:rFonts w:ascii="Calibri" w:hAnsi="Calibri"/>
+          <w:rFonts w:asciiTheme="minorHAnsi" w:eastAsiaTheme="minorEastAsia" w:hAnsiTheme="minorHAnsi" w:cstheme="minorBidi"/>
           <w:b w:val="0"/>
           <w:i w:val="0"/>
           <w:iCs w:val="0"/>
           <w:noProof/>
-          <w:sz w:val="22"/>
-          <w:szCs w:val="22"/>
-          <w:lang w:val="tr-TR" w:eastAsia="tr-TR"/>
+          <w:sz w:val="24"/>
+          <w:lang w:eastAsia="ja-JP"/>
         </w:rPr>
         <w:tab/>
       </w:r>
@@ -897,7 +936,7 @@
         <w:rPr>
           <w:noProof/>
         </w:rPr>
-        <w:instrText xml:space="preserve"> PAGEREF _Toc381709604 \h </w:instrText>
+        <w:instrText xml:space="preserve"> PAGEREF _Toc256642105 \h </w:instrText>
       </w:r>
       <w:r>
         <w:rPr>
@@ -927,18 +966,17 @@
       <w:pPr>
         <w:pStyle w:val="TOC2"/>
         <w:tabs>
-          <w:tab w:val="left" w:pos="880"/>
+          <w:tab w:val="left" w:pos="734"/>
           <w:tab w:val="right" w:pos="9054"/>
         </w:tabs>
         <w:rPr>
-          <w:rFonts w:ascii="Calibri" w:hAnsi="Calibri"/>
+          <w:rFonts w:asciiTheme="minorHAnsi" w:eastAsiaTheme="minorEastAsia" w:hAnsiTheme="minorHAnsi" w:cstheme="minorBidi"/>
           <w:b w:val="0"/>
           <w:i w:val="0"/>
           <w:iCs w:val="0"/>
           <w:noProof/>
-          <w:sz w:val="22"/>
-          <w:szCs w:val="22"/>
-          <w:lang w:val="tr-TR" w:eastAsia="tr-TR"/>
+          <w:sz w:val="24"/>
+          <w:lang w:eastAsia="ja-JP"/>
         </w:rPr>
       </w:pPr>
       <w:r>
@@ -949,14 +987,13 @@
       </w:r>
       <w:r>
         <w:rPr>
-          <w:rFonts w:ascii="Calibri" w:hAnsi="Calibri"/>
+          <w:rFonts w:asciiTheme="minorHAnsi" w:eastAsiaTheme="minorEastAsia" w:hAnsiTheme="minorHAnsi" w:cstheme="minorBidi"/>
           <w:b w:val="0"/>
           <w:i w:val="0"/>
           <w:iCs w:val="0"/>
           <w:noProof/>
-          <w:sz w:val="22"/>
-          <w:szCs w:val="22"/>
-          <w:lang w:val="tr-TR" w:eastAsia="tr-TR"/>
+          <w:sz w:val="24"/>
+          <w:lang w:eastAsia="ja-JP"/>
         </w:rPr>
         <w:tab/>
       </w:r>
@@ -964,7 +1001,7 @@
         <w:rPr>
           <w:noProof/>
         </w:rPr>
-        <w:t>Abbreviations</w:t>
+        <w:t>System overview</w:t>
       </w:r>
       <w:r>
         <w:rPr>
@@ -982,7 +1019,7 @@
         <w:rPr>
           <w:noProof/>
         </w:rPr>
-        <w:instrText xml:space="preserve"> PAGEREF _Toc381709605 \h </w:instrText>
+        <w:instrText xml:space="preserve"> PAGEREF _Toc256642106 \h </w:instrText>
       </w:r>
       <w:r>
         <w:rPr>
@@ -1012,18 +1049,17 @@
       <w:pPr>
         <w:pStyle w:val="TOC2"/>
         <w:tabs>
-          <w:tab w:val="left" w:pos="880"/>
+          <w:tab w:val="left" w:pos="734"/>
           <w:tab w:val="right" w:pos="9054"/>
         </w:tabs>
         <w:rPr>
-          <w:rFonts w:ascii="Calibri" w:hAnsi="Calibri"/>
+          <w:rFonts w:asciiTheme="minorHAnsi" w:eastAsiaTheme="minorEastAsia" w:hAnsiTheme="minorHAnsi" w:cstheme="minorBidi"/>
           <w:b w:val="0"/>
           <w:i w:val="0"/>
           <w:iCs w:val="0"/>
           <w:noProof/>
-          <w:sz w:val="22"/>
-          <w:szCs w:val="22"/>
-          <w:lang w:val="tr-TR" w:eastAsia="tr-TR"/>
+          <w:sz w:val="24"/>
+          <w:lang w:eastAsia="ja-JP"/>
         </w:rPr>
       </w:pPr>
       <w:r>
@@ -1034,14 +1070,13 @@
       </w:r>
       <w:r>
         <w:rPr>
-          <w:rFonts w:ascii="Calibri" w:hAnsi="Calibri"/>
+          <w:rFonts w:asciiTheme="minorHAnsi" w:eastAsiaTheme="minorEastAsia" w:hAnsiTheme="minorHAnsi" w:cstheme="minorBidi"/>
           <w:b w:val="0"/>
           <w:i w:val="0"/>
           <w:iCs w:val="0"/>
           <w:noProof/>
-          <w:sz w:val="22"/>
-          <w:szCs w:val="22"/>
-          <w:lang w:val="tr-TR" w:eastAsia="tr-TR"/>
+          <w:sz w:val="24"/>
+          <w:lang w:eastAsia="ja-JP"/>
         </w:rPr>
         <w:tab/>
       </w:r>
@@ -1049,7 +1084,7 @@
         <w:rPr>
           <w:noProof/>
         </w:rPr>
-        <w:t>References</w:t>
+        <w:t>Abbreviations</w:t>
       </w:r>
       <w:r>
         <w:rPr>
@@ -1067,7 +1102,7 @@
         <w:rPr>
           <w:noProof/>
         </w:rPr>
-        <w:instrText xml:space="preserve"> PAGEREF _Toc381709606 \h </w:instrText>
+        <w:instrText xml:space="preserve"> PAGEREF _Toc256642107 \h </w:instrText>
       </w:r>
       <w:r>
         <w:rPr>
@@ -1097,18 +1132,17 @@
       <w:pPr>
         <w:pStyle w:val="TOC2"/>
         <w:tabs>
-          <w:tab w:val="left" w:pos="880"/>
+          <w:tab w:val="left" w:pos="734"/>
           <w:tab w:val="right" w:pos="9054"/>
         </w:tabs>
         <w:rPr>
-          <w:rFonts w:ascii="Calibri" w:hAnsi="Calibri"/>
+          <w:rFonts w:asciiTheme="minorHAnsi" w:eastAsiaTheme="minorEastAsia" w:hAnsiTheme="minorHAnsi" w:cstheme="minorBidi"/>
           <w:b w:val="0"/>
           <w:i w:val="0"/>
           <w:iCs w:val="0"/>
           <w:noProof/>
-          <w:sz w:val="22"/>
-          <w:szCs w:val="22"/>
-          <w:lang w:val="tr-TR" w:eastAsia="tr-TR"/>
+          <w:sz w:val="24"/>
+          <w:lang w:eastAsia="ja-JP"/>
         </w:rPr>
       </w:pPr>
       <w:r>
@@ -1119,14 +1153,13 @@
       </w:r>
       <w:r>
         <w:rPr>
-          <w:rFonts w:ascii="Calibri" w:hAnsi="Calibri"/>
+          <w:rFonts w:asciiTheme="minorHAnsi" w:eastAsiaTheme="minorEastAsia" w:hAnsiTheme="minorHAnsi" w:cstheme="minorBidi"/>
           <w:b w:val="0"/>
           <w:i w:val="0"/>
           <w:iCs w:val="0"/>
           <w:noProof/>
-          <w:sz w:val="22"/>
-          <w:szCs w:val="22"/>
-          <w:lang w:val="tr-TR" w:eastAsia="tr-TR"/>
+          <w:sz w:val="24"/>
+          <w:lang w:eastAsia="ja-JP"/>
         </w:rPr>
         <w:tab/>
       </w:r>
@@ -1134,7 +1167,7 @@
         <w:rPr>
           <w:noProof/>
         </w:rPr>
-        <w:t>Conventions</w:t>
+        <w:t>References</w:t>
       </w:r>
       <w:r>
         <w:rPr>
@@ -1152,7 +1185,7 @@
         <w:rPr>
           <w:noProof/>
         </w:rPr>
-        <w:instrText xml:space="preserve"> PAGEREF _Toc381709607 \h </w:instrText>
+        <w:instrText xml:space="preserve"> PAGEREF _Toc256642108 \h </w:instrText>
       </w:r>
       <w:r>
         <w:rPr>
@@ -1180,117 +1213,36 @@
     </w:p>
     <w:p>
       <w:pPr>
-        <w:pStyle w:val="TOC1"/>
-        <w:rPr>
-          <w:rFonts w:ascii="Calibri" w:hAnsi="Calibri"/>
-          <w:b w:val="0"/>
-          <w:bCs w:val="0"/>
-          <w:noProof/>
-          <w:sz w:val="22"/>
-          <w:szCs w:val="22"/>
-          <w:lang w:val="tr-TR" w:eastAsia="tr-TR"/>
-        </w:rPr>
-      </w:pPr>
-      <w:r>
-        <w:rPr>
-          <w:noProof/>
-        </w:rPr>
-        <w:t>2</w:t>
-      </w:r>
-      <w:r>
-        <w:rPr>
-          <w:rFonts w:ascii="Calibri" w:hAnsi="Calibri"/>
-          <w:b w:val="0"/>
-          <w:bCs w:val="0"/>
-          <w:noProof/>
-          <w:sz w:val="22"/>
-          <w:szCs w:val="22"/>
-          <w:lang w:val="tr-TR" w:eastAsia="tr-TR"/>
-        </w:rPr>
-        <w:tab/>
-      </w:r>
-      <w:r>
-        <w:rPr>
-          <w:noProof/>
-        </w:rPr>
-        <w:t>REQUIREMENTS</w:t>
-      </w:r>
-      <w:r>
-        <w:rPr>
-          <w:noProof/>
-        </w:rPr>
-        <w:tab/>
-      </w:r>
-      <w:r>
-        <w:rPr>
-          <w:noProof/>
-        </w:rPr>
-        <w:fldChar w:fldCharType="begin"/>
-      </w:r>
-      <w:r>
-        <w:rPr>
-          <w:noProof/>
-        </w:rPr>
-        <w:instrText xml:space="preserve"> PAGEREF _Toc381709608 \h </w:instrText>
-      </w:r>
-      <w:r>
-        <w:rPr>
-          <w:noProof/>
-        </w:rPr>
-      </w:r>
-      <w:r>
-        <w:rPr>
-          <w:noProof/>
-        </w:rPr>
-        <w:fldChar w:fldCharType="separate"/>
-      </w:r>
-      <w:r>
-        <w:rPr>
-          <w:noProof/>
-        </w:rPr>
-        <w:t>5</w:t>
-      </w:r>
-      <w:r>
-        <w:rPr>
-          <w:noProof/>
-        </w:rPr>
-        <w:fldChar w:fldCharType="end"/>
-      </w:r>
-    </w:p>
-    <w:p>
-      <w:pPr>
         <w:pStyle w:val="TOC2"/>
         <w:tabs>
-          <w:tab w:val="left" w:pos="880"/>
+          <w:tab w:val="left" w:pos="734"/>
           <w:tab w:val="right" w:pos="9054"/>
         </w:tabs>
         <w:rPr>
-          <w:rFonts w:ascii="Calibri" w:hAnsi="Calibri"/>
+          <w:rFonts w:asciiTheme="minorHAnsi" w:eastAsiaTheme="minorEastAsia" w:hAnsiTheme="minorHAnsi" w:cstheme="minorBidi"/>
           <w:b w:val="0"/>
           <w:i w:val="0"/>
           <w:iCs w:val="0"/>
           <w:noProof/>
-          <w:sz w:val="22"/>
-          <w:szCs w:val="22"/>
-          <w:lang w:val="tr-TR" w:eastAsia="tr-TR"/>
-        </w:rPr>
-      </w:pPr>
-      <w:r>
-        <w:rPr>
-          <w:noProof/>
-        </w:rPr>
-        <w:t>2.1</w:t>
-      </w:r>
-      <w:r>
-        <w:rPr>
-          <w:rFonts w:ascii="Calibri" w:hAnsi="Calibri"/>
+          <w:sz w:val="24"/>
+          <w:lang w:eastAsia="ja-JP"/>
+        </w:rPr>
+      </w:pPr>
+      <w:r>
+        <w:rPr>
+          <w:noProof/>
+        </w:rPr>
+        <w:t>1.5</w:t>
+      </w:r>
+      <w:r>
+        <w:rPr>
+          <w:rFonts w:asciiTheme="minorHAnsi" w:eastAsiaTheme="minorEastAsia" w:hAnsiTheme="minorHAnsi" w:cstheme="minorBidi"/>
           <w:b w:val="0"/>
           <w:i w:val="0"/>
           <w:iCs w:val="0"/>
           <w:noProof/>
-          <w:sz w:val="22"/>
-          <w:szCs w:val="22"/>
-          <w:lang w:val="tr-TR" w:eastAsia="tr-TR"/>
+          <w:sz w:val="24"/>
+          <w:lang w:eastAsia="ja-JP"/>
         </w:rPr>
         <w:tab/>
       </w:r>
@@ -1298,7 +1250,7 @@
         <w:rPr>
           <w:noProof/>
         </w:rPr>
-        <w:t>User Requirements Specification</w:t>
+        <w:t>Conventions</w:t>
       </w:r>
       <w:r>
         <w:rPr>
@@ -1316,7 +1268,7 @@
         <w:rPr>
           <w:noProof/>
         </w:rPr>
-        <w:instrText xml:space="preserve"> PAGEREF _Toc381709609 \h </w:instrText>
+        <w:instrText xml:space="preserve"> PAGEREF _Toc256642109 \h </w:instrText>
       </w:r>
       <w:r>
         <w:rPr>
@@ -1333,7 +1285,7 @@
         <w:rPr>
           <w:noProof/>
         </w:rPr>
-        <w:t>5</w:t>
+        <w:t>3</w:t>
       </w:r>
       <w:r>
         <w:rPr>
@@ -1344,48 +1296,122 @@
     </w:p>
     <w:p>
       <w:pPr>
+        <w:pStyle w:val="TOC1"/>
+        <w:tabs>
+          <w:tab w:val="left" w:pos="382"/>
+        </w:tabs>
+        <w:rPr>
+          <w:rFonts w:asciiTheme="minorHAnsi" w:eastAsiaTheme="minorEastAsia" w:hAnsiTheme="minorHAnsi" w:cstheme="minorBidi"/>
+          <w:b w:val="0"/>
+          <w:bCs w:val="0"/>
+          <w:noProof/>
+          <w:lang w:eastAsia="ja-JP"/>
+        </w:rPr>
+      </w:pPr>
+      <w:r>
+        <w:rPr>
+          <w:noProof/>
+        </w:rPr>
+        <w:t>2</w:t>
+      </w:r>
+      <w:r>
+        <w:rPr>
+          <w:rFonts w:asciiTheme="minorHAnsi" w:eastAsiaTheme="minorEastAsia" w:hAnsiTheme="minorHAnsi" w:cstheme="minorBidi"/>
+          <w:b w:val="0"/>
+          <w:bCs w:val="0"/>
+          <w:noProof/>
+          <w:lang w:eastAsia="ja-JP"/>
+        </w:rPr>
+        <w:tab/>
+      </w:r>
+      <w:r>
+        <w:rPr>
+          <w:noProof/>
+        </w:rPr>
+        <w:t>REQUIREMENTS</w:t>
+      </w:r>
+      <w:r>
+        <w:rPr>
+          <w:noProof/>
+        </w:rPr>
+        <w:tab/>
+      </w:r>
+      <w:r>
+        <w:rPr>
+          <w:noProof/>
+        </w:rPr>
+        <w:fldChar w:fldCharType="begin"/>
+      </w:r>
+      <w:r>
+        <w:rPr>
+          <w:noProof/>
+        </w:rPr>
+        <w:instrText xml:space="preserve"> PAGEREF _Toc256642110 \h </w:instrText>
+      </w:r>
+      <w:r>
+        <w:rPr>
+          <w:noProof/>
+        </w:rPr>
+      </w:r>
+      <w:r>
+        <w:rPr>
+          <w:noProof/>
+        </w:rPr>
+        <w:fldChar w:fldCharType="separate"/>
+      </w:r>
+      <w:r>
+        <w:rPr>
+          <w:noProof/>
+        </w:rPr>
+        <w:t>4</w:t>
+      </w:r>
+      <w:r>
+        <w:rPr>
+          <w:noProof/>
+        </w:rPr>
+        <w:fldChar w:fldCharType="end"/>
+      </w:r>
+    </w:p>
+    <w:p>
+      <w:pPr>
         <w:pStyle w:val="TOC2"/>
         <w:tabs>
-          <w:tab w:val="left" w:pos="880"/>
+          <w:tab w:val="left" w:pos="734"/>
           <w:tab w:val="right" w:pos="9054"/>
         </w:tabs>
         <w:rPr>
-          <w:rFonts w:ascii="Calibri" w:hAnsi="Calibri"/>
+          <w:rFonts w:asciiTheme="minorHAnsi" w:eastAsiaTheme="minorEastAsia" w:hAnsiTheme="minorHAnsi" w:cstheme="minorBidi"/>
           <w:b w:val="0"/>
           <w:i w:val="0"/>
           <w:iCs w:val="0"/>
           <w:noProof/>
-          <w:sz w:val="22"/>
-          <w:szCs w:val="22"/>
-          <w:lang w:val="tr-TR" w:eastAsia="tr-TR"/>
-        </w:rPr>
-      </w:pPr>
-      <w:r>
-        <w:rPr>
-          <w:noProof/>
-          <w:lang w:val="en-GB"/>
-        </w:rPr>
-        <w:t>2.2</w:t>
-      </w:r>
-      <w:r>
-        <w:rPr>
-          <w:rFonts w:ascii="Calibri" w:hAnsi="Calibri"/>
+          <w:sz w:val="24"/>
+          <w:lang w:eastAsia="ja-JP"/>
+        </w:rPr>
+      </w:pPr>
+      <w:r>
+        <w:rPr>
+          <w:noProof/>
+        </w:rPr>
+        <w:t>2.1</w:t>
+      </w:r>
+      <w:r>
+        <w:rPr>
+          <w:rFonts w:asciiTheme="minorHAnsi" w:eastAsiaTheme="minorEastAsia" w:hAnsiTheme="minorHAnsi" w:cstheme="minorBidi"/>
           <w:b w:val="0"/>
           <w:i w:val="0"/>
           <w:iCs w:val="0"/>
           <w:noProof/>
-          <w:sz w:val="22"/>
-          <w:szCs w:val="22"/>
-          <w:lang w:val="tr-TR" w:eastAsia="tr-TR"/>
+          <w:sz w:val="24"/>
+          <w:lang w:eastAsia="ja-JP"/>
         </w:rPr>
         <w:tab/>
       </w:r>
       <w:r>
         <w:rPr>
           <w:noProof/>
-          <w:lang w:val="en-GB"/>
-        </w:rPr>
-        <w:t>System Architecture</w:t>
+        </w:rPr>
+        <w:t>User Requirements Specification</w:t>
       </w:r>
       <w:r>
         <w:rPr>
@@ -1403,7 +1429,7 @@
         <w:rPr>
           <w:noProof/>
         </w:rPr>
-        <w:instrText xml:space="preserve"> PAGEREF _Toc381709610 \h </w:instrText>
+        <w:instrText xml:space="preserve"> PAGEREF _Toc256642111 \h </w:instrText>
       </w:r>
       <w:r>
         <w:rPr>
@@ -1420,7 +1446,7 @@
         <w:rPr>
           <w:noProof/>
         </w:rPr>
-        <w:t>5</w:t>
+        <w:t>4</w:t>
       </w:r>
       <w:r>
         <w:rPr>
@@ -1433,18 +1459,17 @@
       <w:pPr>
         <w:pStyle w:val="TOC2"/>
         <w:tabs>
-          <w:tab w:val="left" w:pos="880"/>
+          <w:tab w:val="left" w:pos="734"/>
           <w:tab w:val="right" w:pos="9054"/>
         </w:tabs>
         <w:rPr>
-          <w:rFonts w:ascii="Calibri" w:hAnsi="Calibri"/>
+          <w:rFonts w:asciiTheme="minorHAnsi" w:eastAsiaTheme="minorEastAsia" w:hAnsiTheme="minorHAnsi" w:cstheme="minorBidi"/>
           <w:b w:val="0"/>
           <w:i w:val="0"/>
           <w:iCs w:val="0"/>
           <w:noProof/>
-          <w:sz w:val="22"/>
-          <w:szCs w:val="22"/>
-          <w:lang w:val="tr-TR" w:eastAsia="tr-TR"/>
+          <w:sz w:val="24"/>
+          <w:lang w:eastAsia="ja-JP"/>
         </w:rPr>
       </w:pPr>
       <w:r>
@@ -1452,18 +1477,17 @@
           <w:noProof/>
           <w:lang w:val="en-GB"/>
         </w:rPr>
-        <w:t>2.3</w:t>
-      </w:r>
-      <w:r>
-        <w:rPr>
-          <w:rFonts w:ascii="Calibri" w:hAnsi="Calibri"/>
+        <w:t>2.2</w:t>
+      </w:r>
+      <w:r>
+        <w:rPr>
+          <w:rFonts w:asciiTheme="minorHAnsi" w:eastAsiaTheme="minorEastAsia" w:hAnsiTheme="minorHAnsi" w:cstheme="minorBidi"/>
           <w:b w:val="0"/>
           <w:i w:val="0"/>
           <w:iCs w:val="0"/>
           <w:noProof/>
-          <w:sz w:val="22"/>
-          <w:szCs w:val="22"/>
-          <w:lang w:val="tr-TR" w:eastAsia="tr-TR"/>
+          <w:sz w:val="24"/>
+          <w:lang w:eastAsia="ja-JP"/>
         </w:rPr>
         <w:tab/>
       </w:r>
@@ -1472,7 +1496,7 @@
           <w:noProof/>
           <w:lang w:val="en-GB"/>
         </w:rPr>
-        <w:t>Use Cases and Usage Scenarios</w:t>
+        <w:t>System Architecture</w:t>
       </w:r>
       <w:r>
         <w:rPr>
@@ -1490,7 +1514,7 @@
         <w:rPr>
           <w:noProof/>
         </w:rPr>
-        <w:instrText xml:space="preserve"> PAGEREF _Toc381709611 \h </w:instrText>
+        <w:instrText xml:space="preserve"> PAGEREF _Toc256642112 \h </w:instrText>
       </w:r>
       <w:r>
         <w:rPr>
@@ -1507,7 +1531,7 @@
         <w:rPr>
           <w:noProof/>
         </w:rPr>
-        <w:t>5</w:t>
+        <w:t>4</w:t>
       </w:r>
       <w:r>
         <w:rPr>
@@ -1520,18 +1544,17 @@
       <w:pPr>
         <w:pStyle w:val="TOC2"/>
         <w:tabs>
-          <w:tab w:val="left" w:pos="880"/>
+          <w:tab w:val="left" w:pos="734"/>
           <w:tab w:val="right" w:pos="9054"/>
         </w:tabs>
         <w:rPr>
-          <w:rFonts w:ascii="Calibri" w:hAnsi="Calibri"/>
+          <w:rFonts w:asciiTheme="minorHAnsi" w:eastAsiaTheme="minorEastAsia" w:hAnsiTheme="minorHAnsi" w:cstheme="minorBidi"/>
           <w:b w:val="0"/>
           <w:i w:val="0"/>
           <w:iCs w:val="0"/>
           <w:noProof/>
-          <w:sz w:val="22"/>
-          <w:szCs w:val="22"/>
-          <w:lang w:val="tr-TR" w:eastAsia="tr-TR"/>
+          <w:sz w:val="24"/>
+          <w:lang w:eastAsia="ja-JP"/>
         </w:rPr>
       </w:pPr>
       <w:r>
@@ -1539,18 +1562,17 @@
           <w:noProof/>
           <w:lang w:val="en-GB"/>
         </w:rPr>
-        <w:t>2.4</w:t>
-      </w:r>
-      <w:r>
-        <w:rPr>
-          <w:rFonts w:ascii="Calibri" w:hAnsi="Calibri"/>
+        <w:t>2.3</w:t>
+      </w:r>
+      <w:r>
+        <w:rPr>
+          <w:rFonts w:asciiTheme="minorHAnsi" w:eastAsiaTheme="minorEastAsia" w:hAnsiTheme="minorHAnsi" w:cstheme="minorBidi"/>
           <w:b w:val="0"/>
           <w:i w:val="0"/>
           <w:iCs w:val="0"/>
           <w:noProof/>
-          <w:sz w:val="22"/>
-          <w:szCs w:val="22"/>
-          <w:lang w:val="tr-TR" w:eastAsia="tr-TR"/>
+          <w:sz w:val="24"/>
+          <w:lang w:eastAsia="ja-JP"/>
         </w:rPr>
         <w:tab/>
       </w:r>
@@ -1559,6 +1581,91 @@
           <w:noProof/>
           <w:lang w:val="en-GB"/>
         </w:rPr>
+        <w:t>Use Cases and Usage Scenarios</w:t>
+      </w:r>
+      <w:r>
+        <w:rPr>
+          <w:noProof/>
+        </w:rPr>
+        <w:tab/>
+      </w:r>
+      <w:r>
+        <w:rPr>
+          <w:noProof/>
+        </w:rPr>
+        <w:fldChar w:fldCharType="begin"/>
+      </w:r>
+      <w:r>
+        <w:rPr>
+          <w:noProof/>
+        </w:rPr>
+        <w:instrText xml:space="preserve"> PAGEREF _Toc256642113 \h </w:instrText>
+      </w:r>
+      <w:r>
+        <w:rPr>
+          <w:noProof/>
+        </w:rPr>
+      </w:r>
+      <w:r>
+        <w:rPr>
+          <w:noProof/>
+        </w:rPr>
+        <w:fldChar w:fldCharType="separate"/>
+      </w:r>
+      <w:r>
+        <w:rPr>
+          <w:noProof/>
+        </w:rPr>
+        <w:t>5</w:t>
+      </w:r>
+      <w:r>
+        <w:rPr>
+          <w:noProof/>
+        </w:rPr>
+        <w:fldChar w:fldCharType="end"/>
+      </w:r>
+    </w:p>
+    <w:p>
+      <w:pPr>
+        <w:pStyle w:val="TOC2"/>
+        <w:tabs>
+          <w:tab w:val="left" w:pos="734"/>
+          <w:tab w:val="right" w:pos="9054"/>
+        </w:tabs>
+        <w:rPr>
+          <w:rFonts w:asciiTheme="minorHAnsi" w:eastAsiaTheme="minorEastAsia" w:hAnsiTheme="minorHAnsi" w:cstheme="minorBidi"/>
+          <w:b w:val="0"/>
+          <w:i w:val="0"/>
+          <w:iCs w:val="0"/>
+          <w:noProof/>
+          <w:sz w:val="24"/>
+          <w:lang w:eastAsia="ja-JP"/>
+        </w:rPr>
+      </w:pPr>
+      <w:r>
+        <w:rPr>
+          <w:noProof/>
+          <w:lang w:val="en-GB"/>
+        </w:rPr>
+        <w:t>2.4</w:t>
+      </w:r>
+      <w:r>
+        <w:rPr>
+          <w:rFonts w:asciiTheme="minorHAnsi" w:eastAsiaTheme="minorEastAsia" w:hAnsiTheme="minorHAnsi" w:cstheme="minorBidi"/>
+          <w:b w:val="0"/>
+          <w:i w:val="0"/>
+          <w:iCs w:val="0"/>
+          <w:noProof/>
+          <w:sz w:val="24"/>
+          <w:lang w:eastAsia="ja-JP"/>
+        </w:rPr>
+        <w:tab/>
+      </w:r>
+      <w:r>
+        <w:rPr>
+          <w:noProof/>
+          <w:lang w:val="en-GB"/>
+        </w:rPr>
         <w:t>System Requirements Specification</w:t>
       </w:r>
       <w:r>
@@ -1577,7 +1684,7 @@
         <w:rPr>
           <w:noProof/>
         </w:rPr>
-        <w:instrText xml:space="preserve"> PAGEREF _Toc381709612 \h </w:instrText>
+        <w:instrText xml:space="preserve"> PAGEREF _Toc256642114 \h </w:instrText>
       </w:r>
       <w:r>
         <w:rPr>
@@ -1624,41 +1731,36 @@
       <w:pPr>
         <w:pStyle w:val="Heading1"/>
       </w:pPr>
-      <w:bookmarkStart w:id="2" w:name="_Toc115956195"/>
-      <w:bookmarkStart w:id="3" w:name="_Toc381709603"/>
+      <w:bookmarkStart w:id="3" w:name="_Toc115956195"/>
+      <w:bookmarkStart w:id="4" w:name="_Toc256642104"/>
       <w:r>
         <w:lastRenderedPageBreak/>
         <w:t>INTRODUCTION</w:t>
       </w:r>
-      <w:bookmarkEnd w:id="2"/>
       <w:bookmarkEnd w:id="3"/>
+      <w:bookmarkEnd w:id="4"/>
     </w:p>
     <w:p>
       <w:pPr>
         <w:pStyle w:val="Heading2"/>
       </w:pPr>
-      <w:bookmarkStart w:id="4" w:name="_Toc511458419"/>
-      <w:bookmarkStart w:id="5" w:name="_Toc115956196"/>
-      <w:bookmarkStart w:id="6" w:name="_Toc381709604"/>
+      <w:bookmarkStart w:id="5" w:name="_Toc511458419"/>
+      <w:bookmarkStart w:id="6" w:name="_Toc115956196"/>
+      <w:bookmarkStart w:id="7" w:name="_Toc256642105"/>
       <w:r>
         <w:t>Document overview</w:t>
       </w:r>
-      <w:bookmarkEnd w:id="4"/>
       <w:bookmarkEnd w:id="5"/>
       <w:bookmarkEnd w:id="6"/>
+      <w:bookmarkEnd w:id="7"/>
     </w:p>
     <w:p>
       <w:r>
         <w:t>This document presents the software req</w:t>
       </w:r>
       <w:r>
-        <w:t xml:space="preserve">uirements specifications of </w:t>
-      </w:r>
-      <w:proofErr w:type="spellStart"/>
-      <w:r>
-        <w:t>TicTacToe</w:t>
-      </w:r>
-      <w:proofErr w:type="spellEnd"/>
+        <w:t>uirements specifications of TicTacToe</w:t>
+      </w:r>
       <w:r>
         <w:t xml:space="preserve"> game</w:t>
       </w:r>
@@ -1772,12 +1874,14 @@
       <w:pPr>
         <w:pStyle w:val="Heading2"/>
       </w:pPr>
+      <w:bookmarkStart w:id="8" w:name="_Toc256642106"/>
       <w:r>
         <w:t>System</w:t>
       </w:r>
       <w:r>
         <w:t xml:space="preserve"> overview</w:t>
       </w:r>
+      <w:bookmarkEnd w:id="8"/>
     </w:p>
     <w:p>
       <w:r>
@@ -1787,126 +1891,78 @@
         <w:t>Turkey's national sport since Sir</w:t>
       </w:r>
       <w:r>
+        <w:t xml:space="preserve"> Muharrem Tic</w:t>
+      </w:r>
+      <w:r>
+        <w:t>-Tac-Toe invente</w:t>
+      </w:r>
+      <w:r>
+        <w:t>d the game in around 500</w:t>
+      </w:r>
+      <w:r>
+        <w:t xml:space="preserve"> BC.  Although the game is popular </w:t>
+      </w:r>
+      <w:r>
+        <w:t>in many Kahvehanes (Turkish Cafés</w:t>
+      </w:r>
+      <w:r>
+        <w:t>), the game is rarely played on the Internet due to the lack of high q</w:t>
+      </w:r>
+      <w:r>
+        <w:t>uality software. TicTacToe Project aims to fill this gap by enabling users to play Tic-Tac-Toe against each other. The game will h</w:t>
+      </w:r>
+      <w:r>
+        <w:t xml:space="preserve">ave peer-to-peer </w:t>
+      </w:r>
+      <w:r>
+        <w:t xml:space="preserve">architecture and </w:t>
+      </w:r>
+      <w:r>
+        <w:t>users will connect to each using their IP addresses.</w:t>
+      </w:r>
+      <w:r>
         <w:t xml:space="preserve"> </w:t>
       </w:r>
-      <w:proofErr w:type="spellStart"/>
-      <w:r>
-        <w:t>Muharrem</w:t>
-      </w:r>
-      <w:proofErr w:type="spellEnd"/>
-      <w:r>
-        <w:t xml:space="preserve"> Tic</w:t>
-      </w:r>
-      <w:r>
-        <w:t>-Tac-Toe invente</w:t>
-      </w:r>
-      <w:r>
-        <w:t>d the game in around 500</w:t>
-      </w:r>
-      <w:r>
-        <w:t xml:space="preserve"> BC.  Although the game is popular </w:t>
-      </w:r>
-      <w:r>
-        <w:t xml:space="preserve">in many </w:t>
-      </w:r>
-      <w:proofErr w:type="spellStart"/>
-      <w:r>
-        <w:t>Kahvehanes</w:t>
-      </w:r>
-      <w:proofErr w:type="spellEnd"/>
-      <w:r>
-        <w:t xml:space="preserve"> (Turkish Cafés</w:t>
-      </w:r>
-      <w:r>
-        <w:t>), the game is rarely played on the Internet due to the lack of high q</w:t>
-      </w:r>
-      <w:r>
-        <w:t xml:space="preserve">uality software. </w:t>
-      </w:r>
-      <w:proofErr w:type="spellStart"/>
-      <w:r>
-        <w:t>TicTacToe</w:t>
-      </w:r>
-      <w:proofErr w:type="spellEnd"/>
-      <w:r>
-        <w:t xml:space="preserve"> Project aims to fill this gap by enabling users to play Tic-Tac-Toe against each other. The game will h</w:t>
-      </w:r>
-      <w:r>
-        <w:t xml:space="preserve">ave peer-to-peer </w:t>
-      </w:r>
-      <w:r>
-        <w:t xml:space="preserve">architecture and </w:t>
-      </w:r>
-      <w:r>
-        <w:t>users will connect to each using their IP addresses.</w:t>
-      </w:r>
-      <w:r>
-        <w:t xml:space="preserve"> </w:t>
-      </w:r>
     </w:p>
     <w:p>
       <w:pPr>
         <w:pStyle w:val="Heading2"/>
       </w:pPr>
-      <w:bookmarkStart w:id="7" w:name="_Toc511458433"/>
-      <w:bookmarkStart w:id="8" w:name="_Toc115956198"/>
-      <w:bookmarkStart w:id="9" w:name="_Toc126126694"/>
-      <w:bookmarkStart w:id="10" w:name="_Toc381709605"/>
+      <w:bookmarkStart w:id="9" w:name="_Toc511458433"/>
+      <w:bookmarkStart w:id="10" w:name="_Toc115956198"/>
+      <w:bookmarkStart w:id="11" w:name="_Toc126126694"/>
+      <w:bookmarkStart w:id="12" w:name="_Toc256642107"/>
       <w:r>
         <w:t>Abbreviations</w:t>
       </w:r>
-      <w:bookmarkEnd w:id="7"/>
-      <w:bookmarkEnd w:id="8"/>
       <w:bookmarkEnd w:id="9"/>
       <w:bookmarkEnd w:id="10"/>
-    </w:p>
-    <w:p>
-      <w:r>
-        <w:t xml:space="preserve">The </w:t>
-      </w:r>
-      <w:proofErr w:type="spellStart"/>
-      <w:r>
-        <w:t>TicTacToe</w:t>
-      </w:r>
-      <w:proofErr w:type="spellEnd"/>
-      <w:r>
-        <w:t xml:space="preserve"> game software project: “the game” or “the software”</w:t>
-      </w:r>
-    </w:p>
-    <w:p>
-      <w:r>
-        <w:t xml:space="preserve">The </w:t>
-      </w:r>
-      <w:proofErr w:type="spellStart"/>
-      <w:r>
-        <w:t>TicTacToe</w:t>
-      </w:r>
-      <w:proofErr w:type="spellEnd"/>
-      <w:r>
-        <w:t xml:space="preserve"> game software project’s </w:t>
-      </w:r>
-      <w:proofErr w:type="spellStart"/>
-      <w:r>
-        <w:t>GitHub</w:t>
-      </w:r>
-      <w:proofErr w:type="spellEnd"/>
-      <w:r>
-        <w:t xml:space="preserve"> repository page: “the repo”</w:t>
-      </w:r>
-    </w:p>
-    <w:p>
-      <w:pPr>
-        <w:pStyle w:val="Heading2"/>
-      </w:pPr>
-      <w:bookmarkStart w:id="11" w:name="_Toc115956199"/>
-      <w:bookmarkStart w:id="12" w:name="_Toc126126697"/>
-      <w:bookmarkStart w:id="13" w:name="_Toc381709606"/>
-      <w:r>
-        <w:t>References</w:t>
-      </w:r>
       <w:bookmarkEnd w:id="11"/>
       <w:bookmarkEnd w:id="12"/>
+    </w:p>
+    <w:p>
+      <w:r>
+        <w:t>The TicTacToe game software project: “the game” or “the software”</w:t>
+      </w:r>
+    </w:p>
+    <w:p>
+      <w:r>
+        <w:t>The TicTacToe game software project’s GitHub repository page: “the repo”</w:t>
+      </w:r>
+    </w:p>
+    <w:p>
+      <w:pPr>
+        <w:pStyle w:val="Heading2"/>
+      </w:pPr>
+      <w:bookmarkStart w:id="13" w:name="_Toc115956199"/>
+      <w:bookmarkStart w:id="14" w:name="_Toc126126697"/>
+      <w:bookmarkStart w:id="15" w:name="_Toc256642108"/>
+      <w:r>
+        <w:t>References</w:t>
+      </w:r>
       <w:bookmarkEnd w:id="13"/>
+      <w:bookmarkEnd w:id="14"/>
+      <w:bookmarkEnd w:id="15"/>
     </w:p>
     <w:tbl>
       <w:tblPr>
@@ -2008,15 +2064,7 @@
               </w:rPr>
             </w:pPr>
             <w:r>
-              <w:t xml:space="preserve">Software Development Plan of the </w:t>
-            </w:r>
-            <w:proofErr w:type="spellStart"/>
-            <w:r>
-              <w:t>TicTacToe</w:t>
-            </w:r>
-            <w:proofErr w:type="spellEnd"/>
-            <w:r>
-              <w:t xml:space="preserve"> game, version 1.2.</w:t>
+              <w:t>Software Development Plan of the TicTacToe game, version 1.2.</w:t>
             </w:r>
           </w:p>
         </w:tc>
@@ -2026,13 +2074,13 @@
       <w:pPr>
         <w:pStyle w:val="Heading2"/>
       </w:pPr>
-      <w:bookmarkStart w:id="14" w:name="_Toc126126698"/>
-      <w:bookmarkStart w:id="15" w:name="_Toc381709607"/>
+      <w:bookmarkStart w:id="16" w:name="_Toc126126698"/>
+      <w:bookmarkStart w:id="17" w:name="_Toc256642109"/>
       <w:r>
         <w:t>Conventions</w:t>
       </w:r>
-      <w:bookmarkEnd w:id="14"/>
-      <w:bookmarkEnd w:id="15"/>
+      <w:bookmarkEnd w:id="16"/>
+      <w:bookmarkEnd w:id="17"/>
     </w:p>
     <w:p>
       <w:r>
@@ -2085,28 +2133,28 @@
       <w:pPr>
         <w:pStyle w:val="Heading1"/>
       </w:pPr>
-      <w:bookmarkStart w:id="16" w:name="_Toc209586371"/>
-      <w:bookmarkStart w:id="17" w:name="_Toc220952142"/>
-      <w:bookmarkStart w:id="18" w:name="_Toc106612450"/>
-      <w:bookmarkStart w:id="19" w:name="_Toc381709608"/>
+      <w:bookmarkStart w:id="18" w:name="_Toc209586371"/>
+      <w:bookmarkStart w:id="19" w:name="_Toc220952142"/>
+      <w:bookmarkStart w:id="20" w:name="_Toc106612450"/>
+      <w:bookmarkStart w:id="21" w:name="_Toc256642110"/>
       <w:r>
         <w:lastRenderedPageBreak/>
         <w:t>REQUIREMENTS</w:t>
       </w:r>
-      <w:bookmarkEnd w:id="16"/>
-      <w:bookmarkEnd w:id="17"/>
       <w:bookmarkEnd w:id="18"/>
       <w:bookmarkEnd w:id="19"/>
+      <w:bookmarkEnd w:id="20"/>
+      <w:bookmarkEnd w:id="21"/>
     </w:p>
     <w:p>
       <w:pPr>
         <w:pStyle w:val="Heading2"/>
       </w:pPr>
-      <w:bookmarkStart w:id="20" w:name="_Toc381709609"/>
+      <w:bookmarkStart w:id="22" w:name="_Toc256642111"/>
       <w:r>
         <w:t>User Requirements Specification</w:t>
       </w:r>
-      <w:bookmarkEnd w:id="20"/>
+      <w:bookmarkEnd w:id="22"/>
     </w:p>
     <w:p>
       <w:pPr>
@@ -2116,7 +2164,7 @@
         <w:t>SRS-REQ</w:t>
       </w:r>
       <w:r>
-        <w:t>-0</w:t>
+        <w:t>-1</w:t>
       </w:r>
       <w:r>
         <w:t>0</w:t>
@@ -2179,7 +2227,7 @@
         <w:t>-</w:t>
       </w:r>
       <w:r>
-        <w:t>0</w:t>
+        <w:t>1</w:t>
       </w:r>
       <w:r>
         <w:t>0</w:t>
@@ -2234,9 +2282,11 @@
       <w:pPr>
         <w:pStyle w:val="RequirementID"/>
       </w:pPr>
-      <w:bookmarkStart w:id="21" w:name="_Toc381709610"/>
-      <w:r>
-        <w:t>SRS-REQ-003 HOST</w:t>
+      <w:r>
+        <w:t>SRS-REQ-1</w:t>
+      </w:r>
+      <w:r>
+        <w:t>03 HOST</w:t>
       </w:r>
     </w:p>
     <w:p>
@@ -2285,13 +2335,14 @@
           <w:lang w:val="en-GB"/>
         </w:rPr>
       </w:pPr>
+      <w:bookmarkStart w:id="23" w:name="_Toc256642112"/>
       <w:r>
         <w:rPr>
           <w:lang w:val="en-GB"/>
         </w:rPr>
         <w:t>System Architecture</w:t>
       </w:r>
-      <w:bookmarkEnd w:id="21"/>
+      <w:bookmarkEnd w:id="23"/>
     </w:p>
     <w:p>
       <w:pPr>
@@ -2305,81 +2356,79 @@
           <w:rFonts w:eastAsia="Cambria"/>
           <w:lang w:eastAsia="en-US"/>
         </w:rPr>
-        <w:t xml:space="preserve">In the main screen, there are two buttons: “Local Game” and “Network Game”. When the user clicks the local game button, </w:t>
-      </w:r>
-      <w:proofErr w:type="spellStart"/>
+        <w:t>In the main screen, there are two buttons: “Local Game” and “Network Game”. When the user clicks the local game button, TicTacToe game shall start directly and two players shall be able to play on the same computer without any internet connection.</w:t>
+      </w:r>
       <w:r>
         <w:rPr>
           <w:rFonts w:eastAsia="Cambria"/>
           <w:lang w:eastAsia="en-US"/>
         </w:rPr>
-        <w:t>TicTacToe</w:t>
-      </w:r>
-      <w:proofErr w:type="spellEnd"/>
-      <w:r>
+        <w:t xml:space="preserve"> </w:t>
+      </w:r>
+    </w:p>
+    <w:p>
+      <w:pPr>
         <w:rPr>
           <w:rFonts w:eastAsia="Cambria"/>
           <w:lang w:eastAsia="en-US"/>
         </w:rPr>
-        <w:t xml:space="preserve"> game shall start directly and two players shall be able to play on the same computer without any internet connection.</w:t>
-      </w:r>
-      <w:r>
+      </w:pPr>
+    </w:p>
+    <w:p>
+      <w:pPr>
         <w:rPr>
           <w:rFonts w:eastAsia="Cambria"/>
           <w:lang w:eastAsia="en-US"/>
         </w:rPr>
-        <w:t xml:space="preserve"> </w:t>
-      </w:r>
-    </w:p>
-    <w:p>
-      <w:pPr>
+      </w:pPr>
+      <w:r>
         <w:rPr>
           <w:rFonts w:eastAsia="Cambria"/>
           <w:lang w:eastAsia="en-US"/>
         </w:rPr>
-      </w:pPr>
-    </w:p>
-    <w:p>
-      <w:pPr>
+        <w:t xml:space="preserve">If the user chooses “Network Game”, another screen with two buttons shall be displayed and labelled </w:t>
+      </w:r>
+      <w:r>
         <w:rPr>
           <w:rFonts w:eastAsia="Cambria"/>
           <w:lang w:eastAsia="en-US"/>
         </w:rPr>
-      </w:pPr>
+        <w:t>as:</w:t>
+      </w:r>
       <w:r>
         <w:rPr>
           <w:rFonts w:eastAsia="Cambria"/>
           <w:lang w:eastAsia="en-US"/>
         </w:rPr>
-        <w:t xml:space="preserve">If the user chooses “Network Game”, another screen with two buttons shall be displayed and labelled </w:t>
+        <w:t xml:space="preserve"> “Join a Game” and “Host a Game”. </w:t>
       </w:r>
       <w:r>
         <w:rPr>
           <w:rFonts w:eastAsia="Cambria"/>
           <w:lang w:eastAsia="en-US"/>
         </w:rPr>
-        <w:t>as:</w:t>
+        <w:t xml:space="preserve">If there is no internet connection, those buttons shall not be clickable. If the user chooses “Host a Game”, the game shall try to create a game over the network and wait for an opponent, until then the game shall be blocked in a screen with “Waiting for an opponent” message. If the user chooses “Join a Game”, there shall be a pop-up </w:t>
       </w:r>
       <w:r>
         <w:rPr>
           <w:rFonts w:eastAsia="Cambria"/>
           <w:lang w:eastAsia="en-US"/>
         </w:rPr>
-        <w:t xml:space="preserve"> “Join a Game” and “Host a Game”. </w:t>
+        <w:t>asking for the IP address</w:t>
       </w:r>
       <w:r>
         <w:rPr>
           <w:rFonts w:eastAsia="Cambria"/>
           <w:lang w:eastAsia="en-US"/>
         </w:rPr>
-        <w:t xml:space="preserve">If there is no internet connection, those buttons shall not be clickable. If the user chooses “Host a Game”, the game shall try to create a game over the network and wait for an opponent, until then the game shall be blocked in a screen with “Waiting for an opponent” message. If the user chooses “Join a Game”, there shall be a pop-up </w:t>
+        <w:t xml:space="preserve"> and port</w:t>
       </w:r>
       <w:r>
         <w:rPr>
           <w:rFonts w:eastAsia="Cambria"/>
           <w:lang w:eastAsia="en-US"/>
         </w:rPr>
-        <w:t>asking for the IP address of the host the user wishes to connect to.</w:t>
+        <w:t xml:space="preserve"> of the host the user wishes to connect to.</w:t>
       </w:r>
       <w:r>
         <w:rPr>
@@ -2393,69 +2442,65 @@
           <w:rFonts w:eastAsia="Cambria"/>
           <w:lang w:eastAsia="en-US"/>
         </w:rPr>
-        <w:t xml:space="preserve">If the connection is successful, both the host and the client shall be redirected to </w:t>
-      </w:r>
-      <w:proofErr w:type="spellStart"/>
-      <w:r>
+        <w:t>If the connection is successful, both the host and the client shall be redirected to TicTacToe screen.</w:t>
+      </w:r>
+    </w:p>
+    <w:p>
+      <w:pPr>
         <w:rPr>
           <w:rFonts w:eastAsia="Cambria"/>
           <w:lang w:eastAsia="en-US"/>
         </w:rPr>
-        <w:t>TicTacToe</w:t>
-      </w:r>
-      <w:proofErr w:type="spellEnd"/>
-      <w:r>
+      </w:pPr>
+    </w:p>
+    <w:p>
+      <w:pPr>
         <w:rPr>
           <w:rFonts w:eastAsia="Cambria"/>
           <w:lang w:eastAsia="en-US"/>
         </w:rPr>
-        <w:t xml:space="preserve"> screen.</w:t>
-      </w:r>
-    </w:p>
-    <w:p>
-      <w:pPr>
+      </w:pPr>
+      <w:r>
         <w:rPr>
           <w:rFonts w:eastAsia="Cambria"/>
           <w:lang w:eastAsia="en-US"/>
         </w:rPr>
-      </w:pPr>
-    </w:p>
-    <w:p>
-      <w:pPr>
+        <w:t>Finally, i</w:t>
+      </w:r>
+      <w:r>
         <w:rPr>
           <w:rFonts w:eastAsia="Cambria"/>
           <w:lang w:eastAsia="en-US"/>
         </w:rPr>
-      </w:pPr>
+        <w:t xml:space="preserve">n the TicTacToe screen, there are 9 buttons indicating where a mark should be put and a label that gives information about whose turn </w:t>
+      </w:r>
       <w:r>
         <w:rPr>
           <w:rFonts w:eastAsia="Cambria"/>
           <w:lang w:eastAsia="en-US"/>
         </w:rPr>
-        <w:t>Finally, i</w:t>
+        <w:t>it</w:t>
       </w:r>
       <w:r>
         <w:rPr>
           <w:rFonts w:eastAsia="Cambria"/>
           <w:lang w:eastAsia="en-US"/>
         </w:rPr>
-        <w:t xml:space="preserve">n the </w:t>
-      </w:r>
-      <w:proofErr w:type="spellStart"/>
+        <w:t xml:space="preserve"> currently</w:t>
+      </w:r>
       <w:r>
         <w:rPr>
           <w:rFonts w:eastAsia="Cambria"/>
           <w:lang w:eastAsia="en-US"/>
         </w:rPr>
-        <w:t>TicTacToe</w:t>
-      </w:r>
-      <w:proofErr w:type="spellEnd"/>
+        <w:t xml:space="preserve"> is</w:t>
+      </w:r>
       <w:r>
         <w:rPr>
           <w:rFonts w:eastAsia="Cambria"/>
           <w:lang w:eastAsia="en-US"/>
         </w:rPr>
-        <w:t xml:space="preserve"> screen, there are 9 buttons indicating where a mark should be put and a label that gives information about whose turn is it currently. </w:t>
+        <w:t xml:space="preserve">. </w:t>
       </w:r>
       <w:r>
         <w:rPr>
@@ -2476,85 +2521,64 @@
           <w:rFonts w:eastAsia="Cambria"/>
           <w:lang w:eastAsia="en-US"/>
         </w:rPr>
-        <w:t>either</w:t>
+        <w:t xml:space="preserve">the game is </w:t>
       </w:r>
       <w:r>
         <w:rPr>
           <w:rFonts w:eastAsia="Cambria"/>
           <w:lang w:eastAsia="en-US"/>
         </w:rPr>
-        <w:t xml:space="preserve"> it is available </w:t>
+        <w:t>over.</w:t>
       </w:r>
       <w:r>
         <w:rPr>
           <w:rFonts w:eastAsia="Cambria"/>
           <w:lang w:eastAsia="en-US"/>
         </w:rPr>
-        <w:t xml:space="preserve">or </w:t>
+        <w:t xml:space="preserve"> </w:t>
       </w:r>
       <w:r>
         <w:rPr>
           <w:rFonts w:eastAsia="Cambria"/>
           <w:lang w:eastAsia="en-US"/>
         </w:rPr>
-        <w:t xml:space="preserve">the game is </w:t>
+        <w:t xml:space="preserve">If the game is over, the players shall get a pop-up message </w:t>
       </w:r>
       <w:r>
         <w:rPr>
           <w:rFonts w:eastAsia="Cambria"/>
           <w:lang w:eastAsia="en-US"/>
         </w:rPr>
-        <w:t>over.</w:t>
+        <w:t>announcing</w:t>
       </w:r>
       <w:r>
         <w:rPr>
           <w:rFonts w:eastAsia="Cambria"/>
           <w:lang w:eastAsia="en-US"/>
         </w:rPr>
-        <w:t xml:space="preserve"> </w:t>
+        <w:t xml:space="preserve"> the winner</w:t>
       </w:r>
       <w:r>
         <w:rPr>
           <w:rFonts w:eastAsia="Cambria"/>
           <w:lang w:eastAsia="en-US"/>
         </w:rPr>
-        <w:t xml:space="preserve">If the game is over, the players shall get a pop-up message </w:t>
+        <w:t xml:space="preserve"> and they shall be redirected to the main screen</w:t>
       </w:r>
       <w:r>
         <w:rPr>
           <w:rFonts w:eastAsia="Cambria"/>
           <w:lang w:eastAsia="en-US"/>
         </w:rPr>
-        <w:t>announcing</w:t>
-      </w:r>
-      <w:r>
+        <w:t xml:space="preserve">. </w:t>
+      </w:r>
+    </w:p>
+    <w:p>
+      <w:pPr>
         <w:rPr>
           <w:rFonts w:eastAsia="Cambria"/>
           <w:lang w:eastAsia="en-US"/>
         </w:rPr>
-        <w:t xml:space="preserve"> the winner</w:t>
-      </w:r>
-      <w:r>
-        <w:rPr>
-          <w:rFonts w:eastAsia="Cambria"/>
-          <w:lang w:eastAsia="en-US"/>
-        </w:rPr>
-        <w:t xml:space="preserve"> and they shall be redirected to the main screen</w:t>
-      </w:r>
-      <w:r>
-        <w:rPr>
-          <w:rFonts w:eastAsia="Cambria"/>
-          <w:lang w:eastAsia="en-US"/>
-        </w:rPr>
-        <w:t xml:space="preserve">. </w:t>
-      </w:r>
-    </w:p>
-    <w:p>
-      <w:pPr>
-        <w:rPr>
-          <w:rFonts w:eastAsia="Cambria"/>
-          <w:lang w:eastAsia="en-US"/>
-        </w:rPr>
       </w:pPr>
     </w:p>
     <w:p>
@@ -2564,7 +2588,7 @@
           <w:lang w:val="en-GB"/>
         </w:rPr>
       </w:pPr>
-      <w:bookmarkStart w:id="22" w:name="_Toc381709611"/>
+      <w:bookmarkStart w:id="24" w:name="_Toc256642113"/>
       <w:r>
         <w:rPr>
           <w:lang w:val="en-GB"/>
@@ -2572,7 +2596,7 @@
         <w:lastRenderedPageBreak/>
         <w:t>Use Cases and Usage Scenarios</w:t>
       </w:r>
-      <w:bookmarkEnd w:id="22"/>
+      <w:bookmarkEnd w:id="24"/>
     </w:p>
     <w:p>
       <w:pPr>
@@ -2583,7 +2607,7 @@
       <w:r>
         <w:rPr>
           <w:noProof/>
-          <w:lang w:val="tr-TR" w:eastAsia="tr-TR"/>
+          <w:lang w:eastAsia="en-US"/>
         </w:rPr>
         <w:drawing>
           <wp:inline distT="0" distB="0" distL="0" distR="0" wp14:anchorId="78919272" wp14:editId="5631197E">
@@ -2642,30 +2666,30 @@
           <w:lang w:val="en-GB"/>
         </w:rPr>
       </w:pPr>
-      <w:bookmarkStart w:id="23" w:name="_Toc511458447"/>
-      <w:bookmarkStart w:id="24" w:name="_Toc527540666"/>
-      <w:bookmarkStart w:id="25" w:name="_Toc209586374"/>
-      <w:bookmarkStart w:id="26" w:name="_Toc220952145"/>
-      <w:bookmarkStart w:id="27" w:name="_Toc106612453"/>
-      <w:bookmarkStart w:id="28" w:name="_Toc381709612"/>
+      <w:bookmarkStart w:id="25" w:name="_Toc511458447"/>
+      <w:bookmarkStart w:id="26" w:name="_Toc527540666"/>
+      <w:bookmarkStart w:id="27" w:name="_Toc209586374"/>
+      <w:bookmarkStart w:id="28" w:name="_Toc220952145"/>
+      <w:bookmarkStart w:id="29" w:name="_Toc106612453"/>
+      <w:bookmarkStart w:id="30" w:name="_Toc256642114"/>
       <w:r>
         <w:rPr>
           <w:lang w:val="en-GB"/>
         </w:rPr>
         <w:t>S</w:t>
       </w:r>
-      <w:bookmarkEnd w:id="23"/>
-      <w:bookmarkEnd w:id="24"/>
       <w:bookmarkEnd w:id="25"/>
       <w:bookmarkEnd w:id="26"/>
       <w:bookmarkEnd w:id="27"/>
+      <w:bookmarkEnd w:id="28"/>
+      <w:bookmarkEnd w:id="29"/>
       <w:r>
         <w:rPr>
           <w:lang w:val="en-GB"/>
         </w:rPr>
         <w:t>ystem Requirements Specification</w:t>
       </w:r>
-      <w:bookmarkEnd w:id="28"/>
+      <w:bookmarkEnd w:id="30"/>
     </w:p>
     <w:p>
       <w:pPr>
@@ -2916,10 +2940,7 @@
         <w:t>SRS-</w:t>
       </w:r>
       <w:r>
-        <w:t>REQ-00</w:t>
-      </w:r>
-      <w:r>
-        <w:t>3</w:t>
+        <w:t>REQ-003</w:t>
       </w:r>
     </w:p>
     <w:p>
@@ -3007,10 +3028,7 @@
         <w:t>SRS-</w:t>
       </w:r>
       <w:r>
-        <w:t>REQ-00</w:t>
-      </w:r>
-      <w:r>
-        <w:t>4</w:t>
+        <w:t>REQ-004</w:t>
       </w:r>
     </w:p>
     <w:p>
@@ -3070,10 +3088,7 @@
         <w:t>SRS-</w:t>
       </w:r>
       <w:r>
-        <w:t>REQ-00</w:t>
-      </w:r>
-      <w:r>
-        <w:t>5</w:t>
+        <w:t>REQ-005</w:t>
       </w:r>
     </w:p>
     <w:p>
@@ -3154,8 +3169,6 @@
           <w:lang w:eastAsia="en-US"/>
         </w:rPr>
       </w:pPr>
-      <w:bookmarkStart w:id="29" w:name="_GoBack"/>
-      <w:bookmarkEnd w:id="29"/>
     </w:p>
     <w:p>
       <w:pPr>
@@ -3166,10 +3179,7 @@
         <w:t>SRS-</w:t>
       </w:r>
       <w:r>
-        <w:t>REQ-00</w:t>
-      </w:r>
-      <w:r>
-        <w:t>6</w:t>
+        <w:t>REQ-006</w:t>
       </w:r>
     </w:p>
     <w:p>
@@ -3185,28 +3195,7 @@
         <w:pStyle w:val="Requirement"/>
       </w:pPr>
       <w:r>
-        <w:t>In the network mode, every action of the player shall be sent to the server through the network</w:t>
-      </w:r>
-      <w:r>
-        <w:t xml:space="preserve"> and the </w:t>
-      </w:r>
-      <w:r>
-        <w:t>server shall process the action</w:t>
-      </w:r>
-      <w:r>
-        <w:t xml:space="preserve"> according to the game rules</w:t>
-      </w:r>
-      <w:r>
-        <w:t xml:space="preserve"> mentioned above</w:t>
-      </w:r>
-      <w:r>
-        <w:t>. After processing, the result</w:t>
-      </w:r>
-      <w:r>
-        <w:t xml:space="preserve"> shall be broadcasted to the players by the server</w:t>
-      </w:r>
-      <w:r>
-        <w:t xml:space="preserve">. </w:t>
+        <w:t xml:space="preserve">In the network mode, every action of the player shall be sent to the server through the network. </w:t>
       </w:r>
     </w:p>
     <w:p>
@@ -3225,13 +3214,6 @@
     <w:p>
       <w:pPr>
         <w:pStyle w:val="RequirementEnd"/>
-      </w:pPr>
-    </w:p>
-    <w:p>
-      <w:pPr>
-        <w:rPr>
-          <w:lang w:eastAsia="en-US"/>
-        </w:rPr>
       </w:pPr>
     </w:p>
     <w:p>
@@ -3289,12 +3271,8 @@
       </w:pPr>
     </w:p>
     <w:sectPr>
-      <w:headerReference w:type="even" r:id="rId9"/>
-      <w:headerReference w:type="default" r:id="rId10"/>
-      <w:footerReference w:type="even" r:id="rId11"/>
-      <w:footerReference w:type="default" r:id="rId12"/>
-      <w:headerReference w:type="first" r:id="rId13"/>
-      <w:footerReference w:type="first" r:id="rId14"/>
+      <w:headerReference w:type="default" r:id="rId9"/>
+      <w:footerReference w:type="default" r:id="rId10"/>
       <w:pgSz w:w="11900" w:h="16840"/>
       <w:pgMar w:top="1418" w:right="1418" w:bottom="1418" w:left="1418" w:header="709" w:footer="709" w:gutter="0"/>
       <w:cols w:space="708"/>
@@ -3304,7 +3282,7 @@
 </file>
 
 <file path=word/endnotes.xml><?xml version="1.0" encoding="utf-8"?>
-<w:endnotes xmlns:wpc="http://schemas.microsoft.com/office/word/2010/wordprocessingCanvas" xmlns:mc="http://schemas.openxmlformats.org/markup-compatibility/2006" xmlns:o="urn:schemas-microsoft-com:office:office" xmlns:r="http://schemas.openxmlformats.org/officeDocument/2006/relationships" xmlns:m="http://schemas.openxmlformats.org/officeDocument/2006/math" xmlns:v="urn:schemas-microsoft-com:vml" xmlns:wp14="http://schemas.microsoft.com/office/word/2010/wordprocessingDrawing" xmlns:wp="http://schemas.openxmlformats.org/drawingml/2006/wordprocessingDrawing" xmlns:w10="urn:schemas-microsoft-com:office:word" xmlns:w="http://schemas.openxmlformats.org/wordprocessingml/2006/main" xmlns:w14="http://schemas.microsoft.com/office/word/2010/wordml" xmlns:wpg="http://schemas.microsoft.com/office/word/2010/wordprocessingGroup" xmlns:wpi="http://schemas.microsoft.com/office/word/2010/wordprocessingInk" xmlns:wne="http://schemas.microsoft.com/office/word/2006/wordml" xmlns:wps="http://schemas.microsoft.com/office/word/2010/wordprocessingShape" mc:Ignorable="w14 wp14">
+<w:endnotes xmlns:wpc="http://schemas.microsoft.com/office/word/2010/wordprocessingCanvas" xmlns:mo="http://schemas.microsoft.com/office/mac/office/2008/main" xmlns:mc="http://schemas.openxmlformats.org/markup-compatibility/2006" xmlns:mv="urn:schemas-microsoft-com:mac:vml" xmlns:o="urn:schemas-microsoft-com:office:office" xmlns:r="http://schemas.openxmlformats.org/officeDocument/2006/relationships" xmlns:m="http://schemas.openxmlformats.org/officeDocument/2006/math" xmlns:v="urn:schemas-microsoft-com:vml" xmlns:wp14="http://schemas.microsoft.com/office/word/2010/wordprocessingDrawing" xmlns:wp="http://schemas.openxmlformats.org/drawingml/2006/wordprocessingDrawing" xmlns:w10="urn:schemas-microsoft-com:office:word" xmlns:w="http://schemas.openxmlformats.org/wordprocessingml/2006/main" xmlns:w14="http://schemas.microsoft.com/office/word/2010/wordml" xmlns:wpg="http://schemas.microsoft.com/office/word/2010/wordprocessingGroup" xmlns:wpi="http://schemas.microsoft.com/office/word/2010/wordprocessingInk" xmlns:wne="http://schemas.microsoft.com/office/word/2006/wordml" xmlns:wps="http://schemas.microsoft.com/office/word/2010/wordprocessingShape" mc:Ignorable="w14 wp14">
   <w:endnote w:type="separator" w:id="-1">
     <w:p>
       <w:r>
@@ -3323,17 +3301,7 @@
 </file>
 
 <file path=word/footer1.xml><?xml version="1.0" encoding="utf-8"?>
-<w:ftr xmlns:wpc="http://schemas.microsoft.com/office/word/2010/wordprocessingCanvas" xmlns:mc="http://schemas.openxmlformats.org/markup-compatibility/2006" xmlns:o="urn:schemas-microsoft-com:office:office" xmlns:r="http://schemas.openxmlformats.org/officeDocument/2006/relationships" xmlns:m="http://schemas.openxmlformats.org/officeDocument/2006/math" xmlns:v="urn:schemas-microsoft-com:vml" xmlns:wp14="http://schemas.microsoft.com/office/word/2010/wordprocessingDrawing" xmlns:wp="http://schemas.openxmlformats.org/drawingml/2006/wordprocessingDrawing" xmlns:w10="urn:schemas-microsoft-com:office:word" xmlns:w="http://schemas.openxmlformats.org/wordprocessingml/2006/main" xmlns:w14="http://schemas.microsoft.com/office/word/2010/wordml" xmlns:wpg="http://schemas.microsoft.com/office/word/2010/wordprocessingGroup" xmlns:wpi="http://schemas.microsoft.com/office/word/2010/wordprocessingInk" xmlns:wne="http://schemas.microsoft.com/office/word/2006/wordml" xmlns:wps="http://schemas.microsoft.com/office/word/2010/wordprocessingShape" mc:Ignorable="w14 wp14">
-  <w:p>
-    <w:pPr>
-      <w:pStyle w:val="Footer"/>
-    </w:pPr>
-  </w:p>
-</w:ftr>
-</file>
-
-<file path=word/footer2.xml><?xml version="1.0" encoding="utf-8"?>
-<w:ftr xmlns:wpc="http://schemas.microsoft.com/office/word/2010/wordprocessingCanvas" xmlns:mc="http://schemas.openxmlformats.org/markup-compatibility/2006" xmlns:o="urn:schemas-microsoft-com:office:office" xmlns:r="http://schemas.openxmlformats.org/officeDocument/2006/relationships" xmlns:m="http://schemas.openxmlformats.org/officeDocument/2006/math" xmlns:v="urn:schemas-microsoft-com:vml" xmlns:wp14="http://schemas.microsoft.com/office/word/2010/wordprocessingDrawing" xmlns:wp="http://schemas.openxmlformats.org/drawingml/2006/wordprocessingDrawing" xmlns:w10="urn:schemas-microsoft-com:office:word" xmlns:w="http://schemas.openxmlformats.org/wordprocessingml/2006/main" xmlns:w14="http://schemas.microsoft.com/office/word/2010/wordml" xmlns:wpg="http://schemas.microsoft.com/office/word/2010/wordprocessingGroup" xmlns:wpi="http://schemas.microsoft.com/office/word/2010/wordprocessingInk" xmlns:wne="http://schemas.microsoft.com/office/word/2006/wordml" xmlns:wps="http://schemas.microsoft.com/office/word/2010/wordprocessingShape" mc:Ignorable="w14 wp14">
+<w:ftr xmlns:wpc="http://schemas.microsoft.com/office/word/2010/wordprocessingCanvas" xmlns:mo="http://schemas.microsoft.com/office/mac/office/2008/main" xmlns:mc="http://schemas.openxmlformats.org/markup-compatibility/2006" xmlns:mv="urn:schemas-microsoft-com:mac:vml" xmlns:o="urn:schemas-microsoft-com:office:office" xmlns:r="http://schemas.openxmlformats.org/officeDocument/2006/relationships" xmlns:m="http://schemas.openxmlformats.org/officeDocument/2006/math" xmlns:v="urn:schemas-microsoft-com:vml" xmlns:wp14="http://schemas.microsoft.com/office/word/2010/wordprocessingDrawing" xmlns:wp="http://schemas.openxmlformats.org/drawingml/2006/wordprocessingDrawing" xmlns:w10="urn:schemas-microsoft-com:office:word" xmlns:w="http://schemas.openxmlformats.org/wordprocessingml/2006/main" xmlns:w14="http://schemas.microsoft.com/office/word/2010/wordml" xmlns:wpg="http://schemas.microsoft.com/office/word/2010/wordprocessingGroup" xmlns:wpi="http://schemas.microsoft.com/office/word/2010/wordprocessingInk" xmlns:wne="http://schemas.microsoft.com/office/word/2006/wordml" xmlns:wps="http://schemas.microsoft.com/office/word/2010/wordprocessingShape" mc:Ignorable="w14 wp14">
   <w:p>
     <w:pPr>
       <w:jc w:val="center"/>
@@ -3341,19 +3309,11 @@
         <w:sz w:val="16"/>
       </w:rPr>
     </w:pPr>
-    <w:proofErr w:type="spellStart"/>
     <w:r>
       <w:rPr>
         <w:sz w:val="16"/>
       </w:rPr>
-      <w:t>Özyeğin</w:t>
-    </w:r>
-    <w:proofErr w:type="spellEnd"/>
-    <w:r>
-      <w:rPr>
-        <w:sz w:val="16"/>
-      </w:rPr>
-      <w:t xml:space="preserve"> University: School of Engineering</w:t>
+      <w:t>Özyeğin University: School of Engineering</w:t>
     </w:r>
   </w:p>
   <w:p>
@@ -3381,38 +3341,14 @@
       <w:rPr>
         <w:sz w:val="16"/>
       </w:rPr>
-      <w:t xml:space="preserve">(Template by </w:t>
-    </w:r>
-    <w:proofErr w:type="spellStart"/>
-    <w:r>
-      <w:rPr>
-        <w:sz w:val="16"/>
-      </w:rPr>
-      <w:t>Cyrille</w:t>
-    </w:r>
-    <w:proofErr w:type="spellEnd"/>
-    <w:r>
-      <w:rPr>
-        <w:sz w:val="16"/>
-      </w:rPr>
-      <w:t xml:space="preserve"> Michaud)</w:t>
+      <w:t>(Template by Cyrille Michaud)</w:t>
     </w:r>
   </w:p>
 </w:ftr>
 </file>
 
-<file path=word/footer3.xml><?xml version="1.0" encoding="utf-8"?>
-<w:ftr xmlns:wpc="http://schemas.microsoft.com/office/word/2010/wordprocessingCanvas" xmlns:mc="http://schemas.openxmlformats.org/markup-compatibility/2006" xmlns:o="urn:schemas-microsoft-com:office:office" xmlns:r="http://schemas.openxmlformats.org/officeDocument/2006/relationships" xmlns:m="http://schemas.openxmlformats.org/officeDocument/2006/math" xmlns:v="urn:schemas-microsoft-com:vml" xmlns:wp14="http://schemas.microsoft.com/office/word/2010/wordprocessingDrawing" xmlns:wp="http://schemas.openxmlformats.org/drawingml/2006/wordprocessingDrawing" xmlns:w10="urn:schemas-microsoft-com:office:word" xmlns:w="http://schemas.openxmlformats.org/wordprocessingml/2006/main" xmlns:w14="http://schemas.microsoft.com/office/word/2010/wordml" xmlns:wpg="http://schemas.microsoft.com/office/word/2010/wordprocessingGroup" xmlns:wpi="http://schemas.microsoft.com/office/word/2010/wordprocessingInk" xmlns:wne="http://schemas.microsoft.com/office/word/2006/wordml" xmlns:wps="http://schemas.microsoft.com/office/word/2010/wordprocessingShape" mc:Ignorable="w14 wp14">
-  <w:p>
-    <w:pPr>
-      <w:pStyle w:val="Footer"/>
-    </w:pPr>
-  </w:p>
-</w:ftr>
-</file>
-
 <file path=word/footnotes.xml><?xml version="1.0" encoding="utf-8"?>
-<w:footnotes xmlns:wpc="http://schemas.microsoft.com/office/word/2010/wordprocessingCanvas" xmlns:mc="http://schemas.openxmlformats.org/markup-compatibility/2006" xmlns:o="urn:schemas-microsoft-com:office:office" xmlns:r="http://schemas.openxmlformats.org/officeDocument/2006/relationships" xmlns:m="http://schemas.openxmlformats.org/officeDocument/2006/math" xmlns:v="urn:schemas-microsoft-com:vml" xmlns:wp14="http://schemas.microsoft.com/office/word/2010/wordprocessingDrawing" xmlns:wp="http://schemas.openxmlformats.org/drawingml/2006/wordprocessingDrawing" xmlns:w10="urn:schemas-microsoft-com:office:word" xmlns:w="http://schemas.openxmlformats.org/wordprocessingml/2006/main" xmlns:w14="http://schemas.microsoft.com/office/word/2010/wordml" xmlns:wpg="http://schemas.microsoft.com/office/word/2010/wordprocessingGroup" xmlns:wpi="http://schemas.microsoft.com/office/word/2010/wordprocessingInk" xmlns:wne="http://schemas.microsoft.com/office/word/2006/wordml" xmlns:wps="http://schemas.microsoft.com/office/word/2010/wordprocessingShape" mc:Ignorable="w14 wp14">
+<w:footnotes xmlns:wpc="http://schemas.microsoft.com/office/word/2010/wordprocessingCanvas" xmlns:mo="http://schemas.microsoft.com/office/mac/office/2008/main" xmlns:mc="http://schemas.openxmlformats.org/markup-compatibility/2006" xmlns:mv="urn:schemas-microsoft-com:mac:vml" xmlns:o="urn:schemas-microsoft-com:office:office" xmlns:r="http://schemas.openxmlformats.org/officeDocument/2006/relationships" xmlns:m="http://schemas.openxmlformats.org/officeDocument/2006/math" xmlns:v="urn:schemas-microsoft-com:vml" xmlns:wp14="http://schemas.microsoft.com/office/word/2010/wordprocessingDrawing" xmlns:wp="http://schemas.openxmlformats.org/drawingml/2006/wordprocessingDrawing" xmlns:w10="urn:schemas-microsoft-com:office:word" xmlns:w="http://schemas.openxmlformats.org/wordprocessingml/2006/main" xmlns:w14="http://schemas.microsoft.com/office/word/2010/wordml" xmlns:wpg="http://schemas.microsoft.com/office/word/2010/wordprocessingGroup" xmlns:wpi="http://schemas.microsoft.com/office/word/2010/wordprocessingInk" xmlns:wne="http://schemas.microsoft.com/office/word/2006/wordml" xmlns:wps="http://schemas.microsoft.com/office/word/2010/wordprocessingShape" mc:Ignorable="w14 wp14">
   <w:footnote w:type="separator" w:id="-1">
     <w:p>
       <w:r>
@@ -3431,17 +3367,7 @@
 </file>
 
 <file path=word/header1.xml><?xml version="1.0" encoding="utf-8"?>
-<w:hdr xmlns:wpc="http://schemas.microsoft.com/office/word/2010/wordprocessingCanvas" xmlns:mc="http://schemas.openxmlformats.org/markup-compatibility/2006" xmlns:o="urn:schemas-microsoft-com:office:office" xmlns:r="http://schemas.openxmlformats.org/officeDocument/2006/relationships" xmlns:m="http://schemas.openxmlformats.org/officeDocument/2006/math" xmlns:v="urn:schemas-microsoft-com:vml" xmlns:wp14="http://schemas.microsoft.com/office/word/2010/wordprocessingDrawing" xmlns:wp="http://schemas.openxmlformats.org/drawingml/2006/wordprocessingDrawing" xmlns:w10="urn:schemas-microsoft-com:office:word" xmlns:w="http://schemas.openxmlformats.org/wordprocessingml/2006/main" xmlns:w14="http://schemas.microsoft.com/office/word/2010/wordml" xmlns:wpg="http://schemas.microsoft.com/office/word/2010/wordprocessingGroup" xmlns:wpi="http://schemas.microsoft.com/office/word/2010/wordprocessingInk" xmlns:wne="http://schemas.microsoft.com/office/word/2006/wordml" xmlns:wps="http://schemas.microsoft.com/office/word/2010/wordprocessingShape" mc:Ignorable="w14 wp14">
-  <w:p>
-    <w:pPr>
-      <w:pStyle w:val="Header"/>
-    </w:pPr>
-  </w:p>
-</w:hdr>
-</file>
-
-<file path=word/header2.xml><?xml version="1.0" encoding="utf-8"?>
-<w:hdr xmlns:wpc="http://schemas.microsoft.com/office/word/2010/wordprocessingCanvas" xmlns:mc="http://schemas.openxmlformats.org/markup-compatibility/2006" xmlns:o="urn:schemas-microsoft-com:office:office" xmlns:r="http://schemas.openxmlformats.org/officeDocument/2006/relationships" xmlns:m="http://schemas.openxmlformats.org/officeDocument/2006/math" xmlns:v="urn:schemas-microsoft-com:vml" xmlns:wp14="http://schemas.microsoft.com/office/word/2010/wordprocessingDrawing" xmlns:wp="http://schemas.openxmlformats.org/drawingml/2006/wordprocessingDrawing" xmlns:w10="urn:schemas-microsoft-com:office:word" xmlns:w="http://schemas.openxmlformats.org/wordprocessingml/2006/main" xmlns:w14="http://schemas.microsoft.com/office/word/2010/wordml" xmlns:wpg="http://schemas.microsoft.com/office/word/2010/wordprocessingGroup" xmlns:wpi="http://schemas.microsoft.com/office/word/2010/wordprocessingInk" xmlns:wne="http://schemas.microsoft.com/office/word/2006/wordml" xmlns:wps="http://schemas.microsoft.com/office/word/2010/wordprocessingShape" mc:Ignorable="w14 wp14">
+<w:hdr xmlns:wpc="http://schemas.microsoft.com/office/word/2010/wordprocessingCanvas" xmlns:mo="http://schemas.microsoft.com/office/mac/office/2008/main" xmlns:mc="http://schemas.openxmlformats.org/markup-compatibility/2006" xmlns:mv="urn:schemas-microsoft-com:mac:vml" xmlns:o="urn:schemas-microsoft-com:office:office" xmlns:r="http://schemas.openxmlformats.org/officeDocument/2006/relationships" xmlns:m="http://schemas.openxmlformats.org/officeDocument/2006/math" xmlns:v="urn:schemas-microsoft-com:vml" xmlns:wp14="http://schemas.microsoft.com/office/word/2010/wordprocessingDrawing" xmlns:wp="http://schemas.openxmlformats.org/drawingml/2006/wordprocessingDrawing" xmlns:w10="urn:schemas-microsoft-com:office:word" xmlns:w="http://schemas.openxmlformats.org/wordprocessingml/2006/main" xmlns:w14="http://schemas.microsoft.com/office/word/2010/wordml" xmlns:wpg="http://schemas.microsoft.com/office/word/2010/wordprocessingGroup" xmlns:wpi="http://schemas.microsoft.com/office/word/2010/wordprocessingInk" xmlns:wne="http://schemas.microsoft.com/office/word/2006/wordml" xmlns:wps="http://schemas.microsoft.com/office/word/2010/wordprocessingShape" mc:Ignorable="w14 wp14">
   <w:tbl>
     <w:tblPr>
       <w:tblW w:w="9356" w:type="dxa"/>
@@ -3494,21 +3420,7 @@
             <w:rPr>
               <w:b/>
             </w:rPr>
-            <w:t xml:space="preserve"> of the </w:t>
-          </w:r>
-          <w:proofErr w:type="spellStart"/>
-          <w:r>
-            <w:rPr>
-              <w:b/>
-            </w:rPr>
-            <w:t>TicTacToe</w:t>
-          </w:r>
-          <w:proofErr w:type="spellEnd"/>
-          <w:r>
-            <w:rPr>
-              <w:b/>
-            </w:rPr>
-            <w:t xml:space="preserve"> game</w:t>
+            <w:t xml:space="preserve"> of the TicTacToe game</w:t>
           </w:r>
         </w:p>
       </w:tc>
@@ -3575,6 +3487,13 @@
             </w:rPr>
             <w:t>4</w:t>
           </w:r>
+          <w:r>
+            <w:rPr>
+              <w:b/>
+              <w:color w:val="C0C0C0"/>
+            </w:rPr>
+            <w:t>.1</w:t>
+          </w:r>
         </w:p>
       </w:tc>
       <w:tc>
@@ -3635,7 +3554,7 @@
               <w:noProof/>
               <w:snapToGrid w:val="0"/>
             </w:rPr>
-            <w:t>6</w:t>
+            <w:t>1</w:t>
           </w:r>
           <w:r>
             <w:rPr>
@@ -3709,18 +3628,8 @@
 </w:hdr>
 </file>
 
-<file path=word/header3.xml><?xml version="1.0" encoding="utf-8"?>
-<w:hdr xmlns:wpc="http://schemas.microsoft.com/office/word/2010/wordprocessingCanvas" xmlns:mc="http://schemas.openxmlformats.org/markup-compatibility/2006" xmlns:o="urn:schemas-microsoft-com:office:office" xmlns:r="http://schemas.openxmlformats.org/officeDocument/2006/relationships" xmlns:m="http://schemas.openxmlformats.org/officeDocument/2006/math" xmlns:v="urn:schemas-microsoft-com:vml" xmlns:wp14="http://schemas.microsoft.com/office/word/2010/wordprocessingDrawing" xmlns:wp="http://schemas.openxmlformats.org/drawingml/2006/wordprocessingDrawing" xmlns:w10="urn:schemas-microsoft-com:office:word" xmlns:w="http://schemas.openxmlformats.org/wordprocessingml/2006/main" xmlns:w14="http://schemas.microsoft.com/office/word/2010/wordml" xmlns:wpg="http://schemas.microsoft.com/office/word/2010/wordprocessingGroup" xmlns:wpi="http://schemas.microsoft.com/office/word/2010/wordprocessingInk" xmlns:wne="http://schemas.microsoft.com/office/word/2006/wordml" xmlns:wps="http://schemas.microsoft.com/office/word/2010/wordprocessingShape" mc:Ignorable="w14 wp14">
-  <w:p>
-    <w:pPr>
-      <w:pStyle w:val="Header"/>
-    </w:pPr>
-  </w:p>
-</w:hdr>
-</file>
-
 <file path=word/numbering.xml><?xml version="1.0" encoding="utf-8"?>
-<w:numbering xmlns:wpc="http://schemas.microsoft.com/office/word/2010/wordprocessingCanvas" xmlns:mc="http://schemas.openxmlformats.org/markup-compatibility/2006" xmlns:o="urn:schemas-microsoft-com:office:office" xmlns:r="http://schemas.openxmlformats.org/officeDocument/2006/relationships" xmlns:m="http://schemas.openxmlformats.org/officeDocument/2006/math" xmlns:v="urn:schemas-microsoft-com:vml" xmlns:wp14="http://schemas.microsoft.com/office/word/2010/wordprocessingDrawing" xmlns:wp="http://schemas.openxmlformats.org/drawingml/2006/wordprocessingDrawing" xmlns:w10="urn:schemas-microsoft-com:office:word" xmlns:w="http://schemas.openxmlformats.org/wordprocessingml/2006/main" xmlns:w14="http://schemas.microsoft.com/office/word/2010/wordml" xmlns:wpg="http://schemas.microsoft.com/office/word/2010/wordprocessingGroup" xmlns:wpi="http://schemas.microsoft.com/office/word/2010/wordprocessingInk" xmlns:wne="http://schemas.microsoft.com/office/word/2006/wordml" xmlns:wps="http://schemas.microsoft.com/office/word/2010/wordprocessingShape" mc:Ignorable="w14 wp14">
+<w:numbering xmlns:wpc="http://schemas.microsoft.com/office/word/2010/wordprocessingCanvas" xmlns:mo="http://schemas.microsoft.com/office/mac/office/2008/main" xmlns:mc="http://schemas.openxmlformats.org/markup-compatibility/2006" xmlns:mv="urn:schemas-microsoft-com:mac:vml" xmlns:o="urn:schemas-microsoft-com:office:office" xmlns:r="http://schemas.openxmlformats.org/officeDocument/2006/relationships" xmlns:m="http://schemas.openxmlformats.org/officeDocument/2006/math" xmlns:v="urn:schemas-microsoft-com:vml" xmlns:wp14="http://schemas.microsoft.com/office/word/2010/wordprocessingDrawing" xmlns:wp="http://schemas.openxmlformats.org/drawingml/2006/wordprocessingDrawing" xmlns:w10="urn:schemas-microsoft-com:office:word" xmlns:w="http://schemas.openxmlformats.org/wordprocessingml/2006/main" xmlns:w14="http://schemas.microsoft.com/office/word/2010/wordml" xmlns:wpg="http://schemas.microsoft.com/office/word/2010/wordprocessingGroup" xmlns:wpi="http://schemas.microsoft.com/office/word/2010/wordprocessingInk" xmlns:wne="http://schemas.microsoft.com/office/word/2006/wordml" xmlns:wps="http://schemas.microsoft.com/office/word/2010/wordprocessingShape" mc:Ignorable="w14 wp14">
   <w:abstractNum w:abstractNumId="0">
     <w:nsid w:val="FFFFFF1D"/>
     <w:multiLevelType w:val="multilevel"/>
@@ -8810,7 +8719,7 @@
     </w:rPrDefault>
     <w:pPrDefault/>
   </w:docDefaults>
-  <w:latentStyles w:defLockedState="0" w:defUIPriority="0" w:defSemiHidden="0" w:defUnhideWhenUsed="0" w:defQFormat="0" w:count="267">
+  <w:latentStyles w:defLockedState="0" w:defUIPriority="0" w:defSemiHidden="0" w:defUnhideWhenUsed="0" w:defQFormat="0" w:count="276">
     <w:lsdException w:name="Normal" w:qFormat="1"/>
     <w:lsdException w:name="heading 1" w:qFormat="1"/>
     <w:lsdException w:name="heading 2" w:qFormat="1"/>
@@ -9589,7 +9498,7 @@
 </file>
 
 <file path=word/stylesWithEffects.xml><?xml version="1.0" encoding="utf-8"?>
-<w:styles xmlns:wpc="http://schemas.microsoft.com/office/word/2010/wordprocessingCanvas" xmlns:mc="http://schemas.openxmlformats.org/markup-compatibility/2006" xmlns:o="urn:schemas-microsoft-com:office:office" xmlns:r="http://schemas.openxmlformats.org/officeDocument/2006/relationships" xmlns:m="http://schemas.openxmlformats.org/officeDocument/2006/math" xmlns:v="urn:schemas-microsoft-com:vml" xmlns:wp14="http://schemas.microsoft.com/office/word/2010/wordprocessingDrawing" xmlns:wp="http://schemas.openxmlformats.org/drawingml/2006/wordprocessingDrawing" xmlns:w10="urn:schemas-microsoft-com:office:word" xmlns:w="http://schemas.openxmlformats.org/wordprocessingml/2006/main" xmlns:w14="http://schemas.microsoft.com/office/word/2010/wordml" xmlns:wpg="http://schemas.microsoft.com/office/word/2010/wordprocessingGroup" xmlns:wpi="http://schemas.microsoft.com/office/word/2010/wordprocessingInk" xmlns:wne="http://schemas.microsoft.com/office/word/2006/wordml" xmlns:wps="http://schemas.microsoft.com/office/word/2010/wordprocessingShape" mc:Ignorable="w14 wp14">
+<w:styles xmlns:wpc="http://schemas.microsoft.com/office/word/2010/wordprocessingCanvas" xmlns:mo="http://schemas.microsoft.com/office/mac/office/2008/main" xmlns:mc="http://schemas.openxmlformats.org/markup-compatibility/2006" xmlns:mv="urn:schemas-microsoft-com:mac:vml" xmlns:o="urn:schemas-microsoft-com:office:office" xmlns:r="http://schemas.openxmlformats.org/officeDocument/2006/relationships" xmlns:m="http://schemas.openxmlformats.org/officeDocument/2006/math" xmlns:v="urn:schemas-microsoft-com:vml" xmlns:wp14="http://schemas.microsoft.com/office/word/2010/wordprocessingDrawing" xmlns:wp="http://schemas.openxmlformats.org/drawingml/2006/wordprocessingDrawing" xmlns:w10="urn:schemas-microsoft-com:office:word" xmlns:w="http://schemas.openxmlformats.org/wordprocessingml/2006/main" xmlns:w14="http://schemas.microsoft.com/office/word/2010/wordml" xmlns:wpg="http://schemas.microsoft.com/office/word/2010/wordprocessingGroup" xmlns:wpi="http://schemas.microsoft.com/office/word/2010/wordprocessingInk" xmlns:wne="http://schemas.microsoft.com/office/word/2006/wordml" xmlns:wps="http://schemas.microsoft.com/office/word/2010/wordprocessingShape" mc:Ignorable="w14 wp14">
   <w:docDefaults>
     <w:rPrDefault>
       <w:rPr>
@@ -9599,7 +9508,7 @@
     </w:rPrDefault>
     <w:pPrDefault/>
   </w:docDefaults>
-  <w:latentStyles w:defLockedState="0" w:defUIPriority="0" w:defSemiHidden="0" w:defUnhideWhenUsed="0" w:defQFormat="0" w:count="267">
+  <w:latentStyles w:defLockedState="0" w:defUIPriority="0" w:defSemiHidden="0" w:defUnhideWhenUsed="0" w:defQFormat="0" w:count="276">
     <w:lsdException w:name="Normal" w:qFormat="1"/>
     <w:lsdException w:name="heading 1" w:qFormat="1"/>
     <w:lsdException w:name="heading 2" w:qFormat="1"/>

</xml_diff>

<commit_message>
Update SRS with version number fix.
</commit_message>
<xml_diff>
--- a/Software Requirements Specifications.docx
+++ b/Software Requirements Specifications.docx
@@ -7,7 +7,7 @@
         <w:pStyle w:val="Title"/>
       </w:pPr>
       <w:bookmarkStart w:id="0" w:name="_Toc381623397"/>
-      <w:bookmarkStart w:id="1" w:name="_Toc256642103"/>
+      <w:bookmarkStart w:id="1" w:name="_Toc256774549"/>
       <w:r>
         <w:t>Revision History</w:t>
       </w:r>
@@ -688,10 +688,7 @@
               <w:pStyle w:val="Tabletext"/>
             </w:pPr>
             <w:r>
-              <w:t>18/</w:t>
-            </w:r>
-            <w:r>
-              <w:t>03/2014</w:t>
+              <w:t>18/03/2014</w:t>
             </w:r>
           </w:p>
         </w:tc>
@@ -750,8 +747,6 @@
             <w:r>
               <w:t>Eren Sezener</w:t>
             </w:r>
-            <w:bookmarkStart w:id="2" w:name="_GoBack"/>
-            <w:bookmarkEnd w:id="2"/>
           </w:p>
         </w:tc>
       </w:tr>
@@ -859,7 +854,7 @@
         <w:rPr>
           <w:noProof/>
         </w:rPr>
-        <w:instrText xml:space="preserve"> PAGEREF _Toc256642103 \h </w:instrText>
+        <w:instrText xml:space="preserve"> PAGEREF _Toc256774549 \h </w:instrText>
       </w:r>
       <w:r>
         <w:rPr>
@@ -937,7 +932,7 @@
         <w:rPr>
           <w:noProof/>
         </w:rPr>
-        <w:instrText xml:space="preserve"> PAGEREF _Toc256642104 \h </w:instrText>
+        <w:instrText xml:space="preserve"> PAGEREF _Toc256774550 \h </w:instrText>
       </w:r>
       <w:r>
         <w:rPr>
@@ -1020,7 +1015,7 @@
         <w:rPr>
           <w:noProof/>
         </w:rPr>
-        <w:instrText xml:space="preserve"> PAGEREF _Toc256642105 \h </w:instrText>
+        <w:instrText xml:space="preserve"> PAGEREF _Toc256774551 \h </w:instrText>
       </w:r>
       <w:r>
         <w:rPr>
@@ -1103,7 +1098,7 @@
         <w:rPr>
           <w:noProof/>
         </w:rPr>
-        <w:instrText xml:space="preserve"> PAGEREF _Toc256642106 \h </w:instrText>
+        <w:instrText xml:space="preserve"> PAGEREF _Toc256774552 \h </w:instrText>
       </w:r>
       <w:r>
         <w:rPr>
@@ -1186,7 +1181,7 @@
         <w:rPr>
           <w:noProof/>
         </w:rPr>
-        <w:instrText xml:space="preserve"> PAGEREF _Toc256642107 \h </w:instrText>
+        <w:instrText xml:space="preserve"> PAGEREF _Toc256774553 \h </w:instrText>
       </w:r>
       <w:r>
         <w:rPr>
@@ -1269,7 +1264,7 @@
         <w:rPr>
           <w:noProof/>
         </w:rPr>
-        <w:instrText xml:space="preserve"> PAGEREF _Toc256642108 \h </w:instrText>
+        <w:instrText xml:space="preserve"> PAGEREF _Toc256774554 \h </w:instrText>
       </w:r>
       <w:r>
         <w:rPr>
@@ -1352,7 +1347,7 @@
         <w:rPr>
           <w:noProof/>
         </w:rPr>
-        <w:instrText xml:space="preserve"> PAGEREF _Toc256642109 \h </w:instrText>
+        <w:instrText xml:space="preserve"> PAGEREF _Toc256774555 \h </w:instrText>
       </w:r>
       <w:r>
         <w:rPr>
@@ -1430,7 +1425,7 @@
         <w:rPr>
           <w:noProof/>
         </w:rPr>
-        <w:instrText xml:space="preserve"> PAGEREF _Toc256642110 \h </w:instrText>
+        <w:instrText xml:space="preserve"> PAGEREF _Toc256774556 \h </w:instrText>
       </w:r>
       <w:r>
         <w:rPr>
@@ -1513,7 +1508,7 @@
         <w:rPr>
           <w:noProof/>
         </w:rPr>
-        <w:instrText xml:space="preserve"> PAGEREF _Toc256642111 \h </w:instrText>
+        <w:instrText xml:space="preserve"> PAGEREF _Toc256774557 \h </w:instrText>
       </w:r>
       <w:r>
         <w:rPr>
@@ -1598,7 +1593,7 @@
         <w:rPr>
           <w:noProof/>
         </w:rPr>
-        <w:instrText xml:space="preserve"> PAGEREF _Toc256642112 \h </w:instrText>
+        <w:instrText xml:space="preserve"> PAGEREF _Toc256774558 \h </w:instrText>
       </w:r>
       <w:r>
         <w:rPr>
@@ -1683,7 +1678,7 @@
         <w:rPr>
           <w:noProof/>
         </w:rPr>
-        <w:instrText xml:space="preserve"> PAGEREF _Toc256642113 \h </w:instrText>
+        <w:instrText xml:space="preserve"> PAGEREF _Toc256774559 \h </w:instrText>
       </w:r>
       <w:r>
         <w:rPr>
@@ -1700,7 +1695,7 @@
         <w:rPr>
           <w:noProof/>
         </w:rPr>
-        <w:t>5</w:t>
+        <w:t>4</w:t>
       </w:r>
       <w:r>
         <w:rPr>
@@ -1768,7 +1763,7 @@
         <w:rPr>
           <w:noProof/>
         </w:rPr>
-        <w:instrText xml:space="preserve"> PAGEREF _Toc256642114 \h </w:instrText>
+        <w:instrText xml:space="preserve"> PAGEREF _Toc256774560 \h </w:instrText>
       </w:r>
       <w:r>
         <w:rPr>
@@ -1785,7 +1780,7 @@
         <w:rPr>
           <w:noProof/>
         </w:rPr>
-        <w:t>5</w:t>
+        <w:t>6</w:t>
       </w:r>
       <w:r>
         <w:rPr>
@@ -1815,44 +1810,38 @@
       <w:pPr>
         <w:pStyle w:val="Heading1"/>
       </w:pPr>
-      <w:bookmarkStart w:id="3" w:name="_Toc115956195"/>
-      <w:bookmarkStart w:id="4" w:name="_Toc256642104"/>
+      <w:bookmarkStart w:id="2" w:name="_Toc115956195"/>
+      <w:bookmarkStart w:id="3" w:name="_Toc256774550"/>
       <w:r>
         <w:lastRenderedPageBreak/>
         <w:t>INTRODUCTION</w:t>
       </w:r>
+      <w:bookmarkEnd w:id="2"/>
       <w:bookmarkEnd w:id="3"/>
+    </w:p>
+    <w:p>
+      <w:pPr>
+        <w:pStyle w:val="Heading2"/>
+      </w:pPr>
+      <w:bookmarkStart w:id="4" w:name="_Toc511458419"/>
+      <w:bookmarkStart w:id="5" w:name="_Toc115956196"/>
+      <w:bookmarkStart w:id="6" w:name="_Toc256774551"/>
+      <w:r>
+        <w:t>Document overview</w:t>
+      </w:r>
       <w:bookmarkEnd w:id="4"/>
-    </w:p>
-    <w:p>
-      <w:pPr>
-        <w:pStyle w:val="Heading2"/>
-      </w:pPr>
-      <w:bookmarkStart w:id="5" w:name="_Toc511458419"/>
-      <w:bookmarkStart w:id="6" w:name="_Toc115956196"/>
-      <w:bookmarkStart w:id="7" w:name="_Toc256642105"/>
-      <w:r>
-        <w:t>Document overview</w:t>
-      </w:r>
       <w:bookmarkEnd w:id="5"/>
       <w:bookmarkEnd w:id="6"/>
-      <w:bookmarkEnd w:id="7"/>
-    </w:p>
-    <w:p>
-      <w:r>
-        <w:t>This document presents the software req</w:t>
-      </w:r>
-      <w:r>
-        <w:t>uirements specifications of TicTacToe</w:t>
+    </w:p>
+    <w:p>
+      <w:r>
+        <w:t>This document presents the software requirements specifications of TicTacToe</w:t>
       </w:r>
       <w:r>
         <w:t xml:space="preserve"> game</w:t>
       </w:r>
       <w:r>
-        <w:t xml:space="preserve"> </w:t>
-      </w:r>
-      <w:r>
-        <w:t>software development project.</w:t>
+        <w:t xml:space="preserve"> software development project.</w:t>
       </w:r>
     </w:p>
     <w:p/>
@@ -1894,10 +1883,7 @@
         </w:numPr>
       </w:pPr>
       <w:r>
-        <w:t>R</w:t>
-      </w:r>
-      <w:r>
-        <w:t>equirements of functionalities</w:t>
+        <w:t>Requirements of functionalities</w:t>
       </w:r>
     </w:p>
     <w:p>
@@ -1921,10 +1907,7 @@
         </w:numPr>
       </w:pPr>
       <w:r>
-        <w:t>Use cases and usage</w:t>
-      </w:r>
-      <w:r>
-        <w:t xml:space="preserve"> scenarios,</w:t>
+        <w:t>Use cases and usage scenarios,</w:t>
       </w:r>
     </w:p>
     <w:p>
@@ -1936,10 +1919,7 @@
         </w:numPr>
       </w:pPr>
       <w:r>
-        <w:t>The compliance of</w:t>
-      </w:r>
-      <w:r>
-        <w:t xml:space="preserve"> requirements to user's needs</w:t>
+        <w:t>The compliance of requirements to user's needs</w:t>
       </w:r>
     </w:p>
     <w:p>
@@ -1958,95 +1938,92 @@
       <w:pPr>
         <w:pStyle w:val="Heading2"/>
       </w:pPr>
-      <w:bookmarkStart w:id="8" w:name="_Toc256642106"/>
-      <w:r>
-        <w:t>System</w:t>
-      </w:r>
-      <w:r>
-        <w:t xml:space="preserve"> overview</w:t>
+      <w:bookmarkStart w:id="7" w:name="_Toc256774552"/>
+      <w:r>
+        <w:t>System overview</w:t>
+      </w:r>
+      <w:bookmarkEnd w:id="7"/>
+    </w:p>
+    <w:p>
+      <w:r>
+        <w:t xml:space="preserve">Tic-Tac-Toe game has been </w:t>
+      </w:r>
+      <w:r>
+        <w:t>Turkey's national sport since Sir</w:t>
+      </w:r>
+      <w:r>
+        <w:t xml:space="preserve"> Muharrem Tic</w:t>
+      </w:r>
+      <w:r>
+        <w:t>-Tac-Toe invente</w:t>
+      </w:r>
+      <w:r>
+        <w:t>d the game in around 500</w:t>
+      </w:r>
+      <w:r>
+        <w:t xml:space="preserve"> BC.  Although the game is popular </w:t>
+      </w:r>
+      <w:r>
+        <w:t>in many Kahvehanes (Turkish Cafés</w:t>
+      </w:r>
+      <w:r>
+        <w:t>), the game is rarely played on the Internet due to the lack of high q</w:t>
+      </w:r>
+      <w:r>
+        <w:t>uality software. TicTacToe Project aims to fill this gap by enabling users to play Tic-Tac-Toe against each other. The game will h</w:t>
+      </w:r>
+      <w:r>
+        <w:t xml:space="preserve">ave peer-to-peer </w:t>
+      </w:r>
+      <w:r>
+        <w:t xml:space="preserve">architecture and </w:t>
+      </w:r>
+      <w:r>
+        <w:t>users will connect to each using their IP addresses.</w:t>
+      </w:r>
+      <w:r>
+        <w:t xml:space="preserve"> </w:t>
+      </w:r>
+    </w:p>
+    <w:p>
+      <w:pPr>
+        <w:pStyle w:val="Heading2"/>
+      </w:pPr>
+      <w:bookmarkStart w:id="8" w:name="_Toc511458433"/>
+      <w:bookmarkStart w:id="9" w:name="_Toc115956198"/>
+      <w:bookmarkStart w:id="10" w:name="_Toc126126694"/>
+      <w:bookmarkStart w:id="11" w:name="_Toc256774553"/>
+      <w:r>
+        <w:t>Abbreviations</w:t>
       </w:r>
       <w:bookmarkEnd w:id="8"/>
-    </w:p>
-    <w:p>
-      <w:r>
-        <w:t xml:space="preserve">Tic-Tac-Toe game has been </w:t>
-      </w:r>
-      <w:r>
-        <w:t>Turkey's national sport since Sir</w:t>
-      </w:r>
-      <w:r>
-        <w:t xml:space="preserve"> Muharrem Tic</w:t>
-      </w:r>
-      <w:r>
-        <w:t>-Tac-Toe invente</w:t>
-      </w:r>
-      <w:r>
-        <w:t>d the game in around 500</w:t>
-      </w:r>
-      <w:r>
-        <w:t xml:space="preserve"> BC.  Although the game is popular </w:t>
-      </w:r>
-      <w:r>
-        <w:t>in many Kahvehanes (Turkish Cafés</w:t>
-      </w:r>
-      <w:r>
-        <w:t>), the game is rarely played on the Internet due to the lack of high q</w:t>
-      </w:r>
-      <w:r>
-        <w:t>uality software. TicTacToe Project aims to fill this gap by enabling users to play Tic-Tac-Toe against each other. The game will h</w:t>
-      </w:r>
-      <w:r>
-        <w:t xml:space="preserve">ave peer-to-peer </w:t>
-      </w:r>
-      <w:r>
-        <w:t xml:space="preserve">architecture and </w:t>
-      </w:r>
-      <w:r>
-        <w:t>users will connect to each using their IP addresses.</w:t>
-      </w:r>
-      <w:r>
-        <w:t xml:space="preserve"> </w:t>
-      </w:r>
-    </w:p>
-    <w:p>
-      <w:pPr>
-        <w:pStyle w:val="Heading2"/>
-      </w:pPr>
-      <w:bookmarkStart w:id="9" w:name="_Toc511458433"/>
-      <w:bookmarkStart w:id="10" w:name="_Toc115956198"/>
-      <w:bookmarkStart w:id="11" w:name="_Toc126126694"/>
-      <w:bookmarkStart w:id="12" w:name="_Toc256642107"/>
-      <w:r>
-        <w:t>Abbreviations</w:t>
-      </w:r>
       <w:bookmarkEnd w:id="9"/>
       <w:bookmarkEnd w:id="10"/>
       <w:bookmarkEnd w:id="11"/>
+    </w:p>
+    <w:p>
+      <w:r>
+        <w:t>The TicTacToe game software project: “the game” or “the software”</w:t>
+      </w:r>
+    </w:p>
+    <w:p>
+      <w:r>
+        <w:t>The TicTacToe game software project’s GitHub repository page: “the repo”</w:t>
+      </w:r>
+    </w:p>
+    <w:p>
+      <w:pPr>
+        <w:pStyle w:val="Heading2"/>
+      </w:pPr>
+      <w:bookmarkStart w:id="12" w:name="_Toc115956199"/>
+      <w:bookmarkStart w:id="13" w:name="_Toc126126697"/>
+      <w:bookmarkStart w:id="14" w:name="_Toc256774554"/>
+      <w:r>
+        <w:t>References</w:t>
+      </w:r>
       <w:bookmarkEnd w:id="12"/>
-    </w:p>
-    <w:p>
-      <w:r>
-        <w:t>The TicTacToe game software project: “the game” or “the software”</w:t>
-      </w:r>
-    </w:p>
-    <w:p>
-      <w:r>
-        <w:t>The TicTacToe game software project’s GitHub repository page: “the repo”</w:t>
-      </w:r>
-    </w:p>
-    <w:p>
-      <w:pPr>
-        <w:pStyle w:val="Heading2"/>
-      </w:pPr>
-      <w:bookmarkStart w:id="13" w:name="_Toc115956199"/>
-      <w:bookmarkStart w:id="14" w:name="_Toc126126697"/>
-      <w:bookmarkStart w:id="15" w:name="_Toc256642108"/>
-      <w:r>
-        <w:t>References</w:t>
-      </w:r>
       <w:bookmarkEnd w:id="13"/>
       <w:bookmarkEnd w:id="14"/>
-      <w:bookmarkEnd w:id="15"/>
     </w:p>
     <w:tbl>
       <w:tblPr>
@@ -2142,11 +2119,6 @@
             <w:tcW w:w="6119" w:type="dxa"/>
           </w:tcPr>
           <w:p>
-            <w:pPr>
-              <w:rPr>
-                <w:highlight w:val="lightGray"/>
-              </w:rPr>
-            </w:pPr>
             <w:r>
               <w:t>Software Development Plan of the TicTacToe game, version 1.2.</w:t>
             </w:r>
@@ -2158,13 +2130,13 @@
       <w:pPr>
         <w:pStyle w:val="Heading2"/>
       </w:pPr>
-      <w:bookmarkStart w:id="16" w:name="_Toc126126698"/>
-      <w:bookmarkStart w:id="17" w:name="_Toc256642109"/>
+      <w:bookmarkStart w:id="15" w:name="_Toc126126698"/>
+      <w:bookmarkStart w:id="16" w:name="_Toc256774555"/>
       <w:r>
         <w:t>Conventions</w:t>
       </w:r>
+      <w:bookmarkEnd w:id="15"/>
       <w:bookmarkEnd w:id="16"/>
-      <w:bookmarkEnd w:id="17"/>
     </w:p>
     <w:p>
       <w:r>
@@ -2217,28 +2189,28 @@
       <w:pPr>
         <w:pStyle w:val="Heading1"/>
       </w:pPr>
-      <w:bookmarkStart w:id="18" w:name="_Toc209586371"/>
-      <w:bookmarkStart w:id="19" w:name="_Toc220952142"/>
-      <w:bookmarkStart w:id="20" w:name="_Toc106612450"/>
-      <w:bookmarkStart w:id="21" w:name="_Toc256642110"/>
+      <w:bookmarkStart w:id="17" w:name="_Toc209586371"/>
+      <w:bookmarkStart w:id="18" w:name="_Toc220952142"/>
+      <w:bookmarkStart w:id="19" w:name="_Toc106612450"/>
+      <w:bookmarkStart w:id="20" w:name="_Toc256774556"/>
       <w:r>
         <w:lastRenderedPageBreak/>
         <w:t>REQUIREMENTS</w:t>
       </w:r>
+      <w:bookmarkEnd w:id="17"/>
       <w:bookmarkEnd w:id="18"/>
       <w:bookmarkEnd w:id="19"/>
       <w:bookmarkEnd w:id="20"/>
+    </w:p>
+    <w:p>
+      <w:pPr>
+        <w:pStyle w:val="Heading2"/>
+      </w:pPr>
+      <w:bookmarkStart w:id="21" w:name="_Toc256774557"/>
+      <w:r>
+        <w:t>User Requirements Specification</w:t>
+      </w:r>
       <w:bookmarkEnd w:id="21"/>
-    </w:p>
-    <w:p>
-      <w:pPr>
-        <w:pStyle w:val="Heading2"/>
-      </w:pPr>
-      <w:bookmarkStart w:id="22" w:name="_Toc256642111"/>
-      <w:r>
-        <w:t>User Requirements Specification</w:t>
-      </w:r>
-      <w:bookmarkEnd w:id="22"/>
     </w:p>
     <w:p>
       <w:pPr>
@@ -2419,14 +2391,14 @@
           <w:lang w:val="en-GB"/>
         </w:rPr>
       </w:pPr>
-      <w:bookmarkStart w:id="23" w:name="_Toc256642112"/>
+      <w:bookmarkStart w:id="22" w:name="_Toc256774558"/>
       <w:r>
         <w:rPr>
           <w:lang w:val="en-GB"/>
         </w:rPr>
         <w:t>System Architecture</w:t>
       </w:r>
-      <w:bookmarkEnd w:id="23"/>
+      <w:bookmarkEnd w:id="22"/>
     </w:p>
     <w:p>
       <w:pPr>
@@ -2672,14 +2644,14 @@
           <w:lang w:val="en-GB"/>
         </w:rPr>
       </w:pPr>
-      <w:bookmarkStart w:id="24" w:name="_Toc256642113"/>
+      <w:bookmarkStart w:id="23" w:name="_Toc256774559"/>
       <w:r>
         <w:rPr>
           <w:lang w:val="en-GB"/>
         </w:rPr>
         <w:t>Use Cases and Usage Scenarios</w:t>
       </w:r>
-      <w:bookmarkEnd w:id="24"/>
+      <w:bookmarkEnd w:id="23"/>
     </w:p>
     <w:p>
       <w:r>
@@ -2742,9 +2714,6 @@
     <w:p>
       <w:pPr>
         <w:jc w:val="center"/>
-        <w:rPr>
-          <w:highlight w:val="lightGray"/>
-        </w:rPr>
       </w:pPr>
       <w:r>
         <w:t>Use Case</w:t>
@@ -2760,6 +2729,10 @@
         <w:jc w:val="center"/>
       </w:pPr>
       <w:r>
+        <w:rPr>
+          <w:noProof/>
+          <w:lang w:eastAsia="en-US"/>
+        </w:rPr>
         <w:drawing>
           <wp:anchor distT="0" distB="0" distL="114300" distR="114300" simplePos="0" relativeHeight="251659264" behindDoc="0" locked="0" layoutInCell="1" allowOverlap="1" wp14:anchorId="6AA1C649" wp14:editId="62348346">
             <wp:simplePos x="0" y="0"/>
@@ -2837,6 +2810,7 @@
       <w:r>
         <w:rPr>
           <w:i w:val="0"/>
+          <w:noProof/>
         </w:rPr>
         <w:lastRenderedPageBreak/>
         <w:drawing>
@@ -2907,9 +2881,6 @@
         <w:pStyle w:val="RequirementTitle"/>
         <w:ind w:left="0"/>
         <w:jc w:val="center"/>
-        <w:rPr>
-          <w:highlight w:val="lightGray"/>
-        </w:rPr>
       </w:pPr>
       <w:r>
         <w:rPr>
@@ -2963,21 +2934,12 @@
         <w:pStyle w:val="RequirementTitle"/>
         <w:ind w:left="0"/>
         <w:jc w:val="center"/>
-        <w:rPr>
-          <w:highlight w:val="lightGray"/>
-        </w:rPr>
       </w:pPr>
       <w:r>
         <w:rPr>
           <w:i w:val="0"/>
         </w:rPr>
-        <w:t>Sequence Diagram for Remote</w:t>
-      </w:r>
-      <w:r>
-        <w:rPr>
-          <w:i w:val="0"/>
-        </w:rPr>
-        <w:t xml:space="preserve"> Game</w:t>
+        <w:t>Sequence Diagram for Remote Game</w:t>
       </w:r>
     </w:p>
     <w:p>
@@ -2987,71 +2949,56 @@
           <w:lang w:val="en-GB"/>
         </w:rPr>
       </w:pPr>
-      <w:bookmarkStart w:id="25" w:name="_Toc511458447"/>
-      <w:bookmarkStart w:id="26" w:name="_Toc527540666"/>
-      <w:bookmarkStart w:id="27" w:name="_Toc209586374"/>
-      <w:bookmarkStart w:id="28" w:name="_Toc220952145"/>
-      <w:bookmarkStart w:id="29" w:name="_Toc106612453"/>
-      <w:bookmarkStart w:id="30" w:name="_Toc256642114"/>
+      <w:bookmarkStart w:id="24" w:name="_Toc511458447"/>
+      <w:bookmarkStart w:id="25" w:name="_Toc527540666"/>
+      <w:bookmarkStart w:id="26" w:name="_Toc209586374"/>
+      <w:bookmarkStart w:id="27" w:name="_Toc220952145"/>
+      <w:bookmarkStart w:id="28" w:name="_Toc106612453"/>
+      <w:bookmarkStart w:id="29" w:name="_Toc256774560"/>
       <w:r>
         <w:rPr>
           <w:lang w:val="en-GB"/>
         </w:rPr>
         <w:t>S</w:t>
       </w:r>
+      <w:bookmarkEnd w:id="24"/>
       <w:bookmarkEnd w:id="25"/>
       <w:bookmarkEnd w:id="26"/>
       <w:bookmarkEnd w:id="27"/>
       <w:bookmarkEnd w:id="28"/>
+      <w:r>
+        <w:rPr>
+          <w:lang w:val="en-GB"/>
+        </w:rPr>
+        <w:t>ystem Requirements Specification</w:t>
+      </w:r>
       <w:bookmarkEnd w:id="29"/>
-      <w:r>
+    </w:p>
+    <w:p>
+      <w:pPr>
         <w:rPr>
           <w:lang w:val="en-GB"/>
         </w:rPr>
-        <w:t>ystem Requirements Specification</w:t>
-      </w:r>
-      <w:bookmarkEnd w:id="30"/>
-    </w:p>
-    <w:p>
-      <w:pPr>
-        <w:rPr>
-          <w:lang w:val="en-GB"/>
-        </w:rPr>
-      </w:pPr>
-    </w:p>
-    <w:p>
-      <w:pPr>
-        <w:rPr>
-          <w:b/>
-          <w:sz w:val="28"/>
-          <w:szCs w:val="28"/>
-          <w:highlight w:val="lightGray"/>
-        </w:rPr>
+      </w:pPr>
+    </w:p>
+    <w:p>
+      <w:pPr>
+        <w:pStyle w:val="Heading3"/>
       </w:pPr>
       <w:r>
         <w:rPr>
           <w:rFonts w:eastAsia="Cambria"/>
-          <w:b/>
-          <w:sz w:val="28"/>
-          <w:szCs w:val="28"/>
           <w:lang w:eastAsia="en-US"/>
         </w:rPr>
+        <w:lastRenderedPageBreak/>
         <w:t>Game</w:t>
       </w:r>
       <w:r>
-        <w:rPr>
-          <w:b/>
-          <w:sz w:val="28"/>
-          <w:szCs w:val="28"/>
-        </w:rPr>
         <w:t xml:space="preserve"> </w:t>
       </w:r>
       <w:r>
         <w:rPr>
           <w:rFonts w:eastAsia="Cambria"/>
-          <w:b/>
-          <w:sz w:val="28"/>
-          <w:szCs w:val="28"/>
           <w:lang w:eastAsia="en-US"/>
         </w:rPr>
         <w:t>Requirements</w:t>
@@ -3257,10 +3204,7 @@
         <w:pStyle w:val="RequirementID"/>
       </w:pPr>
       <w:r>
-        <w:t>SRS-</w:t>
-      </w:r>
-      <w:r>
-        <w:t>REQ-003</w:t>
+        <w:t>SRS-REQ-003</w:t>
       </w:r>
     </w:p>
     <w:p>
@@ -3305,28 +3249,13 @@
     </w:p>
     <w:p>
       <w:pPr>
-        <w:rPr>
-          <w:b/>
-          <w:sz w:val="28"/>
-          <w:szCs w:val="28"/>
+        <w:pStyle w:val="Heading3"/>
+        <w:rPr>
           <w:lang w:eastAsia="en-US"/>
         </w:rPr>
       </w:pPr>
-    </w:p>
-    <w:p>
-      <w:pPr>
-        <w:rPr>
-          <w:b/>
-          <w:sz w:val="28"/>
-          <w:szCs w:val="28"/>
-          <w:lang w:eastAsia="en-US"/>
-        </w:rPr>
-      </w:pPr>
-      <w:r>
-        <w:rPr>
-          <w:b/>
-          <w:sz w:val="28"/>
-          <w:szCs w:val="28"/>
+      <w:r>
+        <w:rPr>
           <w:lang w:eastAsia="en-US"/>
         </w:rPr>
         <w:t>Network Requirements</w:t>
@@ -3345,10 +3274,7 @@
         <w:pStyle w:val="RequirementID"/>
       </w:pPr>
       <w:r>
-        <w:t>SRS-</w:t>
-      </w:r>
-      <w:r>
-        <w:t>REQ-004</w:t>
+        <w:t>SRS-REQ-004</w:t>
       </w:r>
     </w:p>
     <w:p>
@@ -3384,6 +3310,13 @@
     </w:p>
     <w:p>
       <w:pPr>
+        <w:pStyle w:val="Requirement"/>
+      </w:pPr>
+      <w:bookmarkStart w:id="30" w:name="_GoBack"/>
+      <w:bookmarkEnd w:id="30"/>
+    </w:p>
+    <w:p>
+      <w:pPr>
         <w:pStyle w:val="RequirementVersion"/>
       </w:pPr>
       <w:r>
@@ -3397,26 +3330,18 @@
     </w:p>
     <w:p>
       <w:pPr>
-        <w:pStyle w:val="RequirementEnd"/>
-      </w:pPr>
-    </w:p>
-    <w:p>
-      <w:pPr>
         <w:pStyle w:val="RequirementID"/>
       </w:pPr>
       <w:r>
+        <w:t>SRS-REQ-005</w:t>
+      </w:r>
+    </w:p>
+    <w:p>
+      <w:pPr>
+        <w:pStyle w:val="RequirementTitle"/>
+      </w:pPr>
+      <w:r>
         <w:lastRenderedPageBreak/>
-        <w:t>SRS-</w:t>
-      </w:r>
-      <w:r>
-        <w:t>REQ-005</w:t>
-      </w:r>
-    </w:p>
-    <w:p>
-      <w:pPr>
-        <w:pStyle w:val="RequirementTitle"/>
-      </w:pPr>
-      <w:r>
         <w:t>Joining a Game</w:t>
       </w:r>
     </w:p>
@@ -3467,39 +3392,55 @@
     </w:p>
     <w:p>
       <w:pPr>
+        <w:pStyle w:val="RequirementID"/>
+      </w:pPr>
+      <w:r>
+        <w:t>SRS-REQ-006</w:t>
+      </w:r>
+    </w:p>
+    <w:p>
+      <w:pPr>
+        <w:pStyle w:val="RequirementTitle"/>
+      </w:pPr>
+      <w:r>
+        <w:t>Playing the game over network</w:t>
+      </w:r>
+    </w:p>
+    <w:p>
+      <w:pPr>
+        <w:pStyle w:val="Requirement"/>
+      </w:pPr>
+      <w:r>
+        <w:t xml:space="preserve">In the network mode, every action of the player shall be sent to the server through the network. </w:t>
+      </w:r>
+    </w:p>
+    <w:p>
+      <w:pPr>
+        <w:pStyle w:val="Requirement"/>
+      </w:pPr>
+    </w:p>
+    <w:p>
+      <w:pPr>
+        <w:pStyle w:val="RequirementVersion"/>
+      </w:pPr>
+      <w:r>
+        <w:t>V1.0</w:t>
+      </w:r>
+    </w:p>
+    <w:p>
+      <w:pPr>
         <w:pStyle w:val="RequirementEnd"/>
       </w:pPr>
     </w:p>
     <w:p>
       <w:pPr>
-        <w:rPr>
-          <w:lang w:eastAsia="en-US"/>
-        </w:rPr>
-      </w:pPr>
-    </w:p>
-    <w:p>
-      <w:pPr>
-        <w:rPr>
-          <w:lang w:eastAsia="en-US"/>
-        </w:rPr>
-      </w:pPr>
-    </w:p>
-    <w:p>
-      <w:pPr>
-        <w:rPr>
-          <w:lang w:eastAsia="en-US"/>
-        </w:rPr>
-      </w:pPr>
-    </w:p>
-    <w:p>
-      <w:pPr>
         <w:pStyle w:val="RequirementID"/>
       </w:pPr>
       <w:r>
-        <w:t>SRS-</w:t>
-      </w:r>
-      <w:r>
-        <w:t>REQ-006</w:t>
+        <w:t>SRS-REQ-00</w:t>
+      </w:r>
+      <w:r>
+        <w:t>7</w:t>
       </w:r>
     </w:p>
     <w:p>
@@ -3507,7 +3448,7 @@
         <w:pStyle w:val="RequirementTitle"/>
       </w:pPr>
       <w:r>
-        <w:t>Playing the game over network</w:t>
+        <w:t>Maintaining the Connection</w:t>
       </w:r>
     </w:p>
     <w:p>
@@ -3515,59 +3456,16 @@
         <w:pStyle w:val="Requirement"/>
       </w:pPr>
       <w:r>
-        <w:t xml:space="preserve">In the network mode, every action of the player shall be sent to the server through the network. </w:t>
+        <w:t xml:space="preserve">Every time a game action is sent through the network, the game shall check if the action has been delivered successfully. </w:t>
+      </w:r>
+      <w:r>
+        <w:t xml:space="preserve">Therefore, if there is an error with the connection, the game shall wait for 5 seconds and if there is still a problem, both of the players shall be redirected to the main screen with a pop-up message indicating the network problem. </w:t>
       </w:r>
     </w:p>
     <w:p>
       <w:pPr>
         <w:pStyle w:val="Requirement"/>
       </w:pPr>
-    </w:p>
-    <w:p>
-      <w:pPr>
-        <w:pStyle w:val="RequirementVersion"/>
-      </w:pPr>
-      <w:r>
-        <w:t>V1.0</w:t>
-      </w:r>
-    </w:p>
-    <w:p>
-      <w:pPr>
-        <w:pStyle w:val="RequirementEnd"/>
-      </w:pPr>
-    </w:p>
-    <w:p>
-      <w:pPr>
-        <w:pStyle w:val="RequirementID"/>
-      </w:pPr>
-      <w:r>
-        <w:t>SRS-</w:t>
-      </w:r>
-      <w:r>
-        <w:t>REQ-00</w:t>
-      </w:r>
-      <w:r>
-        <w:t>7</w:t>
-      </w:r>
-    </w:p>
-    <w:p>
-      <w:pPr>
-        <w:pStyle w:val="RequirementTitle"/>
-      </w:pPr>
-      <w:r>
-        <w:t>Maintaining the Connection</w:t>
-      </w:r>
-    </w:p>
-    <w:p>
-      <w:pPr>
-        <w:pStyle w:val="Requirement"/>
-      </w:pPr>
-      <w:r>
-        <w:t xml:space="preserve">Every time a game action is sent through the network, the game shall check if the action has been delivered successfully. </w:t>
-      </w:r>
-      <w:r>
-        <w:t xml:space="preserve">Therefore, if there is an error with the connection, the game shall wait for 5 seconds and if there is still a problem, both of the players shall be redirected to the main screen with a pop-up message indicating the network problem. </w:t>
-      </w:r>
     </w:p>
     <w:p>
       <w:pPr>
@@ -3805,14 +3703,7 @@
               <w:b/>
               <w:color w:val="C0C0C0"/>
             </w:rPr>
-            <w:t>4</w:t>
-          </w:r>
-          <w:r>
-            <w:rPr>
-              <w:b/>
-              <w:color w:val="C0C0C0"/>
-            </w:rPr>
-            <w:t>.1</w:t>
+            <w:t>5</w:t>
           </w:r>
         </w:p>
       </w:tc>
@@ -3874,7 +3765,7 @@
               <w:noProof/>
               <w:snapToGrid w:val="0"/>
             </w:rPr>
-            <w:t>1</w:t>
+            <w:t>8</w:t>
           </w:r>
           <w:r>
             <w:rPr>
@@ -4415,12 +4306,12 @@
   <w:abstractNum w:abstractNumId="11">
     <w:nsid w:val="0DD0293D"/>
     <w:multiLevelType w:val="multilevel"/>
-    <w:tmpl w:val="040C0025"/>
+    <w:tmpl w:val="85D0DDDC"/>
     <w:lvl w:ilvl="0">
       <w:start w:val="1"/>
       <w:numFmt w:val="decimal"/>
       <w:pStyle w:val="Heading1"/>
-      <w:lvlText w:val="%1"/>
+      <w:lvlText w:val="%1-"/>
       <w:lvlJc w:val="left"/>
       <w:pPr>
         <w:tabs>
@@ -4436,7 +4327,7 @@
       <w:start w:val="1"/>
       <w:numFmt w:val="decimal"/>
       <w:pStyle w:val="Heading2"/>
-      <w:lvlText w:val="%1.%2"/>
+      <w:lvlText w:val="%1.%2-"/>
       <w:lvlJc w:val="left"/>
       <w:pPr>
         <w:tabs>
@@ -4444,12 +4335,15 @@
         </w:tabs>
         <w:ind w:left="576" w:hanging="576"/>
       </w:pPr>
+      <w:rPr>
+        <w:rFonts w:hint="default"/>
+      </w:rPr>
     </w:lvl>
     <w:lvl w:ilvl="2">
       <w:start w:val="1"/>
       <w:numFmt w:val="decimal"/>
       <w:pStyle w:val="Heading3"/>
-      <w:lvlText w:val="%1.%2.%3"/>
+      <w:lvlText w:val="%1.%2.%3-"/>
       <w:lvlJc w:val="left"/>
       <w:pPr>
         <w:tabs>
@@ -4457,12 +4351,15 @@
         </w:tabs>
         <w:ind w:left="720" w:hanging="720"/>
       </w:pPr>
+      <w:rPr>
+        <w:rFonts w:hint="default"/>
+      </w:rPr>
     </w:lvl>
     <w:lvl w:ilvl="3">
       <w:start w:val="1"/>
       <w:numFmt w:val="decimal"/>
       <w:pStyle w:val="Heading4"/>
-      <w:lvlText w:val="%1.%2.%3.%4"/>
+      <w:lvlText w:val="%1.%2.%3.%4-"/>
       <w:lvlJc w:val="left"/>
       <w:pPr>
         <w:tabs>
@@ -4470,6 +4367,9 @@
         </w:tabs>
         <w:ind w:left="864" w:hanging="864"/>
       </w:pPr>
+      <w:rPr>
+        <w:rFonts w:hint="default"/>
+      </w:rPr>
     </w:lvl>
     <w:lvl w:ilvl="4">
       <w:start w:val="1"/>
@@ -4483,6 +4383,9 @@
         </w:tabs>
         <w:ind w:left="1008" w:hanging="1008"/>
       </w:pPr>
+      <w:rPr>
+        <w:rFonts w:hint="default"/>
+      </w:rPr>
     </w:lvl>
     <w:lvl w:ilvl="5">
       <w:start w:val="1"/>
@@ -4496,6 +4399,9 @@
         </w:tabs>
         <w:ind w:left="1152" w:hanging="1152"/>
       </w:pPr>
+      <w:rPr>
+        <w:rFonts w:hint="default"/>
+      </w:rPr>
     </w:lvl>
     <w:lvl w:ilvl="6">
       <w:start w:val="1"/>
@@ -4509,6 +4415,9 @@
         </w:tabs>
         <w:ind w:left="1296" w:hanging="1296"/>
       </w:pPr>
+      <w:rPr>
+        <w:rFonts w:hint="default"/>
+      </w:rPr>
     </w:lvl>
     <w:lvl w:ilvl="7">
       <w:start w:val="1"/>
@@ -4522,6 +4431,9 @@
         </w:tabs>
         <w:ind w:left="1440" w:hanging="1440"/>
       </w:pPr>
+      <w:rPr>
+        <w:rFonts w:hint="default"/>
+      </w:rPr>
     </w:lvl>
     <w:lvl w:ilvl="8">
       <w:start w:val="1"/>
@@ -4535,9 +4447,98 @@
         </w:tabs>
         <w:ind w:left="1584" w:hanging="1584"/>
       </w:pPr>
+      <w:rPr>
+        <w:rFonts w:hint="default"/>
+      </w:rPr>
     </w:lvl>
   </w:abstractNum>
   <w:abstractNum w:abstractNumId="12">
+    <w:nsid w:val="0DD26033"/>
+    <w:multiLevelType w:val="multilevel"/>
+    <w:tmpl w:val="0409001D"/>
+    <w:lvl w:ilvl="0">
+      <w:start w:val="1"/>
+      <w:numFmt w:val="decimal"/>
+      <w:lvlText w:val="%1)"/>
+      <w:lvlJc w:val="left"/>
+      <w:pPr>
+        <w:ind w:left="360" w:hanging="360"/>
+      </w:pPr>
+    </w:lvl>
+    <w:lvl w:ilvl="1">
+      <w:start w:val="1"/>
+      <w:numFmt w:val="lowerLetter"/>
+      <w:lvlText w:val="%2)"/>
+      <w:lvlJc w:val="left"/>
+      <w:pPr>
+        <w:ind w:left="720" w:hanging="360"/>
+      </w:pPr>
+    </w:lvl>
+    <w:lvl w:ilvl="2">
+      <w:start w:val="1"/>
+      <w:numFmt w:val="lowerRoman"/>
+      <w:lvlText w:val="%3)"/>
+      <w:lvlJc w:val="left"/>
+      <w:pPr>
+        <w:ind w:left="1080" w:hanging="360"/>
+      </w:pPr>
+    </w:lvl>
+    <w:lvl w:ilvl="3">
+      <w:start w:val="1"/>
+      <w:numFmt w:val="decimal"/>
+      <w:lvlText w:val="(%4)"/>
+      <w:lvlJc w:val="left"/>
+      <w:pPr>
+        <w:ind w:left="1440" w:hanging="360"/>
+      </w:pPr>
+    </w:lvl>
+    <w:lvl w:ilvl="4">
+      <w:start w:val="1"/>
+      <w:numFmt w:val="lowerLetter"/>
+      <w:lvlText w:val="(%5)"/>
+      <w:lvlJc w:val="left"/>
+      <w:pPr>
+        <w:ind w:left="1800" w:hanging="360"/>
+      </w:pPr>
+    </w:lvl>
+    <w:lvl w:ilvl="5">
+      <w:start w:val="1"/>
+      <w:numFmt w:val="lowerRoman"/>
+      <w:lvlText w:val="(%6)"/>
+      <w:lvlJc w:val="left"/>
+      <w:pPr>
+        <w:ind w:left="2160" w:hanging="360"/>
+      </w:pPr>
+    </w:lvl>
+    <w:lvl w:ilvl="6">
+      <w:start w:val="1"/>
+      <w:numFmt w:val="decimal"/>
+      <w:lvlText w:val="%7."/>
+      <w:lvlJc w:val="left"/>
+      <w:pPr>
+        <w:ind w:left="2520" w:hanging="360"/>
+      </w:pPr>
+    </w:lvl>
+    <w:lvl w:ilvl="7">
+      <w:start w:val="1"/>
+      <w:numFmt w:val="lowerLetter"/>
+      <w:lvlText w:val="%8."/>
+      <w:lvlJc w:val="left"/>
+      <w:pPr>
+        <w:ind w:left="2880" w:hanging="360"/>
+      </w:pPr>
+    </w:lvl>
+    <w:lvl w:ilvl="8">
+      <w:start w:val="1"/>
+      <w:numFmt w:val="lowerRoman"/>
+      <w:lvlText w:val="%9."/>
+      <w:lvlJc w:val="left"/>
+      <w:pPr>
+        <w:ind w:left="3240" w:hanging="360"/>
+      </w:pPr>
+    </w:lvl>
+  </w:abstractNum>
+  <w:abstractNum w:abstractNumId="13">
     <w:nsid w:val="144B34C7"/>
     <w:multiLevelType w:val="hybridMultilevel"/>
     <w:tmpl w:val="064A8924"/>
@@ -4650,7 +4651,7 @@
       </w:rPr>
     </w:lvl>
   </w:abstractNum>
-  <w:abstractNum w:abstractNumId="13">
+  <w:abstractNum w:abstractNumId="14">
     <w:nsid w:val="156F6B9F"/>
     <w:multiLevelType w:val="hybridMultilevel"/>
     <w:tmpl w:val="FA7E53A2"/>
@@ -4790,7 +4791,7 @@
       </w:rPr>
     </w:lvl>
   </w:abstractNum>
-  <w:abstractNum w:abstractNumId="14">
+  <w:abstractNum w:abstractNumId="15">
     <w:nsid w:val="183440D6"/>
     <w:multiLevelType w:val="hybridMultilevel"/>
     <w:tmpl w:val="3586B336"/>
@@ -4903,7 +4904,7 @@
       </w:rPr>
     </w:lvl>
   </w:abstractNum>
-  <w:abstractNum w:abstractNumId="15">
+  <w:abstractNum w:abstractNumId="16">
     <w:nsid w:val="19353237"/>
     <w:multiLevelType w:val="hybridMultilevel"/>
     <w:tmpl w:val="499A0956"/>
@@ -5043,7 +5044,7 @@
       </w:rPr>
     </w:lvl>
   </w:abstractNum>
-  <w:abstractNum w:abstractNumId="16">
+  <w:abstractNum w:abstractNumId="17">
     <w:nsid w:val="1AA43B59"/>
     <w:multiLevelType w:val="hybridMultilevel"/>
     <w:tmpl w:val="09820CD8"/>
@@ -5159,7 +5160,7 @@
       </w:pPr>
     </w:lvl>
   </w:abstractNum>
-  <w:abstractNum w:abstractNumId="17">
+  <w:abstractNum w:abstractNumId="18">
     <w:nsid w:val="24867001"/>
     <w:multiLevelType w:val="hybridMultilevel"/>
     <w:tmpl w:val="593850C4"/>
@@ -5272,7 +5273,7 @@
       </w:rPr>
     </w:lvl>
   </w:abstractNum>
-  <w:abstractNum w:abstractNumId="18">
+  <w:abstractNum w:abstractNumId="19">
     <w:nsid w:val="2768090F"/>
     <w:multiLevelType w:val="hybridMultilevel"/>
     <w:tmpl w:val="7898C4C2"/>
@@ -5385,7 +5386,7 @@
       </w:rPr>
     </w:lvl>
   </w:abstractNum>
-  <w:abstractNum w:abstractNumId="19">
+  <w:abstractNum w:abstractNumId="20">
     <w:nsid w:val="27716536"/>
     <w:multiLevelType w:val="hybridMultilevel"/>
     <w:tmpl w:val="293896A8"/>
@@ -5525,7 +5526,7 @@
       </w:rPr>
     </w:lvl>
   </w:abstractNum>
-  <w:abstractNum w:abstractNumId="20">
+  <w:abstractNum w:abstractNumId="21">
     <w:nsid w:val="277314EF"/>
     <w:multiLevelType w:val="hybridMultilevel"/>
     <w:tmpl w:val="9976EAD8"/>
@@ -5665,7 +5666,7 @@
       </w:rPr>
     </w:lvl>
   </w:abstractNum>
-  <w:abstractNum w:abstractNumId="21">
+  <w:abstractNum w:abstractNumId="22">
     <w:nsid w:val="29A55553"/>
     <w:multiLevelType w:val="hybridMultilevel"/>
     <w:tmpl w:val="13C24B76"/>
@@ -5805,7 +5806,147 @@
       </w:rPr>
     </w:lvl>
   </w:abstractNum>
-  <w:abstractNum w:abstractNumId="22">
+  <w:abstractNum w:abstractNumId="23">
+    <w:nsid w:val="2C4C0EE1"/>
+    <w:multiLevelType w:val="multilevel"/>
+    <w:tmpl w:val="85D0DDDC"/>
+    <w:lvl w:ilvl="0">
+      <w:start w:val="1"/>
+      <w:numFmt w:val="decimal"/>
+      <w:lvlText w:val="%1-"/>
+      <w:lvlJc w:val="left"/>
+      <w:pPr>
+        <w:tabs>
+          <w:tab w:val="num" w:pos="432"/>
+        </w:tabs>
+        <w:ind w:left="432" w:hanging="432"/>
+      </w:pPr>
+      <w:rPr>
+        <w:rFonts w:hint="default"/>
+      </w:rPr>
+    </w:lvl>
+    <w:lvl w:ilvl="1">
+      <w:start w:val="1"/>
+      <w:numFmt w:val="decimal"/>
+      <w:lvlText w:val="%1.%2-"/>
+      <w:lvlJc w:val="left"/>
+      <w:pPr>
+        <w:tabs>
+          <w:tab w:val="num" w:pos="576"/>
+        </w:tabs>
+        <w:ind w:left="576" w:hanging="576"/>
+      </w:pPr>
+      <w:rPr>
+        <w:rFonts w:hint="default"/>
+      </w:rPr>
+    </w:lvl>
+    <w:lvl w:ilvl="2">
+      <w:start w:val="1"/>
+      <w:numFmt w:val="decimal"/>
+      <w:lvlText w:val="%1.%2.%3-"/>
+      <w:lvlJc w:val="left"/>
+      <w:pPr>
+        <w:tabs>
+          <w:tab w:val="num" w:pos="720"/>
+        </w:tabs>
+        <w:ind w:left="720" w:hanging="720"/>
+      </w:pPr>
+      <w:rPr>
+        <w:rFonts w:hint="default"/>
+      </w:rPr>
+    </w:lvl>
+    <w:lvl w:ilvl="3">
+      <w:start w:val="1"/>
+      <w:numFmt w:val="decimal"/>
+      <w:lvlText w:val="%1.%2.%3.%4-"/>
+      <w:lvlJc w:val="left"/>
+      <w:pPr>
+        <w:tabs>
+          <w:tab w:val="num" w:pos="864"/>
+        </w:tabs>
+        <w:ind w:left="864" w:hanging="864"/>
+      </w:pPr>
+      <w:rPr>
+        <w:rFonts w:hint="default"/>
+      </w:rPr>
+    </w:lvl>
+    <w:lvl w:ilvl="4">
+      <w:start w:val="1"/>
+      <w:numFmt w:val="decimal"/>
+      <w:lvlText w:val="%1.%2.%3.%4.%5"/>
+      <w:lvlJc w:val="left"/>
+      <w:pPr>
+        <w:tabs>
+          <w:tab w:val="num" w:pos="1008"/>
+        </w:tabs>
+        <w:ind w:left="1008" w:hanging="1008"/>
+      </w:pPr>
+      <w:rPr>
+        <w:rFonts w:hint="default"/>
+      </w:rPr>
+    </w:lvl>
+    <w:lvl w:ilvl="5">
+      <w:start w:val="1"/>
+      <w:numFmt w:val="decimal"/>
+      <w:lvlText w:val="%1.%2.%3.%4.%5.%6"/>
+      <w:lvlJc w:val="left"/>
+      <w:pPr>
+        <w:tabs>
+          <w:tab w:val="num" w:pos="1152"/>
+        </w:tabs>
+        <w:ind w:left="1152" w:hanging="1152"/>
+      </w:pPr>
+      <w:rPr>
+        <w:rFonts w:hint="default"/>
+      </w:rPr>
+    </w:lvl>
+    <w:lvl w:ilvl="6">
+      <w:start w:val="1"/>
+      <w:numFmt w:val="decimal"/>
+      <w:lvlText w:val="%1.%2.%3.%4.%5.%6.%7"/>
+      <w:lvlJc w:val="left"/>
+      <w:pPr>
+        <w:tabs>
+          <w:tab w:val="num" w:pos="1296"/>
+        </w:tabs>
+        <w:ind w:left="1296" w:hanging="1296"/>
+      </w:pPr>
+      <w:rPr>
+        <w:rFonts w:hint="default"/>
+      </w:rPr>
+    </w:lvl>
+    <w:lvl w:ilvl="7">
+      <w:start w:val="1"/>
+      <w:numFmt w:val="decimal"/>
+      <w:lvlText w:val="%1.%2.%3.%4.%5.%6.%7.%8"/>
+      <w:lvlJc w:val="left"/>
+      <w:pPr>
+        <w:tabs>
+          <w:tab w:val="num" w:pos="1440"/>
+        </w:tabs>
+        <w:ind w:left="1440" w:hanging="1440"/>
+      </w:pPr>
+      <w:rPr>
+        <w:rFonts w:hint="default"/>
+      </w:rPr>
+    </w:lvl>
+    <w:lvl w:ilvl="8">
+      <w:start w:val="1"/>
+      <w:numFmt w:val="decimal"/>
+      <w:lvlText w:val="%1.%2.%3.%4.%5.%6.%7.%8.%9"/>
+      <w:lvlJc w:val="left"/>
+      <w:pPr>
+        <w:tabs>
+          <w:tab w:val="num" w:pos="1584"/>
+        </w:tabs>
+        <w:ind w:left="1584" w:hanging="1584"/>
+      </w:pPr>
+      <w:rPr>
+        <w:rFonts w:hint="default"/>
+      </w:rPr>
+    </w:lvl>
+  </w:abstractNum>
+  <w:abstractNum w:abstractNumId="24">
     <w:nsid w:val="34747A4A"/>
     <w:multiLevelType w:val="hybridMultilevel"/>
     <w:tmpl w:val="67F6DC88"/>
@@ -5945,7 +6086,7 @@
       </w:rPr>
     </w:lvl>
   </w:abstractNum>
-  <w:abstractNum w:abstractNumId="23">
+  <w:abstractNum w:abstractNumId="25">
     <w:nsid w:val="34F85E01"/>
     <w:multiLevelType w:val="hybridMultilevel"/>
     <w:tmpl w:val="089A5050"/>
@@ -6058,7 +6199,7 @@
       </w:rPr>
     </w:lvl>
   </w:abstractNum>
-  <w:abstractNum w:abstractNumId="24">
+  <w:abstractNum w:abstractNumId="26">
     <w:nsid w:val="360E0379"/>
     <w:multiLevelType w:val="hybridMultilevel"/>
     <w:tmpl w:val="E94C8778"/>
@@ -6171,7 +6312,7 @@
       </w:rPr>
     </w:lvl>
   </w:abstractNum>
-  <w:abstractNum w:abstractNumId="25">
+  <w:abstractNum w:abstractNumId="27">
     <w:nsid w:val="38BA6D88"/>
     <w:multiLevelType w:val="hybridMultilevel"/>
     <w:tmpl w:val="A2762BA8"/>
@@ -6287,7 +6428,7 @@
       </w:pPr>
     </w:lvl>
   </w:abstractNum>
-  <w:abstractNum w:abstractNumId="26">
+  <w:abstractNum w:abstractNumId="28">
     <w:nsid w:val="430F5764"/>
     <w:multiLevelType w:val="hybridMultilevel"/>
     <w:tmpl w:val="E47858F4"/>
@@ -6400,7 +6541,7 @@
       </w:rPr>
     </w:lvl>
   </w:abstractNum>
-  <w:abstractNum w:abstractNumId="27">
+  <w:abstractNum w:abstractNumId="29">
     <w:nsid w:val="433805B1"/>
     <w:multiLevelType w:val="hybridMultilevel"/>
     <w:tmpl w:val="03AE9ECE"/>
@@ -6540,7 +6681,7 @@
       </w:rPr>
     </w:lvl>
   </w:abstractNum>
-  <w:abstractNum w:abstractNumId="28">
+  <w:abstractNum w:abstractNumId="30">
     <w:nsid w:val="43874567"/>
     <w:multiLevelType w:val="hybridMultilevel"/>
     <w:tmpl w:val="A3A22AC4"/>
@@ -6653,7 +6794,7 @@
       </w:rPr>
     </w:lvl>
   </w:abstractNum>
-  <w:abstractNum w:abstractNumId="29">
+  <w:abstractNum w:abstractNumId="31">
     <w:nsid w:val="43A43887"/>
     <w:multiLevelType w:val="hybridMultilevel"/>
     <w:tmpl w:val="877AF65A"/>
@@ -6766,7 +6907,7 @@
       </w:rPr>
     </w:lvl>
   </w:abstractNum>
-  <w:abstractNum w:abstractNumId="30">
+  <w:abstractNum w:abstractNumId="32">
     <w:nsid w:val="44B0528D"/>
     <w:multiLevelType w:val="hybridMultilevel"/>
     <w:tmpl w:val="497ECF28"/>
@@ -6879,7 +7020,7 @@
       </w:rPr>
     </w:lvl>
   </w:abstractNum>
-  <w:abstractNum w:abstractNumId="31">
+  <w:abstractNum w:abstractNumId="33">
     <w:nsid w:val="44D72366"/>
     <w:multiLevelType w:val="hybridMultilevel"/>
     <w:tmpl w:val="8FA2A234"/>
@@ -7019,7 +7160,7 @@
       </w:rPr>
     </w:lvl>
   </w:abstractNum>
-  <w:abstractNum w:abstractNumId="32">
+  <w:abstractNum w:abstractNumId="34">
     <w:nsid w:val="49BB5542"/>
     <w:multiLevelType w:val="hybridMultilevel"/>
     <w:tmpl w:val="11C2816E"/>
@@ -7135,7 +7276,7 @@
       </w:pPr>
     </w:lvl>
   </w:abstractNum>
-  <w:abstractNum w:abstractNumId="33">
+  <w:abstractNum w:abstractNumId="35">
     <w:nsid w:val="4AAF66DE"/>
     <w:multiLevelType w:val="hybridMultilevel"/>
     <w:tmpl w:val="3336EF34"/>
@@ -7248,7 +7389,7 @@
       </w:rPr>
     </w:lvl>
   </w:abstractNum>
-  <w:abstractNum w:abstractNumId="34">
+  <w:abstractNum w:abstractNumId="36">
     <w:nsid w:val="4C8B463E"/>
     <w:multiLevelType w:val="hybridMultilevel"/>
     <w:tmpl w:val="0668067E"/>
@@ -7361,7 +7502,7 @@
       </w:rPr>
     </w:lvl>
   </w:abstractNum>
-  <w:abstractNum w:abstractNumId="35">
+  <w:abstractNum w:abstractNumId="37">
     <w:nsid w:val="55C64DAA"/>
     <w:multiLevelType w:val="hybridMultilevel"/>
     <w:tmpl w:val="90CA38D0"/>
@@ -7474,7 +7615,7 @@
       </w:rPr>
     </w:lvl>
   </w:abstractNum>
-  <w:abstractNum w:abstractNumId="36">
+  <w:abstractNum w:abstractNumId="38">
     <w:nsid w:val="59E02889"/>
     <w:multiLevelType w:val="hybridMultilevel"/>
     <w:tmpl w:val="B4105BDE"/>
@@ -7587,7 +7728,7 @@
       </w:rPr>
     </w:lvl>
   </w:abstractNum>
-  <w:abstractNum w:abstractNumId="37">
+  <w:abstractNum w:abstractNumId="39">
     <w:nsid w:val="5D345577"/>
     <w:multiLevelType w:val="hybridMultilevel"/>
     <w:tmpl w:val="FF0290A4"/>
@@ -7727,7 +7868,7 @@
       </w:rPr>
     </w:lvl>
   </w:abstractNum>
-  <w:abstractNum w:abstractNumId="38">
+  <w:abstractNum w:abstractNumId="40">
     <w:nsid w:val="5EBF08F1"/>
     <w:multiLevelType w:val="multilevel"/>
     <w:tmpl w:val="6D84F454"/>
@@ -7867,7 +8008,7 @@
       </w:rPr>
     </w:lvl>
   </w:abstractNum>
-  <w:abstractNum w:abstractNumId="39">
+  <w:abstractNum w:abstractNumId="41">
     <w:nsid w:val="5FA870B5"/>
     <w:multiLevelType w:val="hybridMultilevel"/>
     <w:tmpl w:val="B290B22C"/>
@@ -8009,7 +8150,7 @@
       </w:rPr>
     </w:lvl>
   </w:abstractNum>
-  <w:abstractNum w:abstractNumId="40">
+  <w:abstractNum w:abstractNumId="42">
     <w:nsid w:val="693C7828"/>
     <w:multiLevelType w:val="hybridMultilevel"/>
     <w:tmpl w:val="C6C86E70"/>
@@ -8122,7 +8263,7 @@
       </w:pPr>
     </w:lvl>
   </w:abstractNum>
-  <w:abstractNum w:abstractNumId="41">
+  <w:abstractNum w:abstractNumId="43">
     <w:nsid w:val="69CF7DA3"/>
     <w:multiLevelType w:val="hybridMultilevel"/>
     <w:tmpl w:val="6FB4CAF6"/>
@@ -8262,7 +8403,7 @@
       </w:rPr>
     </w:lvl>
   </w:abstractNum>
-  <w:abstractNum w:abstractNumId="42">
+  <w:abstractNum w:abstractNumId="44">
     <w:nsid w:val="69DB47D9"/>
     <w:multiLevelType w:val="hybridMultilevel"/>
     <w:tmpl w:val="85A0B430"/>
@@ -8402,7 +8543,7 @@
       </w:rPr>
     </w:lvl>
   </w:abstractNum>
-  <w:abstractNum w:abstractNumId="43">
+  <w:abstractNum w:abstractNumId="45">
     <w:nsid w:val="72531FC3"/>
     <w:multiLevelType w:val="hybridMultilevel"/>
     <w:tmpl w:val="8788EF40"/>
@@ -8542,7 +8683,7 @@
       </w:rPr>
     </w:lvl>
   </w:abstractNum>
-  <w:abstractNum w:abstractNumId="44">
+  <w:abstractNum w:abstractNumId="46">
     <w:nsid w:val="776F3DA9"/>
     <w:multiLevelType w:val="hybridMultilevel"/>
     <w:tmpl w:val="8CC28634"/>
@@ -8655,7 +8796,7 @@
       </w:rPr>
     </w:lvl>
   </w:abstractNum>
-  <w:abstractNum w:abstractNumId="45">
+  <w:abstractNum w:abstractNumId="47">
     <w:nsid w:val="793E07A7"/>
     <w:multiLevelType w:val="hybridMultilevel"/>
     <w:tmpl w:val="669ABE26"/>
@@ -8768,7 +8909,7 @@
       </w:rPr>
     </w:lvl>
   </w:abstractNum>
-  <w:abstractNum w:abstractNumId="46">
+  <w:abstractNum w:abstractNumId="48">
     <w:nsid w:val="7C1A4E58"/>
     <w:multiLevelType w:val="hybridMultilevel"/>
     <w:tmpl w:val="91063180"/>
@@ -8912,118 +9053,124 @@
     <w:abstractNumId w:val="5"/>
   </w:num>
   <w:num w:numId="11">
-    <w:abstractNumId w:val="38"/>
+    <w:abstractNumId w:val="40"/>
   </w:num>
   <w:num w:numId="12">
-    <w:abstractNumId w:val="39"/>
+    <w:abstractNumId w:val="41"/>
   </w:num>
   <w:num w:numId="13">
-    <w:abstractNumId w:val="32"/>
+    <w:abstractNumId w:val="34"/>
   </w:num>
   <w:num w:numId="14">
-    <w:abstractNumId w:val="13"/>
+    <w:abstractNumId w:val="14"/>
   </w:num>
   <w:num w:numId="15">
     <w:abstractNumId w:val="10"/>
   </w:num>
   <w:num w:numId="16">
-    <w:abstractNumId w:val="34"/>
+    <w:abstractNumId w:val="36"/>
   </w:num>
   <w:num w:numId="17">
+    <w:abstractNumId w:val="45"/>
+  </w:num>
+  <w:num w:numId="18">
+    <w:abstractNumId w:val="39"/>
+  </w:num>
+  <w:num w:numId="19">
+    <w:abstractNumId w:val="16"/>
+  </w:num>
+  <w:num w:numId="20">
+    <w:abstractNumId w:val="24"/>
+  </w:num>
+  <w:num w:numId="21">
+    <w:abstractNumId w:val="21"/>
+  </w:num>
+  <w:num w:numId="22">
+    <w:abstractNumId w:val="44"/>
+  </w:num>
+  <w:num w:numId="23">
+    <w:abstractNumId w:val="33"/>
+  </w:num>
+  <w:num w:numId="24">
+    <w:abstractNumId w:val="20"/>
+  </w:num>
+  <w:num w:numId="25">
+    <w:abstractNumId w:val="42"/>
+  </w:num>
+  <w:num w:numId="26">
+    <w:abstractNumId w:val="22"/>
+  </w:num>
+  <w:num w:numId="27">
+    <w:abstractNumId w:val="29"/>
+  </w:num>
+  <w:num w:numId="28">
+    <w:abstractNumId w:val="17"/>
+  </w:num>
+  <w:num w:numId="29">
+    <w:abstractNumId w:val="27"/>
+  </w:num>
+  <w:num w:numId="30">
+    <w:abstractNumId w:val="19"/>
+  </w:num>
+  <w:num w:numId="31">
     <w:abstractNumId w:val="43"/>
   </w:num>
-  <w:num w:numId="18">
-    <w:abstractNumId w:val="37"/>
-  </w:num>
-  <w:num w:numId="19">
-    <w:abstractNumId w:val="15"/>
-  </w:num>
-  <w:num w:numId="20">
-    <w:abstractNumId w:val="22"/>
-  </w:num>
-  <w:num w:numId="21">
-    <w:abstractNumId w:val="20"/>
-  </w:num>
-  <w:num w:numId="22">
-    <w:abstractNumId w:val="42"/>
-  </w:num>
-  <w:num w:numId="23">
-    <w:abstractNumId w:val="31"/>
-  </w:num>
-  <w:num w:numId="24">
-    <w:abstractNumId w:val="19"/>
-  </w:num>
-  <w:num w:numId="25">
-    <w:abstractNumId w:val="40"/>
-  </w:num>
-  <w:num w:numId="26">
-    <w:abstractNumId w:val="21"/>
-  </w:num>
-  <w:num w:numId="27">
-    <w:abstractNumId w:val="27"/>
-  </w:num>
-  <w:num w:numId="28">
-    <w:abstractNumId w:val="16"/>
-  </w:num>
-  <w:num w:numId="29">
-    <w:abstractNumId w:val="25"/>
-  </w:num>
-  <w:num w:numId="30">
-    <w:abstractNumId w:val="18"/>
-  </w:num>
-  <w:num w:numId="31">
-    <w:abstractNumId w:val="41"/>
-  </w:num>
   <w:num w:numId="32">
-    <w:abstractNumId w:val="44"/>
+    <w:abstractNumId w:val="46"/>
   </w:num>
   <w:num w:numId="33">
-    <w:abstractNumId w:val="46"/>
+    <w:abstractNumId w:val="48"/>
   </w:num>
   <w:num w:numId="34">
-    <w:abstractNumId w:val="30"/>
+    <w:abstractNumId w:val="32"/>
   </w:num>
   <w:num w:numId="35">
-    <w:abstractNumId w:val="36"/>
+    <w:abstractNumId w:val="38"/>
   </w:num>
   <w:num w:numId="36">
     <w:abstractNumId w:val="11"/>
   </w:num>
   <w:num w:numId="37">
-    <w:abstractNumId w:val="45"/>
+    <w:abstractNumId w:val="47"/>
   </w:num>
   <w:num w:numId="38">
-    <w:abstractNumId w:val="17"/>
+    <w:abstractNumId w:val="18"/>
   </w:num>
   <w:num w:numId="39">
-    <w:abstractNumId w:val="23"/>
+    <w:abstractNumId w:val="25"/>
   </w:num>
   <w:num w:numId="40">
-    <w:abstractNumId w:val="33"/>
+    <w:abstractNumId w:val="35"/>
   </w:num>
   <w:num w:numId="41">
-    <w:abstractNumId w:val="14"/>
+    <w:abstractNumId w:val="15"/>
   </w:num>
   <w:num w:numId="42">
     <w:abstractNumId w:val="0"/>
   </w:num>
   <w:num w:numId="43">
+    <w:abstractNumId w:val="13"/>
+  </w:num>
+  <w:num w:numId="44">
+    <w:abstractNumId w:val="26"/>
+  </w:num>
+  <w:num w:numId="45">
+    <w:abstractNumId w:val="37"/>
+  </w:num>
+  <w:num w:numId="46">
+    <w:abstractNumId w:val="28"/>
+  </w:num>
+  <w:num w:numId="47">
+    <w:abstractNumId w:val="30"/>
+  </w:num>
+  <w:num w:numId="48">
+    <w:abstractNumId w:val="31"/>
+  </w:num>
+  <w:num w:numId="49">
     <w:abstractNumId w:val="12"/>
   </w:num>
-  <w:num w:numId="44">
-    <w:abstractNumId w:val="24"/>
-  </w:num>
-  <w:num w:numId="45">
-    <w:abstractNumId w:val="35"/>
-  </w:num>
-  <w:num w:numId="46">
-    <w:abstractNumId w:val="26"/>
-  </w:num>
-  <w:num w:numId="47">
-    <w:abstractNumId w:val="28"/>
-  </w:num>
-  <w:num w:numId="48">
-    <w:abstractNumId w:val="29"/>
+  <w:num w:numId="50">
+    <w:abstractNumId w:val="23"/>
   </w:num>
 </w:numbering>
 </file>
@@ -9195,7 +9342,7 @@
     <w:basedOn w:val="Normal"/>
     <w:next w:val="Normal"/>
     <w:qFormat/>
-    <w:rsid w:val="00FE274B"/>
+    <w:rsid w:val="002D39A2"/>
     <w:pPr>
       <w:keepNext/>
       <w:pageBreakBefore/>
@@ -9203,7 +9350,6 @@
         <w:numId w:val="1"/>
       </w:numPr>
       <w:spacing w:before="240" w:after="60"/>
-      <w:ind w:left="431" w:hanging="431"/>
       <w:outlineLvl w:val="0"/>
     </w:pPr>
     <w:rPr>
@@ -9221,7 +9367,7 @@
     <w:next w:val="Normal"/>
     <w:link w:val="Heading2Char"/>
     <w:qFormat/>
-    <w:rsid w:val="008C1A19"/>
+    <w:rsid w:val="002D39A2"/>
     <w:pPr>
       <w:keepNext/>
       <w:numPr>
@@ -9246,7 +9392,7 @@
     <w:next w:val="Normal"/>
     <w:link w:val="Heading3Char"/>
     <w:qFormat/>
-    <w:rsid w:val="00D644EF"/>
+    <w:rsid w:val="002D39A2"/>
     <w:pPr>
       <w:keepNext/>
       <w:numPr>
@@ -9268,7 +9414,7 @@
     <w:basedOn w:val="Normal"/>
     <w:next w:val="Normal"/>
     <w:qFormat/>
-    <w:rsid w:val="004E20C4"/>
+    <w:rsid w:val="002D39A2"/>
     <w:pPr>
       <w:keepNext/>
       <w:numPr>
@@ -9289,7 +9435,7 @@
     <w:basedOn w:val="Normal"/>
     <w:next w:val="Normal"/>
     <w:qFormat/>
-    <w:rsid w:val="004E20C4"/>
+    <w:rsid w:val="002D39A2"/>
     <w:pPr>
       <w:numPr>
         <w:ilvl w:val="4"/>
@@ -9311,7 +9457,7 @@
     <w:basedOn w:val="Normal"/>
     <w:next w:val="Normal"/>
     <w:qFormat/>
-    <w:rsid w:val="00BD0BF5"/>
+    <w:rsid w:val="002D39A2"/>
     <w:pPr>
       <w:numPr>
         <w:ilvl w:val="5"/>
@@ -9331,7 +9477,7 @@
     <w:basedOn w:val="Normal"/>
     <w:next w:val="Normal"/>
     <w:qFormat/>
-    <w:rsid w:val="00BD0BF5"/>
+    <w:rsid w:val="002D39A2"/>
     <w:pPr>
       <w:numPr>
         <w:ilvl w:val="6"/>
@@ -9349,7 +9495,7 @@
     <w:basedOn w:val="Normal"/>
     <w:next w:val="Normal"/>
     <w:qFormat/>
-    <w:rsid w:val="00BD0BF5"/>
+    <w:rsid w:val="002D39A2"/>
     <w:pPr>
       <w:numPr>
         <w:ilvl w:val="7"/>
@@ -9369,7 +9515,7 @@
     <w:basedOn w:val="Normal"/>
     <w:next w:val="Normal"/>
     <w:qFormat/>
-    <w:rsid w:val="00BD0BF5"/>
+    <w:rsid w:val="002D39A2"/>
     <w:pPr>
       <w:numPr>
         <w:ilvl w:val="8"/>
@@ -9413,7 +9559,7 @@
   <w:style w:type="character" w:customStyle="1" w:styleId="Heading2Char">
     <w:name w:val="Heading 2 Char"/>
     <w:link w:val="Heading2"/>
-    <w:rsid w:val="00FE274B"/>
+    <w:rsid w:val="002D39A2"/>
     <w:rPr>
       <w:rFonts w:ascii="Cambria" w:hAnsi="Cambria" w:cs="Arial"/>
       <w:b/>
@@ -9422,19 +9568,20 @@
       <w:iCs/>
       <w:sz w:val="22"/>
       <w:szCs w:val="28"/>
-      <w:lang w:val="fr-FR" w:eastAsia="fr-FR" w:bidi="ar-SA"/>
+      <w:lang w:eastAsia="fr-FR"/>
     </w:rPr>
   </w:style>
   <w:style w:type="character" w:customStyle="1" w:styleId="Heading3Char">
     <w:name w:val="Heading 3 Char"/>
     <w:link w:val="Heading3"/>
-    <w:rsid w:val="00FE274B"/>
+    <w:rsid w:val="002D39A2"/>
     <w:rPr>
       <w:rFonts w:ascii="Cambria" w:hAnsi="Cambria" w:cs="Arial"/>
       <w:b/>
       <w:bCs/>
       <w:sz w:val="22"/>
       <w:szCs w:val="26"/>
+      <w:lang w:eastAsia="fr-FR"/>
     </w:rPr>
   </w:style>
   <w:style w:type="paragraph" w:styleId="TOC1">
@@ -9984,7 +10131,7 @@
     <w:basedOn w:val="Normal"/>
     <w:next w:val="Normal"/>
     <w:qFormat/>
-    <w:rsid w:val="00FE274B"/>
+    <w:rsid w:val="002D39A2"/>
     <w:pPr>
       <w:keepNext/>
       <w:pageBreakBefore/>
@@ -9992,7 +10139,6 @@
         <w:numId w:val="1"/>
       </w:numPr>
       <w:spacing w:before="240" w:after="60"/>
-      <w:ind w:left="431" w:hanging="431"/>
       <w:outlineLvl w:val="0"/>
     </w:pPr>
     <w:rPr>
@@ -10010,7 +10156,7 @@
     <w:next w:val="Normal"/>
     <w:link w:val="Heading2Char"/>
     <w:qFormat/>
-    <w:rsid w:val="008C1A19"/>
+    <w:rsid w:val="002D39A2"/>
     <w:pPr>
       <w:keepNext/>
       <w:numPr>
@@ -10035,7 +10181,7 @@
     <w:next w:val="Normal"/>
     <w:link w:val="Heading3Char"/>
     <w:qFormat/>
-    <w:rsid w:val="00D644EF"/>
+    <w:rsid w:val="002D39A2"/>
     <w:pPr>
       <w:keepNext/>
       <w:numPr>
@@ -10057,7 +10203,7 @@
     <w:basedOn w:val="Normal"/>
     <w:next w:val="Normal"/>
     <w:qFormat/>
-    <w:rsid w:val="004E20C4"/>
+    <w:rsid w:val="002D39A2"/>
     <w:pPr>
       <w:keepNext/>
       <w:numPr>
@@ -10078,7 +10224,7 @@
     <w:basedOn w:val="Normal"/>
     <w:next w:val="Normal"/>
     <w:qFormat/>
-    <w:rsid w:val="004E20C4"/>
+    <w:rsid w:val="002D39A2"/>
     <w:pPr>
       <w:numPr>
         <w:ilvl w:val="4"/>
@@ -10100,7 +10246,7 @@
     <w:basedOn w:val="Normal"/>
     <w:next w:val="Normal"/>
     <w:qFormat/>
-    <w:rsid w:val="00BD0BF5"/>
+    <w:rsid w:val="002D39A2"/>
     <w:pPr>
       <w:numPr>
         <w:ilvl w:val="5"/>
@@ -10120,7 +10266,7 @@
     <w:basedOn w:val="Normal"/>
     <w:next w:val="Normal"/>
     <w:qFormat/>
-    <w:rsid w:val="00BD0BF5"/>
+    <w:rsid w:val="002D39A2"/>
     <w:pPr>
       <w:numPr>
         <w:ilvl w:val="6"/>
@@ -10138,7 +10284,7 @@
     <w:basedOn w:val="Normal"/>
     <w:next w:val="Normal"/>
     <w:qFormat/>
-    <w:rsid w:val="00BD0BF5"/>
+    <w:rsid w:val="002D39A2"/>
     <w:pPr>
       <w:numPr>
         <w:ilvl w:val="7"/>
@@ -10158,7 +10304,7 @@
     <w:basedOn w:val="Normal"/>
     <w:next w:val="Normal"/>
     <w:qFormat/>
-    <w:rsid w:val="00BD0BF5"/>
+    <w:rsid w:val="002D39A2"/>
     <w:pPr>
       <w:numPr>
         <w:ilvl w:val="8"/>
@@ -10202,7 +10348,7 @@
   <w:style w:type="character" w:customStyle="1" w:styleId="Heading2Char">
     <w:name w:val="Heading 2 Char"/>
     <w:link w:val="Heading2"/>
-    <w:rsid w:val="00FE274B"/>
+    <w:rsid w:val="002D39A2"/>
     <w:rPr>
       <w:rFonts w:ascii="Cambria" w:hAnsi="Cambria" w:cs="Arial"/>
       <w:b/>
@@ -10211,19 +10357,20 @@
       <w:iCs/>
       <w:sz w:val="22"/>
       <w:szCs w:val="28"/>
-      <w:lang w:val="fr-FR" w:eastAsia="fr-FR" w:bidi="ar-SA"/>
+      <w:lang w:eastAsia="fr-FR"/>
     </w:rPr>
   </w:style>
   <w:style w:type="character" w:customStyle="1" w:styleId="Heading3Char">
     <w:name w:val="Heading 3 Char"/>
     <w:link w:val="Heading3"/>
-    <w:rsid w:val="00FE274B"/>
+    <w:rsid w:val="002D39A2"/>
     <w:rPr>
       <w:rFonts w:ascii="Cambria" w:hAnsi="Cambria" w:cs="Arial"/>
       <w:b/>
       <w:bCs/>
       <w:sz w:val="22"/>
       <w:szCs w:val="26"/>
+      <w:lang w:eastAsia="fr-FR"/>
     </w:rPr>
   </w:style>
   <w:style w:type="paragraph" w:styleId="TOC1">

</xml_diff>